<commit_message>
pentultimate drafts of cw1, hw1
</commit_message>
<xml_diff>
--- a/CW1.docx
+++ b/CW1.docx
@@ -5,6 +5,7 @@
     <w:p>
       <w:pPr>
         <w:pStyle w:val="p1"/>
+        <w:spacing w:line="480" w:lineRule="auto"/>
         <w:rPr>
           <w:rFonts w:ascii="Times New Roman" w:hAnsi="Times New Roman"/>
           <w:sz w:val="24"/>
@@ -140,16 +141,6 @@
         <w:tab/>
         <w:t>CW1</w:t>
       </w:r>
-    </w:p>
-    <w:p>
-      <w:pPr>
-        <w:pStyle w:val="p2"/>
-        <w:rPr>
-          <w:rFonts w:ascii="Times New Roman" w:hAnsi="Times New Roman"/>
-          <w:sz w:val="24"/>
-          <w:szCs w:val="24"/>
-        </w:rPr>
-      </w:pPr>
     </w:p>
     <w:p>
       <w:pPr>
@@ -168,7 +159,39 @@
           <w:szCs w:val="24"/>
         </w:rPr>
         <w:tab/>
-        <w:t>Nosocomial diseases are ones acquired from a stay at a hospital. They are defined in contrast with community acquired diseases.</w:t>
+        <w:t xml:space="preserve">Nosocomial diseases are </w:t>
+      </w:r>
+      <w:r>
+        <w:rPr>
+          <w:rFonts w:ascii="Times New Roman" w:hAnsi="Times New Roman"/>
+          <w:sz w:val="24"/>
+          <w:szCs w:val="24"/>
+        </w:rPr>
+        <w:t xml:space="preserve">acquired from </w:t>
+      </w:r>
+      <w:r>
+        <w:rPr>
+          <w:rFonts w:ascii="Times New Roman" w:hAnsi="Times New Roman"/>
+          <w:sz w:val="24"/>
+          <w:szCs w:val="24"/>
+        </w:rPr>
+        <w:t>a hospital. They are defined in contrast with community acquired diseases</w:t>
+      </w:r>
+      <w:r>
+        <w:rPr>
+          <w:rFonts w:ascii="Times New Roman" w:hAnsi="Times New Roman"/>
+          <w:sz w:val="24"/>
+          <w:szCs w:val="24"/>
+        </w:rPr>
+        <w:t>, and are a significant challenge for medical science</w:t>
+      </w:r>
+      <w:r>
+        <w:rPr>
+          <w:rFonts w:ascii="Times New Roman" w:hAnsi="Times New Roman"/>
+          <w:sz w:val="24"/>
+          <w:szCs w:val="24"/>
+        </w:rPr>
+        <w:t>.</w:t>
       </w:r>
       <w:r>
         <w:rPr>
@@ -182,15 +205,162 @@
       <w:r>
         <w:rPr>
           <w:rFonts w:ascii="Times New Roman" w:hAnsi="Times New Roman"/>
+          <w:sz w:val="24"/>
+          <w:szCs w:val="24"/>
+        </w:rPr>
+        <w:fldChar w:fldCharType="begin" w:fldLock="1"/>
+      </w:r>
+      <w:r>
+        <w:rPr>
+          <w:rFonts w:ascii="Times New Roman" w:hAnsi="Times New Roman"/>
+          <w:sz w:val="24"/>
+          <w:szCs w:val="24"/>
+        </w:rPr>
+        <w:instrText>ADDIN CSL_CITATION { "citationItems" : [ { "id" : "ITEM-1", "itemData" : { "DOI" : "10.1007/s40121-016-0117-y", "ISSN" : "21936382", "PMID" : "27370914", "abstract" : "Clostridium difficile infection (CDI) was once considered a primarily nosocomial  concern. Emerging evidence from the last 20 years has highlighted a drastic shift in the known epidemiology of CDI, with disease outside of hospitals apparently occurring more frequently and causing severe disease in populations that were thought to be at low risk. This narrative review summarises potential pathways for infection outside of the hospital environment and highlights likely routes of transmission. Further, evidence is presented on potential risk factors for development of disease. Understanding the epidemiology of CDI outside of hospitals is essential to the ability to prevent and control disease in vulnerable populations.", "author" : [ { "dropping-particle" : "", "family" : "Bloomfield", "given" : "Lauren E.", "non-dropping-particle" : "", "parse-names" : false, "suffix" : "" }, { "dropping-particle" : "V.", "family" : "Riley", "given" : "Thomas", "non-dropping-particle" : "", "parse-names" : false, "suffix" : "" } ], "container-title" : "Infectious Diseases and Therapy", "id" : "ITEM-1", "issue" : "3", "issued" : { "date-parts" : [ [ "2016" ] ] }, "page" : "231-251", "publisher" : "Springer Healthcare", "title" : "Epidemiology and Risk Factors for Community-Associated Clostridium difficile Infection: A Narrative Review", "type" : "article-journal", "volume" : "5" }, "uris" : [ "http://www.mendeley.com/documents/?uuid=80ffcfe4-ed08-48a9-8710-575472ce5f58" ] } ], "mendeley" : { "formattedCitation" : "(1)", "plainTextFormattedCitation" : "(1)", "previouslyFormattedCitation" : "(1)" }, "properties" : { "noteIndex" : 1 }, "schema" : "https://github.com/citation-style-language/schema/raw/master/csl-citation.json" }</w:instrText>
+      </w:r>
+      <w:r>
+        <w:rPr>
+          <w:rFonts w:ascii="Times New Roman" w:hAnsi="Times New Roman"/>
+          <w:sz w:val="24"/>
+          <w:szCs w:val="24"/>
+        </w:rPr>
+        <w:fldChar w:fldCharType="separate"/>
+      </w:r>
+      <w:r>
+        <w:rPr>
+          <w:rFonts w:ascii="Times New Roman" w:hAnsi="Times New Roman"/>
+          <w:noProof/>
+          <w:sz w:val="24"/>
+          <w:szCs w:val="24"/>
+        </w:rPr>
+        <w:t>(1)</w:t>
+      </w:r>
+      <w:r>
+        <w:rPr>
+          <w:rFonts w:ascii="Times New Roman" w:hAnsi="Times New Roman"/>
+          <w:sz w:val="24"/>
+          <w:szCs w:val="24"/>
+        </w:rPr>
+        <w:fldChar w:fldCharType="end"/>
+      </w:r>
+      <w:r>
+        <w:rPr>
+          <w:rFonts w:ascii="Times New Roman" w:hAnsi="Times New Roman"/>
+          <w:sz w:val="24"/>
+          <w:szCs w:val="24"/>
+        </w:rPr>
+        <w:t xml:space="preserve"> </w:t>
+      </w:r>
+      <w:proofErr w:type="spellStart"/>
+      <w:r>
+        <w:rPr>
+          <w:rFonts w:ascii="Times New Roman" w:hAnsi="Times New Roman"/>
+          <w:sz w:val="24"/>
+          <w:szCs w:val="24"/>
+        </w:rPr>
+        <w:t>Inweregbu</w:t>
+      </w:r>
+      <w:proofErr w:type="spellEnd"/>
+      <w:r>
+        <w:rPr>
+          <w:rFonts w:ascii="Times New Roman" w:hAnsi="Times New Roman"/>
+          <w:sz w:val="24"/>
+          <w:szCs w:val="24"/>
+        </w:rPr>
+        <w:t xml:space="preserve">, Dave, and </w:t>
+      </w:r>
+      <w:proofErr w:type="spellStart"/>
+      <w:r>
+        <w:rPr>
+          <w:rFonts w:ascii="Times New Roman" w:hAnsi="Times New Roman"/>
+          <w:sz w:val="24"/>
+          <w:szCs w:val="24"/>
+        </w:rPr>
+        <w:t>Pittard</w:t>
+      </w:r>
+      <w:proofErr w:type="spellEnd"/>
+      <w:r>
+        <w:rPr>
+          <w:rFonts w:ascii="Times New Roman" w:hAnsi="Times New Roman"/>
+          <w:sz w:val="24"/>
+          <w:szCs w:val="24"/>
+        </w:rPr>
+        <w:t xml:space="preserve"> found that nosocomial diseases impact</w:t>
+      </w:r>
+      <w:r>
+        <w:rPr>
+          <w:rFonts w:ascii="Times New Roman" w:hAnsi="Times New Roman"/>
           <w:b/>
           <w:sz w:val="24"/>
           <w:szCs w:val="24"/>
         </w:rPr>
-        <w:t xml:space="preserve">Nosocomial vs Community Acquired. </w:t>
-      </w:r>
-      <w:r>
-        <w:rPr>
-          <w:rFonts w:ascii="Times New Roman" w:hAnsi="Times New Roman"/>
+        <w:t xml:space="preserve"> </w:t>
+      </w:r>
+      <w:r>
+        <w:rPr>
+          <w:rFonts w:ascii="Times New Roman" w:hAnsi="Times New Roman"/>
+          <w:color w:val="000000" w:themeColor="text1"/>
+          <w:sz w:val="24"/>
+          <w:szCs w:val="24"/>
+        </w:rPr>
+        <w:t>one</w:t>
+      </w:r>
+      <w:r>
+        <w:rPr>
+          <w:rFonts w:ascii="Times New Roman" w:hAnsi="Times New Roman"/>
+          <w:color w:val="000000" w:themeColor="text1"/>
+          <w:sz w:val="24"/>
+          <w:szCs w:val="24"/>
+        </w:rPr>
+        <w:t xml:space="preserve"> in </w:t>
+      </w:r>
+      <w:r>
+        <w:rPr>
+          <w:rFonts w:ascii="Times New Roman" w:hAnsi="Times New Roman"/>
+          <w:color w:val="000000" w:themeColor="text1"/>
+          <w:sz w:val="24"/>
+          <w:szCs w:val="24"/>
+        </w:rPr>
+        <w:t>ten</w:t>
+      </w:r>
+      <w:r>
+        <w:rPr>
+          <w:rFonts w:ascii="Times New Roman" w:hAnsi="Times New Roman"/>
+          <w:color w:val="000000" w:themeColor="text1"/>
+          <w:sz w:val="24"/>
+          <w:szCs w:val="24"/>
+        </w:rPr>
+        <w:t xml:space="preserve"> </w:t>
+      </w:r>
+      <w:r>
+        <w:rPr>
+          <w:rFonts w:ascii="Times New Roman" w:hAnsi="Times New Roman"/>
+          <w:sz w:val="24"/>
+          <w:szCs w:val="24"/>
+        </w:rPr>
+        <w:t>patients</w:t>
+      </w:r>
+      <w:r>
+        <w:rPr>
+          <w:rFonts w:ascii="Times New Roman" w:hAnsi="Times New Roman"/>
+          <w:sz w:val="24"/>
+          <w:szCs w:val="24"/>
+        </w:rPr>
+        <w:t>.</w:t>
+      </w:r>
+      <w:r>
+        <w:rPr>
+          <w:rFonts w:ascii="Times New Roman" w:hAnsi="Times New Roman"/>
+          <w:b/>
+          <w:sz w:val="24"/>
+          <w:szCs w:val="24"/>
+        </w:rPr>
+        <w:t xml:space="preserve"> </w:t>
+      </w:r>
+      <w:r>
+        <w:rPr>
+          <w:rFonts w:ascii="Times New Roman" w:hAnsi="Times New Roman"/>
+          <w:b/>
           <w:sz w:val="24"/>
           <w:szCs w:val="24"/>
         </w:rPr>
@@ -199,14 +369,16 @@
       <w:r>
         <w:rPr>
           <w:rFonts w:ascii="Times New Roman" w:hAnsi="Times New Roman"/>
-          <w:sz w:val="24"/>
-          <w:szCs w:val="24"/>
-        </w:rPr>
-        <w:instrText>ADDIN CSL_CITATION { "citationItems" : [ { "id" : "ITEM-1", "itemData" : { "DOI" : "10.1007/s40121-016-0117-y", "ISSN" : "21936382", "PMID" : "27370914", "abstract" : "Clostridium difficile infection (CDI) was once considered a primarily nosocomial  concern. Emerging evidence from the last 20 years has highlighted a drastic shift in the known epidemiology of CDI, with disease outside of hospitals apparently occurring more frequently and causing severe disease in populations that were thought to be at low risk. This narrative review summarises potential pathways for infection outside of the hospital environment and highlights likely routes of transmission. Further, evidence is presented on potential risk factors for development of disease. Understanding the epidemiology of CDI outside of hospitals is essential to the ability to prevent and control disease in vulnerable populations.", "author" : [ { "dropping-particle" : "", "family" : "Bloomfield", "given" : "Lauren E.", "non-dropping-particle" : "", "parse-names" : false, "suffix" : "" }, { "dropping-particle" : "V.", "family" : "Riley", "given" : "Thomas", "non-dropping-particle" : "", "parse-names" : false, "suffix" : "" } ], "container-title" : "Infectious Diseases and Therapy", "id" : "ITEM-1", "issue" : "3", "issued" : { "date-parts" : [ [ "2016" ] ] }, "page" : "231-251", "publisher" : "Springer Healthcare", "title" : "Epidemiology and Risk Factors for Community-Associated Clostridium difficile Infection: A Narrative Review", "type" : "article-journal", "volume" : "5" }, "uris" : [ "http://www.mendeley.com/documents/?uuid=80ffcfe4-ed08-48a9-8710-575472ce5f58" ] } ], "mendeley" : { "formattedCitation" : "(1)", "plainTextFormattedCitation" : "(1)", "previouslyFormattedCitation" : "(1)" }, "properties" : { "noteIndex" : 1 }, "schema" : "https://github.com/citation-style-language/schema/raw/master/csl-citation.json" }</w:instrText>
-      </w:r>
-      <w:r>
-        <w:rPr>
-          <w:rFonts w:ascii="Times New Roman" w:hAnsi="Times New Roman"/>
+          <w:b/>
+          <w:sz w:val="24"/>
+          <w:szCs w:val="24"/>
+        </w:rPr>
+        <w:instrText>ADDIN CSL_CITATION { "citationItems" : [ { "id" : "ITEM-1", "itemData" : { "DOI" : "10.1093/bjaceaccp/mki006", "ISBN" : "9780511842306", "ISSN" : "1743-1816", "PMID" : "4891129", "abstract" : "Nosocomial infections can be defined as those occurring within 48 hours of hospital admission, 3 days of discharge or 30 days of an operation. They affect 1 in 10 patients admitted to hospital. Annually, this results in 5000 deaths with a cost to the National Health Service of a billion pounds. On average, a patient with hospital acquired infection spent 2.5-times longer in hospital, incurring additional costs of {pound}3000 more than an uninfected patient. Intensive care units (ICU) have the highest prevalence of hospital-acquired infections in the hospital setting. The European Prevalence of Infection in Intensive Care Study (EPIC), involving over 4500 patients, demonstrated that the nosocomial infection prevalence rate in ICU was 20.6%. 1 ICU patients are particularly at risk from nosocomial infections as a result of mechanical ventilation, use of invasive procedures and their immunocompromised status (Table 1).", "author" : [ { "dropping-particle" : "", "family" : "Inweregbu", "given" : "Ken", "non-dropping-particle" : "", "parse-names" : false, "suffix" : "" }, { "dropping-particle" : "", "family" : "Dave", "given" : "Jayshree", "non-dropping-particle" : "", "parse-names" : false, "suffix" : "" }, { "dropping-particle" : "", "family" : "Pittard", "given" : "Alison", "non-dropping-particle" : "", "parse-names" : false, "suffix" : "" } ], "container-title" : "Continuing Education in Anaesthesia, Critical Care &amp; Pain", "id" : "ITEM-1", "issue" : "1", "issued" : { "date-parts" : [ [ "2005" ] ] }, "page" : "14-17", "title" : "Nosocomial infections", "type" : "article-journal", "volume" : "5" }, "uris" : [ "http://www.mendeley.com/documents/?uuid=92d35924-0e03-456b-b214-6dd307f92c87" ] } ], "mendeley" : { "formattedCitation" : "(2)", "plainTextFormattedCitation" : "(2)", "previouslyFormattedCitation" : "(2)" }, "properties" : { "noteIndex" : 1 }, "schema" : "https://github.com/citation-style-language/schema/raw/master/csl-citation.json" }</w:instrText>
+      </w:r>
+      <w:r>
+        <w:rPr>
+          <w:rFonts w:ascii="Times New Roman" w:hAnsi="Times New Roman"/>
+          <w:b/>
           <w:sz w:val="24"/>
           <w:szCs w:val="24"/>
         </w:rPr>
@@ -219,21 +391,128 @@
           <w:sz w:val="24"/>
           <w:szCs w:val="24"/>
         </w:rPr>
-        <w:t>(1)</w:t>
-      </w:r>
-      <w:r>
-        <w:rPr>
-          <w:rFonts w:ascii="Times New Roman" w:hAnsi="Times New Roman"/>
+        <w:t>(2)</w:t>
+      </w:r>
+      <w:r>
+        <w:rPr>
+          <w:rFonts w:ascii="Times New Roman" w:hAnsi="Times New Roman"/>
+          <w:b/>
           <w:sz w:val="24"/>
           <w:szCs w:val="24"/>
         </w:rPr>
         <w:fldChar w:fldCharType="end"/>
+      </w:r>
+      <w:r>
+        <w:rPr>
+          <w:rFonts w:ascii="Times New Roman" w:hAnsi="Times New Roman"/>
+          <w:b/>
+          <w:sz w:val="24"/>
+          <w:szCs w:val="24"/>
+        </w:rPr>
+        <w:t xml:space="preserve"> </w:t>
+      </w:r>
+      <w:r>
+        <w:rPr>
+          <w:rFonts w:ascii="Times New Roman" w:hAnsi="Times New Roman"/>
+          <w:sz w:val="24"/>
+          <w:szCs w:val="24"/>
+        </w:rPr>
+        <w:t xml:space="preserve">Furthermore, </w:t>
+      </w:r>
+      <w:r>
+        <w:rPr>
+          <w:rFonts w:ascii="Times New Roman" w:hAnsi="Times New Roman"/>
+          <w:sz w:val="24"/>
+          <w:szCs w:val="24"/>
+        </w:rPr>
+        <w:t>they</w:t>
+      </w:r>
+      <w:r>
+        <w:rPr>
+          <w:rFonts w:ascii="Times New Roman" w:hAnsi="Times New Roman"/>
+          <w:sz w:val="24"/>
+          <w:szCs w:val="24"/>
+        </w:rPr>
+        <w:t xml:space="preserve"> increase costs for hospitals, </w:t>
+      </w:r>
+      <w:r>
+        <w:rPr>
+          <w:rFonts w:ascii="Times New Roman" w:hAnsi="Times New Roman"/>
+          <w:sz w:val="24"/>
+          <w:szCs w:val="24"/>
+        </w:rPr>
+        <w:t xml:space="preserve">as well as </w:t>
+      </w:r>
+      <w:r>
+        <w:rPr>
+          <w:rFonts w:ascii="Times New Roman" w:hAnsi="Times New Roman"/>
+          <w:sz w:val="24"/>
+          <w:szCs w:val="24"/>
+        </w:rPr>
+        <w:t>recovery time</w:t>
+      </w:r>
+      <w:r>
+        <w:rPr>
+          <w:rFonts w:ascii="Times New Roman" w:hAnsi="Times New Roman"/>
+          <w:sz w:val="24"/>
+          <w:szCs w:val="24"/>
+        </w:rPr>
+        <w:t xml:space="preserve"> and</w:t>
+      </w:r>
+      <w:r>
+        <w:rPr>
+          <w:rFonts w:ascii="Times New Roman" w:hAnsi="Times New Roman"/>
+          <w:sz w:val="24"/>
+          <w:szCs w:val="24"/>
+        </w:rPr>
+        <w:t xml:space="preserve"> </w:t>
+      </w:r>
+      <w:r>
+        <w:rPr>
+          <w:rFonts w:ascii="Times New Roman" w:hAnsi="Times New Roman"/>
+          <w:sz w:val="24"/>
+          <w:szCs w:val="24"/>
+        </w:rPr>
+        <w:t>mortality of</w:t>
+      </w:r>
+      <w:r>
+        <w:rPr>
+          <w:rFonts w:ascii="Times New Roman" w:hAnsi="Times New Roman"/>
+          <w:sz w:val="24"/>
+          <w:szCs w:val="24"/>
+        </w:rPr>
+        <w:t xml:space="preserve"> patients</w:t>
+      </w:r>
+      <w:r>
+        <w:rPr>
+          <w:rFonts w:ascii="Times New Roman" w:hAnsi="Times New Roman"/>
+          <w:sz w:val="24"/>
+          <w:szCs w:val="24"/>
+        </w:rPr>
+        <w:t xml:space="preserve">. </w:t>
+      </w:r>
+      <w:r>
+        <w:rPr>
+          <w:rFonts w:ascii="Times New Roman" w:hAnsi="Times New Roman"/>
+          <w:sz w:val="24"/>
+          <w:szCs w:val="24"/>
+        </w:rPr>
+        <w:t xml:space="preserve">Nosocomial diseases are challenging because they are difficult to diagnose. Technological approaches can </w:t>
+      </w:r>
+      <w:r>
+        <w:rPr>
+          <w:rFonts w:ascii="Times New Roman" w:hAnsi="Times New Roman"/>
+          <w:sz w:val="24"/>
+          <w:szCs w:val="24"/>
+        </w:rPr>
+        <w:t>help address this challenge, but they are not without limitations.</w:t>
       </w:r>
     </w:p>
     <w:p>
       <w:pPr>
         <w:pStyle w:val="p1"/>
         <w:spacing w:line="480" w:lineRule="auto"/>
+        <w:ind w:firstLine="720"/>
         <w:rPr>
           <w:rFonts w:ascii="Times New Roman" w:hAnsi="Times New Roman"/>
           <w:sz w:val="24"/>
@@ -246,12 +525,43 @@
           <w:sz w:val="24"/>
           <w:szCs w:val="24"/>
         </w:rPr>
-        <w:t>Nosocomial diseases affect</w:t>
-      </w:r>
-      <w:r>
-        <w:rPr>
-          <w:rFonts w:ascii="Times New Roman" w:hAnsi="Times New Roman"/>
-          <w:b/>
+        <w:t>The diagnosis of n</w:t>
+      </w:r>
+      <w:r>
+        <w:rPr>
+          <w:rFonts w:ascii="Times New Roman" w:hAnsi="Times New Roman"/>
+          <w:sz w:val="24"/>
+          <w:szCs w:val="24"/>
+        </w:rPr>
+        <w:t xml:space="preserve">osocomial infections </w:t>
+      </w:r>
+      <w:r>
+        <w:rPr>
+          <w:rFonts w:ascii="Times New Roman" w:hAnsi="Times New Roman"/>
+          <w:sz w:val="24"/>
+          <w:szCs w:val="24"/>
+        </w:rPr>
+        <w:t>is both challenging and essential in alleviating the effects of such diseases</w:t>
+      </w:r>
+      <w:r>
+        <w:rPr>
+          <w:rFonts w:ascii="Times New Roman" w:hAnsi="Times New Roman"/>
+          <w:sz w:val="24"/>
+          <w:szCs w:val="24"/>
+        </w:rPr>
+        <w:t>.</w:t>
+      </w:r>
+      <w:r>
+        <w:rPr>
+          <w:rFonts w:ascii="Times New Roman" w:hAnsi="Times New Roman"/>
+          <w:sz w:val="24"/>
+          <w:szCs w:val="24"/>
+        </w:rPr>
+        <w:t xml:space="preserve"> As hospital acquired infections,</w:t>
+      </w:r>
+      <w:r>
+        <w:rPr>
+          <w:rFonts w:ascii="Times New Roman" w:hAnsi="Times New Roman"/>
           <w:sz w:val="24"/>
           <w:szCs w:val="24"/>
         </w:rPr>
@@ -263,32 +573,96 @@
           <w:sz w:val="24"/>
           <w:szCs w:val="24"/>
         </w:rPr>
-        <w:t>_______</w:t>
-      </w:r>
-      <w:r>
-        <w:rPr>
-          <w:rFonts w:ascii="Times New Roman" w:hAnsi="Times New Roman"/>
-          <w:b/>
-          <w:sz w:val="24"/>
-          <w:szCs w:val="24"/>
-        </w:rPr>
-        <w:t xml:space="preserve">, </w:t>
-      </w:r>
-      <w:r>
-        <w:rPr>
-          <w:rFonts w:ascii="Times New Roman" w:hAnsi="Times New Roman"/>
-          <w:sz w:val="24"/>
-          <w:szCs w:val="24"/>
-        </w:rPr>
-        <w:t xml:space="preserve">so they are a significant problem. They increase costs for hospitals, recovery time for patients, and the risk of death. In some cases, it can be difficult to distinguish between the two methods of acquisition. </w:t>
-      </w:r>
-      <w:r>
-        <w:rPr>
-          <w:rFonts w:ascii="Times New Roman" w:hAnsi="Times New Roman"/>
-          <w:sz w:val="24"/>
-          <w:szCs w:val="24"/>
-        </w:rPr>
-        <w:t>Nosocomial infections are difficult to diagnose because of the existing symptoms of hospital patients. Therefore, they are under reported.</w:t>
+        <w:t xml:space="preserve">nosocomial diseases </w:t>
+      </w:r>
+      <w:r>
+        <w:rPr>
+          <w:rFonts w:ascii="Times New Roman" w:hAnsi="Times New Roman"/>
+          <w:sz w:val="24"/>
+          <w:szCs w:val="24"/>
+        </w:rPr>
+        <w:t>occur in</w:t>
+      </w:r>
+      <w:r>
+        <w:rPr>
+          <w:rFonts w:ascii="Times New Roman" w:hAnsi="Times New Roman"/>
+          <w:sz w:val="24"/>
+          <w:szCs w:val="24"/>
+        </w:rPr>
+        <w:t xml:space="preserve"> patients who are already vulnerable from their existing </w:t>
+      </w:r>
+      <w:r>
+        <w:rPr>
+          <w:rFonts w:ascii="Times New Roman" w:hAnsi="Times New Roman"/>
+          <w:sz w:val="24"/>
+          <w:szCs w:val="24"/>
+        </w:rPr>
+        <w:t>conditions</w:t>
+      </w:r>
+      <w:r>
+        <w:rPr>
+          <w:rFonts w:ascii="Times New Roman" w:hAnsi="Times New Roman"/>
+          <w:sz w:val="24"/>
+          <w:szCs w:val="24"/>
+        </w:rPr>
+        <w:t xml:space="preserve">, prolonged use </w:t>
+      </w:r>
+      <w:r>
+        <w:rPr>
+          <w:rFonts w:ascii="Times New Roman" w:hAnsi="Times New Roman"/>
+          <w:sz w:val="24"/>
+          <w:szCs w:val="24"/>
+        </w:rPr>
+        <w:t>of antimicrobials, and frequent</w:t>
+      </w:r>
+      <w:r>
+        <w:rPr>
+          <w:rFonts w:ascii="Times New Roman" w:hAnsi="Times New Roman"/>
+          <w:sz w:val="24"/>
+          <w:szCs w:val="24"/>
+        </w:rPr>
+        <w:t xml:space="preserve"> contact with healthcare facilities. </w:t>
+      </w:r>
+      <w:r>
+        <w:rPr>
+          <w:rFonts w:ascii="Times New Roman" w:hAnsi="Times New Roman"/>
+          <w:sz w:val="24"/>
+          <w:szCs w:val="24"/>
+        </w:rPr>
+        <w:fldChar w:fldCharType="begin" w:fldLock="1"/>
+      </w:r>
+      <w:r>
+        <w:rPr>
+          <w:rFonts w:ascii="Times New Roman" w:hAnsi="Times New Roman"/>
+          <w:sz w:val="24"/>
+          <w:szCs w:val="24"/>
+        </w:rPr>
+        <w:instrText>ADDIN CSL_CITATION { "citationItems" : [ { "id" : "ITEM-1", "itemData" : { "DOI" : "10.1007/s40121-016-0117-y", "ISSN" : "21936382", "PMID" : "27370914", "abstract" : "Clostridium difficile infection (CDI) was once considered a primarily nosocomial  concern. Emerging evidence from the last 20 years has highlighted a drastic shift in the known epidemiology of CDI, with disease outside of hospitals apparently occurring more frequently and causing severe disease in populations that were thought to be at low risk. This narrative review summarises potential pathways for infection outside of the hospital environment and highlights likely routes of transmission. Further, evidence is presented on potential risk factors for development of disease. Understanding the epidemiology of CDI outside of hospitals is essential to the ability to prevent and control disease in vulnerable populations.", "author" : [ { "dropping-particle" : "", "family" : "Bloomfield", "given" : "Lauren E.", "non-dropping-particle" : "", "parse-names" : false, "suffix" : "" }, { "dropping-particle" : "V.", "family" : "Riley", "given" : "Thomas", "non-dropping-particle" : "", "parse-names" : false, "suffix" : "" } ], "container-title" : "Infectious Diseases and Therapy", "id" : "ITEM-1", "issue" : "3", "issued" : { "date-parts" : [ [ "2016" ] ] }, "page" : "231-251", "publisher" : "Springer Healthcare", "title" : "Epidemiology and Risk Factors for Community-Associated Clostridium difficile Infection: A Narrative Review", "type" : "article-journal", "volume" : "5" }, "uris" : [ "http://www.mendeley.com/documents/?uuid=80ffcfe4-ed08-48a9-8710-575472ce5f58" ] } ], "mendeley" : { "formattedCitation" : "(1)", "plainTextFormattedCitation" : "(1)", "previouslyFormattedCitation" : "(1)" }, "properties" : { "noteIndex" : 1 }, "schema" : "https://github.com/citation-style-language/schema/raw/master/csl-citation.json" }</w:instrText>
+      </w:r>
+      <w:r>
+        <w:rPr>
+          <w:rFonts w:ascii="Times New Roman" w:hAnsi="Times New Roman"/>
+          <w:sz w:val="24"/>
+          <w:szCs w:val="24"/>
+        </w:rPr>
+        <w:fldChar w:fldCharType="separate"/>
+      </w:r>
+      <w:r>
+        <w:rPr>
+          <w:rFonts w:ascii="Times New Roman" w:hAnsi="Times New Roman"/>
+          <w:noProof/>
+          <w:sz w:val="24"/>
+          <w:szCs w:val="24"/>
+        </w:rPr>
+        <w:t>(1)</w:t>
+      </w:r>
+      <w:r>
+        <w:rPr>
+          <w:rFonts w:ascii="Times New Roman" w:hAnsi="Times New Roman"/>
+          <w:sz w:val="24"/>
+          <w:szCs w:val="24"/>
+        </w:rPr>
+        <w:fldChar w:fldCharType="end"/>
       </w:r>
       <w:r>
         <w:rPr>
@@ -304,6 +678,14 @@
           <w:sz w:val="24"/>
           <w:szCs w:val="24"/>
         </w:rPr>
+        <w:t xml:space="preserve">Patients who stay in hospital for an extended period, or have undergone surgery or trauma are especially susceptible. </w:t>
+      </w:r>
+      <w:r>
+        <w:rPr>
+          <w:rFonts w:ascii="Times New Roman" w:hAnsi="Times New Roman"/>
+          <w:sz w:val="24"/>
+          <w:szCs w:val="24"/>
+        </w:rPr>
         <w:fldChar w:fldCharType="begin" w:fldLock="1"/>
       </w:r>
       <w:r>
@@ -312,7 +694,7 @@
           <w:sz w:val="24"/>
           <w:szCs w:val="24"/>
         </w:rPr>
-        <w:instrText>ADDIN CSL_CITATION { "citationItems" : [ { "id" : "ITEM-1", "itemData" : { "DOI" : "10.1007/s40121-016-0117-y", "ISSN" : "21936382", "PMID" : "27370914", "abstract" : "Clostridium difficile infection (CDI) was once considered a primarily nosocomial  concern. Emerging evidence from the last 20 years has highlighted a drastic shift in the known epidemiology of CDI, with disease outside of hospitals apparently occurring more frequently and causing severe disease in populations that were thought to be at low risk. This narrative review summarises potential pathways for infection outside of the hospital environment and highlights likely routes of transmission. Further, evidence is presented on potential risk factors for development of disease. Understanding the epidemiology of CDI outside of hospitals is essential to the ability to prevent and control disease in vulnerable populations.", "author" : [ { "dropping-particle" : "", "family" : "Bloomfield", "given" : "Lauren E.", "non-dropping-particle" : "", "parse-names" : false, "suffix" : "" }, { "dropping-particle" : "V.", "family" : "Riley", "given" : "Thomas", "non-dropping-particle" : "", "parse-names" : false, "suffix" : "" } ], "container-title" : "Infectious Diseases and Therapy", "id" : "ITEM-1", "issue" : "3", "issued" : { "date-parts" : [ [ "2016" ] ] }, "page" : "231-251", "publisher" : "Springer Healthcare", "title" : "Epidemiology and Risk Factors for Community-Associated Clostridium difficile Infection: A Narrative Review", "type" : "article-journal", "volume" : "5" }, "uris" : [ "http://www.mendeley.com/documents/?uuid=80ffcfe4-ed08-48a9-8710-575472ce5f58" ] } ], "mendeley" : { "formattedCitation" : "(1)", "plainTextFormattedCitation" : "(1)", "previouslyFormattedCitation" : "(1)" }, "properties" : { "noteIndex" : 1 }, "schema" : "https://github.com/citation-style-language/schema/raw/master/csl-citation.json" }</w:instrText>
+        <w:instrText>ADDIN CSL_CITATION { "citationItems" : [ { "id" : "ITEM-1", "itemData" : { "DOI" : "10.1093/bjaceaccp/mki006", "ISBN" : "9780511842306", "ISSN" : "1743-1816", "PMID" : "4891129", "abstract" : "Nosocomial infections can be defined as those occurring within 48 hours of hospital admission, 3 days of discharge or 30 days of an operation. They affect 1 in 10 patients admitted to hospital. Annually, this results in 5000 deaths with a cost to the National Health Service of a billion pounds. On average, a patient with hospital acquired infection spent 2.5-times longer in hospital, incurring additional costs of {pound}3000 more than an uninfected patient. Intensive care units (ICU) have the highest prevalence of hospital-acquired infections in the hospital setting. The European Prevalence of Infection in Intensive Care Study (EPIC), involving over 4500 patients, demonstrated that the nosocomial infection prevalence rate in ICU was 20.6%. 1 ICU patients are particularly at risk from nosocomial infections as a result of mechanical ventilation, use of invasive procedures and their immunocompromised status (Table 1).", "author" : [ { "dropping-particle" : "", "family" : "Inweregbu", "given" : "Ken", "non-dropping-particle" : "", "parse-names" : false, "suffix" : "" }, { "dropping-particle" : "", "family" : "Dave", "given" : "Jayshree", "non-dropping-particle" : "", "parse-names" : false, "suffix" : "" }, { "dropping-particle" : "", "family" : "Pittard", "given" : "Alison", "non-dropping-particle" : "", "parse-names" : false, "suffix" : "" } ], "container-title" : "Continuing Education in Anaesthesia, Critical Care &amp; Pain", "id" : "ITEM-1", "issue" : "1", "issued" : { "date-parts" : [ [ "2005" ] ] }, "page" : "14-17", "title" : "Nosocomial infections", "type" : "article-journal", "volume" : "5" }, "uris" : [ "http://www.mendeley.com/documents/?uuid=92d35924-0e03-456b-b214-6dd307f92c87" ] } ], "mendeley" : { "formattedCitation" : "(2)", "plainTextFormattedCitation" : "(2)", "previouslyFormattedCitation" : "(2)" }, "properties" : { "noteIndex" : 1 }, "schema" : "https://github.com/citation-style-language/schema/raw/master/csl-citation.json" }</w:instrText>
       </w:r>
       <w:r>
         <w:rPr>
@@ -329,7 +711,7 @@
           <w:sz w:val="24"/>
           <w:szCs w:val="24"/>
         </w:rPr>
-        <w:t>(1)</w:t>
+        <w:t>(2)</w:t>
       </w:r>
       <w:r>
         <w:rPr>
@@ -338,12 +720,158 @@
           <w:szCs w:val="24"/>
         </w:rPr>
         <w:fldChar w:fldCharType="end"/>
+      </w:r>
+      <w:r>
+        <w:rPr>
+          <w:rFonts w:ascii="Times New Roman" w:hAnsi="Times New Roman"/>
+          <w:sz w:val="24"/>
+          <w:szCs w:val="24"/>
+        </w:rPr>
+        <w:t xml:space="preserve"> </w:t>
+      </w:r>
+      <w:r>
+        <w:rPr>
+          <w:rFonts w:ascii="Times New Roman" w:hAnsi="Times New Roman"/>
+          <w:sz w:val="24"/>
+          <w:szCs w:val="24"/>
+        </w:rPr>
+        <w:t>This makes diagnosis challenging because symptoms associated with the nosocomial infection may be attributed to the original disease.</w:t>
+      </w:r>
+      <w:r>
+        <w:rPr>
+          <w:rFonts w:ascii="Times New Roman" w:hAnsi="Times New Roman"/>
+          <w:sz w:val="24"/>
+          <w:szCs w:val="24"/>
+        </w:rPr>
+        <w:t xml:space="preserve"> This complicates the treatment of both </w:t>
+      </w:r>
+      <w:r>
+        <w:rPr>
+          <w:rFonts w:ascii="Times New Roman" w:hAnsi="Times New Roman"/>
+          <w:sz w:val="24"/>
+          <w:szCs w:val="24"/>
+        </w:rPr>
+        <w:t>maladies</w:t>
+      </w:r>
+      <w:r>
+        <w:rPr>
+          <w:rFonts w:ascii="Times New Roman" w:hAnsi="Times New Roman"/>
+          <w:sz w:val="24"/>
+          <w:szCs w:val="24"/>
+        </w:rPr>
+        <w:t xml:space="preserve">. </w:t>
+      </w:r>
+      <w:r>
+        <w:rPr>
+          <w:rFonts w:ascii="Times New Roman" w:hAnsi="Times New Roman"/>
+          <w:sz w:val="24"/>
+          <w:szCs w:val="24"/>
+        </w:rPr>
+        <w:fldChar w:fldCharType="begin" w:fldLock="1"/>
+      </w:r>
+      <w:r>
+        <w:rPr>
+          <w:rFonts w:ascii="Times New Roman" w:hAnsi="Times New Roman"/>
+          <w:sz w:val="24"/>
+          <w:szCs w:val="24"/>
+        </w:rPr>
+        <w:instrText>ADDIN CSL_CITATION { "citationItems" : [ { "id" : "ITEM-1", "itemData" : { "DOI" : "10.1016/S0195-6701(03)00262-7", "ISBN" : "0195-6701", "ISSN" : "01956701", "PMID" : "14529631", "abstract" : "Influenza is the most important cause of acute respiratory illness leading to hospitalization among children during community epidemics. This illness can cause extensive nosocomial outbreaks with serious morbidity and mortality among specific groups of children. Paediatric patients with community-acquired influenza and healthcare workers are the main reservoir for the nosocomial spread of the virus. During epidemics in the community, testing for influenza should be requested in all children with compatible symptoms admitted in the hospital, and measures should be introduced for the prevention or early control of an outbreak. Recent advances in the management of influenza include rapid diagnoses based on antigen detection and the identification of the new neuraminidase inhibitors zanamivir and oseltamivir. Annual vaccination against influenza of children with high-risk conditions, their family members and healthcare workers is the principle measure for the prevention of nosocomial outbreaks. Although vaccination against influenza appears to be cost-effective at all ages in terms of prevention of illness, related hospitalizations, deaths, reduction of healthcare costs and productivity loss, vaccination coverage among target groups is limited. \u00a9 2003 The Hospital Infection Society. All rights reserved.", "author" : [ { "dropping-particle" : "", "family" : "Maltezou", "given" : "Helen C.", "non-dropping-particle" : "", "parse-names" : false, "suffix" : "" }, { "dropping-particle" : "", "family" : "Drancourt", "given" : "M.", "non-dropping-particle" : "", "parse-names" : false, "suffix" : "" } ], "container-title" : "Journal of Hospital Infection", "id" : "ITEM-1", "issue" : "2", "issued" : { "date-parts" : [ [ "2003" ] ] }, "page" : "83-91", "title" : "Nosocomial influenza in children", "type" : "article-journal", "volume" : "55" }, "uris" : [ "http://www.mendeley.com/documents/?uuid=3327bc80-c38f-4dc5-9df0-b80e122a23b3" ] } ], "mendeley" : { "formattedCitation" : "(3)", "plainTextFormattedCitation" : "(3)", "previouslyFormattedCitation" : "(3)" }, "properties" : { "noteIndex" : 1 }, "schema" : "https://github.com/citation-style-language/schema/raw/master/csl-citation.json" }</w:instrText>
+      </w:r>
+      <w:r>
+        <w:rPr>
+          <w:rFonts w:ascii="Times New Roman" w:hAnsi="Times New Roman"/>
+          <w:sz w:val="24"/>
+          <w:szCs w:val="24"/>
+        </w:rPr>
+        <w:fldChar w:fldCharType="separate"/>
+      </w:r>
+      <w:r>
+        <w:rPr>
+          <w:rFonts w:ascii="Times New Roman" w:hAnsi="Times New Roman"/>
+          <w:noProof/>
+          <w:sz w:val="24"/>
+          <w:szCs w:val="24"/>
+        </w:rPr>
+        <w:t>(3)</w:t>
+      </w:r>
+      <w:r>
+        <w:rPr>
+          <w:rFonts w:ascii="Times New Roman" w:hAnsi="Times New Roman"/>
+          <w:sz w:val="24"/>
+          <w:szCs w:val="24"/>
+        </w:rPr>
+        <w:fldChar w:fldCharType="end"/>
+      </w:r>
+      <w:r>
+        <w:rPr>
+          <w:rFonts w:ascii="Times New Roman" w:hAnsi="Times New Roman"/>
+          <w:sz w:val="24"/>
+          <w:szCs w:val="24"/>
+        </w:rPr>
+        <w:t xml:space="preserve"> The delay in recognition of a separate virus limits the effective treatment of </w:t>
+      </w:r>
+      <w:r>
+        <w:rPr>
+          <w:rFonts w:ascii="Times New Roman" w:hAnsi="Times New Roman"/>
+          <w:sz w:val="24"/>
+          <w:szCs w:val="24"/>
+        </w:rPr>
+        <w:t>the nosocomial infection</w:t>
+      </w:r>
+      <w:r>
+        <w:rPr>
+          <w:rFonts w:ascii="Times New Roman" w:hAnsi="Times New Roman"/>
+          <w:sz w:val="24"/>
+          <w:szCs w:val="24"/>
+        </w:rPr>
+        <w:t xml:space="preserve">. </w:t>
+      </w:r>
+      <w:r>
+        <w:rPr>
+          <w:rFonts w:ascii="Times New Roman" w:hAnsi="Times New Roman"/>
+          <w:sz w:val="24"/>
+          <w:szCs w:val="24"/>
+        </w:rPr>
+        <w:t>I</w:t>
+      </w:r>
+      <w:r>
+        <w:rPr>
+          <w:rFonts w:ascii="Times New Roman" w:hAnsi="Times New Roman"/>
+          <w:sz w:val="24"/>
+          <w:szCs w:val="24"/>
+        </w:rPr>
+        <w:t xml:space="preserve">f it remains misidentified, the antibiotic to treat the original disease might allow the nosocomial disease to gain </w:t>
+      </w:r>
+      <w:r>
+        <w:rPr>
+          <w:rFonts w:ascii="Times New Roman" w:hAnsi="Times New Roman"/>
+          <w:sz w:val="24"/>
+          <w:szCs w:val="24"/>
+        </w:rPr>
+        <w:t xml:space="preserve">antibiotic </w:t>
+      </w:r>
+      <w:r>
+        <w:rPr>
+          <w:rFonts w:ascii="Times New Roman" w:hAnsi="Times New Roman"/>
+          <w:sz w:val="24"/>
+          <w:szCs w:val="24"/>
+        </w:rPr>
+        <w:t>resistance and an evolutionary advantage due to lack of competition.</w:t>
+      </w:r>
+      <w:r>
+        <w:rPr>
+          <w:rFonts w:ascii="Times New Roman" w:hAnsi="Times New Roman"/>
+          <w:sz w:val="24"/>
+          <w:szCs w:val="24"/>
+        </w:rPr>
+        <w:t xml:space="preserve"> </w:t>
       </w:r>
     </w:p>
     <w:p>
       <w:pPr>
         <w:pStyle w:val="p1"/>
         <w:spacing w:line="480" w:lineRule="auto"/>
+        <w:ind w:firstLine="720"/>
         <w:rPr>
           <w:rFonts w:ascii="Times New Roman" w:hAnsi="Times New Roman"/>
           <w:sz w:val="24"/>
@@ -356,40 +884,39 @@
           <w:sz w:val="24"/>
           <w:szCs w:val="24"/>
         </w:rPr>
-        <w:tab/>
-        <w:t xml:space="preserve">This misidentification is problematic for many reasons. </w:t>
-      </w:r>
-      <w:r>
-        <w:rPr>
-          <w:rFonts w:ascii="Times New Roman" w:hAnsi="Times New Roman"/>
-          <w:sz w:val="24"/>
-          <w:szCs w:val="24"/>
-        </w:rPr>
-        <w:t>First</w:t>
-      </w:r>
-      <w:r>
-        <w:rPr>
-          <w:rFonts w:ascii="Times New Roman" w:hAnsi="Times New Roman"/>
-          <w:sz w:val="24"/>
-          <w:szCs w:val="24"/>
-        </w:rPr>
-        <w:t xml:space="preserve">, </w:t>
-      </w:r>
-      <w:r>
-        <w:rPr>
-          <w:rFonts w:ascii="Times New Roman" w:hAnsi="Times New Roman"/>
-          <w:sz w:val="24"/>
-          <w:szCs w:val="24"/>
-        </w:rPr>
-        <w:t>t</w:t>
-      </w:r>
-      <w:r>
-        <w:rPr>
-          <w:rFonts w:ascii="Times New Roman" w:hAnsi="Times New Roman"/>
-          <w:sz w:val="24"/>
-          <w:szCs w:val="24"/>
-        </w:rPr>
-        <w:t xml:space="preserve">he misinterpretation of nosocomial disease symptoms can complicate the treatment of already at-risk patients. </w:t>
+        <w:t>The other difficult component of nosocomial disease diagnosis is that of distinguishing between nosocomial transmission and community-based acquisition</w:t>
+      </w:r>
+      <w:r>
+        <w:rPr>
+          <w:rFonts w:ascii="Times New Roman" w:hAnsi="Times New Roman"/>
+          <w:sz w:val="24"/>
+          <w:szCs w:val="24"/>
+        </w:rPr>
+        <w:t xml:space="preserve">. </w:t>
+      </w:r>
+      <w:r>
+        <w:rPr>
+          <w:rFonts w:ascii="Times New Roman" w:hAnsi="Times New Roman"/>
+          <w:sz w:val="24"/>
+          <w:szCs w:val="24"/>
+        </w:rPr>
+        <w:t>Patients that undergo o</w:t>
+      </w:r>
+      <w:r>
+        <w:rPr>
+          <w:rFonts w:ascii="Times New Roman" w:hAnsi="Times New Roman"/>
+          <w:sz w:val="24"/>
+          <w:szCs w:val="24"/>
+        </w:rPr>
+        <w:t>ngoing treatment</w:t>
+      </w:r>
+      <w:r>
+        <w:rPr>
+          <w:rFonts w:ascii="Times New Roman" w:hAnsi="Times New Roman"/>
+          <w:sz w:val="24"/>
+          <w:szCs w:val="24"/>
+        </w:rPr>
+        <w:t xml:space="preserve"> are the prime example. </w:t>
       </w:r>
       <w:r>
         <w:rPr>
@@ -405,7 +932,7 @@
           <w:sz w:val="24"/>
           <w:szCs w:val="24"/>
         </w:rPr>
-        <w:instrText>ADDIN CSL_CITATION { "citationItems" : [ { "id" : "ITEM-1", "itemData" : { "DOI" : "10.1016/S0195-6701(03)00262-7", "ISBN" : "0195-6701", "ISSN" : "01956701", "PMID" : "14529631", "abstract" : "Influenza is the most important cause of acute respiratory illness leading to hospitalization among children during community epidemics. This illness can cause extensive nosocomial outbreaks with serious morbidity and mortality among specific groups of children. Paediatric patients with community-acquired influenza and healthcare workers are the main reservoir for the nosocomial spread of the virus. During epidemics in the community, testing for influenza should be requested in all children with compatible symptoms admitted in the hospital, and measures should be introduced for the prevention or early control of an outbreak. Recent advances in the management of influenza include rapid diagnoses based on antigen detection and the identification of the new neuraminidase inhibitors zanamivir and oseltamivir. Annual vaccination against influenza of children with high-risk conditions, their family members and healthcare workers is the principle measure for the prevention of nosocomial outbreaks. Although vaccination against influenza appears to be cost-effective at all ages in terms of prevention of illness, related hospitalizations, deaths, reduction of healthcare costs and productivity loss, vaccination coverage among target groups is limited. \u00a9 2003 The Hospital Infection Society. All rights reserved.", "author" : [ { "dropping-particle" : "", "family" : "Maltezou", "given" : "Helen C.", "non-dropping-particle" : "", "parse-names" : false, "suffix" : "" }, { "dropping-particle" : "", "family" : "Drancourt", "given" : "M.", "non-dropping-particle" : "", "parse-names" : false, "suffix" : "" } ], "container-title" : "Journal of Hospital Infection", "id" : "ITEM-1", "issue" : "2", "issued" : { "date-parts" : [ [ "2003" ] ] }, "page" : "83-91", "title" : "Nosocomial influenza in children", "type" : "article-journal", "volume" : "55" }, "uris" : [ "http://www.mendeley.com/documents/?uuid=3327bc80-c38f-4dc5-9df0-b80e122a23b3" ] } ], "mendeley" : { "formattedCitation" : "(2)", "plainTextFormattedCitation" : "(2)", "previouslyFormattedCitation" : "(2)" }, "properties" : { "noteIndex" : 1 }, "schema" : "https://github.com/citation-style-language/schema/raw/master/csl-citation.json" }</w:instrText>
+        <w:instrText>ADDIN CSL_CITATION { "citationItems" : [ { "id" : "ITEM-1", "itemData" : { "DOI" : "10.1007/s40121-016-0117-y", "ISSN" : "21936382", "PMID" : "27370914", "abstract" : "Clostridium difficile infection (CDI) was once considered a primarily nosocomial  concern. Emerging evidence from the last 20 years has highlighted a drastic shift in the known epidemiology of CDI, with disease outside of hospitals apparently occurring more frequently and causing severe disease in populations that were thought to be at low risk. This narrative review summarises potential pathways for infection outside of the hospital environment and highlights likely routes of transmission. Further, evidence is presented on potential risk factors for development of disease. Understanding the epidemiology of CDI outside of hospitals is essential to the ability to prevent and control disease in vulnerable populations.", "author" : [ { "dropping-particle" : "", "family" : "Bloomfield", "given" : "Lauren E.", "non-dropping-particle" : "", "parse-names" : false, "suffix" : "" }, { "dropping-particle" : "V.", "family" : "Riley", "given" : "Thomas", "non-dropping-particle" : "", "parse-names" : false, "suffix" : "" } ], "container-title" : "Infectious Diseases and Therapy", "id" : "ITEM-1", "issue" : "3", "issued" : { "date-parts" : [ [ "2016" ] ] }, "page" : "231-251", "publisher" : "Springer Healthcare", "title" : "Epidemiology and Risk Factors for Community-Associated Clostridium difficile Infection: A Narrative Review", "type" : "article-journal", "volume" : "5" }, "uris" : [ "http://www.mendeley.com/documents/?uuid=80ffcfe4-ed08-48a9-8710-575472ce5f58" ] } ], "mendeley" : { "formattedCitation" : "(1)", "plainTextFormattedCitation" : "(1)", "previouslyFormattedCitation" : "(1)" }, "properties" : { "noteIndex" : 1 }, "schema" : "https://github.com/citation-style-language/schema/raw/master/csl-citation.json" }</w:instrText>
       </w:r>
       <w:r>
         <w:rPr>
@@ -422,7 +949,7 @@
           <w:sz w:val="24"/>
           <w:szCs w:val="24"/>
         </w:rPr>
-        <w:t>(2)</w:t>
+        <w:t>(1)</w:t>
       </w:r>
       <w:r>
         <w:rPr>
@@ -438,22 +965,6 @@
           <w:sz w:val="24"/>
           <w:szCs w:val="24"/>
         </w:rPr>
-        <w:t xml:space="preserve"> Next</w:t>
-      </w:r>
-      <w:r>
-        <w:rPr>
-          <w:rFonts w:ascii="Times New Roman" w:hAnsi="Times New Roman"/>
-          <w:sz w:val="24"/>
-          <w:szCs w:val="24"/>
-        </w:rPr>
-        <w:t>, different strains of the disease should be treated accordingly. If a strain is misidentified, there is the risk of developing antibiotic resistant strains and increased risk for the patient.</w:t>
-      </w:r>
-      <w:r>
-        <w:rPr>
-          <w:rFonts w:ascii="Times New Roman" w:hAnsi="Times New Roman"/>
-          <w:sz w:val="24"/>
-          <w:szCs w:val="24"/>
-        </w:rPr>
         <w:t xml:space="preserve"> </w:t>
       </w:r>
       <w:r>
@@ -462,13 +973,192 @@
           <w:sz w:val="24"/>
           <w:szCs w:val="24"/>
         </w:rPr>
-        <w:t>Treating symptoms of the wrong disease is not helpful to the patient’s recovery, nor is it a good use of resources or smart action against the battle against antibiotic resistance.</w:t>
+        <w:t>Even though the symptoms of the infection do not occur during their stay at the facility, the acquisition of the infection could have occurred at any of the times they were obtaining treatment. This is especially complicated because</w:t>
+      </w:r>
+      <w:r>
+        <w:rPr>
+          <w:rFonts w:ascii="Times New Roman" w:hAnsi="Times New Roman"/>
+          <w:sz w:val="24"/>
+          <w:szCs w:val="24"/>
+        </w:rPr>
+        <w:t xml:space="preserve"> “nosocomial spread often parallel parallels outbreaks in the community.” </w:t>
+      </w:r>
+      <w:r>
+        <w:rPr>
+          <w:rFonts w:ascii="Times New Roman" w:hAnsi="Times New Roman"/>
+          <w:sz w:val="24"/>
+          <w:szCs w:val="24"/>
+        </w:rPr>
+        <w:fldChar w:fldCharType="begin" w:fldLock="1"/>
+      </w:r>
+      <w:r>
+        <w:rPr>
+          <w:rFonts w:ascii="Times New Roman" w:hAnsi="Times New Roman"/>
+          <w:sz w:val="24"/>
+          <w:szCs w:val="24"/>
+        </w:rPr>
+        <w:instrText>ADDIN CSL_CITATION { "citationItems" : [ { "id" : "ITEM-1", "itemData" : { "DOI" : "10.1128/CMR.14.3.528", "ISBN" : "0893-8512 (Print)\r0893-8512", "ISSN" : "0893-8512", "PMID" : "11432812", "author" : [ { "dropping-particle" : "", "family" : "Aitken", "given" : "Celia", "non-dropping-particle" : "", "parse-names" : false, "suffix" : "" }, { "dropping-particle" : "", "family" : "Jeffries", "given" : "Donald J", "non-dropping-particle" : "", "parse-names" : false, "suffix" : "" } ], "container-title" : "Clin Microbiol Rev", "id" : "ITEM-1", "issue" : "3", "issued" : { "date-parts" : [ [ "2001" ] ] }, "page" : "528-546", "title" : "Nosocomial Spread of Viral Disease Nosocomial Spread of Viral Disease", "type" : "article-journal", "volume" : "14" }, "uris" : [ "http://www.mendeley.com/documents/?uuid=1a05a889-5dbc-4346-bdba-b8d92a3f06de" ] } ], "mendeley" : { "formattedCitation" : "(4)", "plainTextFormattedCitation" : "(4)", "previouslyFormattedCitation" : "(4)" }, "properties" : { "noteIndex" : 1 }, "schema" : "https://github.com/citation-style-language/schema/raw/master/csl-citation.json" }</w:instrText>
+      </w:r>
+      <w:r>
+        <w:rPr>
+          <w:rFonts w:ascii="Times New Roman" w:hAnsi="Times New Roman"/>
+          <w:sz w:val="24"/>
+          <w:szCs w:val="24"/>
+        </w:rPr>
+        <w:fldChar w:fldCharType="separate"/>
+      </w:r>
+      <w:r>
+        <w:rPr>
+          <w:rFonts w:ascii="Times New Roman" w:hAnsi="Times New Roman"/>
+          <w:noProof/>
+          <w:sz w:val="24"/>
+          <w:szCs w:val="24"/>
+        </w:rPr>
+        <w:t>(4)</w:t>
+      </w:r>
+      <w:r>
+        <w:rPr>
+          <w:rFonts w:ascii="Times New Roman" w:hAnsi="Times New Roman"/>
+          <w:sz w:val="24"/>
+          <w:szCs w:val="24"/>
+        </w:rPr>
+        <w:fldChar w:fldCharType="end"/>
+      </w:r>
+      <w:r>
+        <w:rPr>
+          <w:rFonts w:ascii="Times New Roman" w:hAnsi="Times New Roman"/>
+          <w:sz w:val="24"/>
+          <w:szCs w:val="24"/>
+        </w:rPr>
+        <w:t xml:space="preserve"> However, </w:t>
+      </w:r>
+      <w:r>
+        <w:rPr>
+          <w:rFonts w:ascii="Times New Roman" w:hAnsi="Times New Roman"/>
+          <w:sz w:val="24"/>
+          <w:szCs w:val="24"/>
+        </w:rPr>
+        <w:t>“</w:t>
+      </w:r>
+      <w:r>
+        <w:rPr>
+          <w:rFonts w:ascii="Times New Roman" w:hAnsi="Times New Roman"/>
+          <w:sz w:val="24"/>
+          <w:szCs w:val="24"/>
+        </w:rPr>
+        <w:t>u</w:t>
+      </w:r>
+      <w:r>
+        <w:rPr>
+          <w:rFonts w:ascii="Times New Roman" w:hAnsi="Times New Roman"/>
+          <w:sz w:val="24"/>
+          <w:szCs w:val="24"/>
+        </w:rPr>
+        <w:t xml:space="preserve">nderstanding the interaction between hospital and community cases is paramount” </w:t>
+      </w:r>
+      <w:r>
+        <w:rPr>
+          <w:rFonts w:ascii="Times New Roman" w:hAnsi="Times New Roman"/>
+          <w:sz w:val="24"/>
+          <w:szCs w:val="24"/>
+        </w:rPr>
+        <w:t>in determining the potential pathogenicity and best treatment of these diseases.</w:t>
+      </w:r>
+      <w:r>
+        <w:rPr>
+          <w:rFonts w:ascii="Times New Roman" w:hAnsi="Times New Roman"/>
+          <w:sz w:val="24"/>
+          <w:szCs w:val="24"/>
+        </w:rPr>
+        <w:t xml:space="preserve"> </w:t>
+      </w:r>
+      <w:r>
+        <w:rPr>
+          <w:rFonts w:ascii="Times New Roman" w:hAnsi="Times New Roman"/>
+          <w:sz w:val="24"/>
+          <w:szCs w:val="24"/>
+        </w:rPr>
+        <w:fldChar w:fldCharType="begin" w:fldLock="1"/>
+      </w:r>
+      <w:r>
+        <w:rPr>
+          <w:rFonts w:ascii="Times New Roman" w:hAnsi="Times New Roman"/>
+          <w:sz w:val="24"/>
+          <w:szCs w:val="24"/>
+        </w:rPr>
+        <w:instrText>ADDIN CSL_CITATION { "citationItems" : [ { "id" : "ITEM-1", "itemData" : { "DOI" : "10.1007/s40121-016-0117-y", "ISSN" : "21936382", "PMID" : "27370914", "abstract" : "Clostridium difficile infection (CDI) was once considered a primarily nosocomial  concern. Emerging evidence from the last 20 years has highlighted a drastic shift in the known epidemiology of CDI, with disease outside of hospitals apparently occurring more frequently and causing severe disease in populations that were thought to be at low risk. This narrative review summarises potential pathways for infection outside of the hospital environment and highlights likely routes of transmission. Further, evidence is presented on potential risk factors for development of disease. Understanding the epidemiology of CDI outside of hospitals is essential to the ability to prevent and control disease in vulnerable populations.", "author" : [ { "dropping-particle" : "", "family" : "Bloomfield", "given" : "Lauren E.", "non-dropping-particle" : "", "parse-names" : false, "suffix" : "" }, { "dropping-particle" : "V.", "family" : "Riley", "given" : "Thomas", "non-dropping-particle" : "", "parse-names" : false, "suffix" : "" } ], "container-title" : "Infectious Diseases and Therapy", "id" : "ITEM-1", "issue" : "3", "issued" : { "date-parts" : [ [ "2016" ] ] }, "page" : "231-251", "publisher" : "Springer Healthcare", "title" : "Epidemiology and Risk Factors for Community-Associated Clostridium difficile Infection: A Narrative Review", "type" : "article-journal", "volume" : "5" }, "uris" : [ "http://www.mendeley.com/documents/?uuid=80ffcfe4-ed08-48a9-8710-575472ce5f58" ] } ], "mendeley" : { "formattedCitation" : "(1)", "plainTextFormattedCitation" : "(1)", "previouslyFormattedCitation" : "(1)" }, "properties" : { "noteIndex" : 1 }, "schema" : "https://github.com/citation-style-language/schema/raw/master/csl-citation.json" }</w:instrText>
+      </w:r>
+      <w:r>
+        <w:rPr>
+          <w:rFonts w:ascii="Times New Roman" w:hAnsi="Times New Roman"/>
+          <w:sz w:val="24"/>
+          <w:szCs w:val="24"/>
+        </w:rPr>
+        <w:fldChar w:fldCharType="separate"/>
+      </w:r>
+      <w:r>
+        <w:rPr>
+          <w:rFonts w:ascii="Times New Roman" w:hAnsi="Times New Roman"/>
+          <w:noProof/>
+          <w:sz w:val="24"/>
+          <w:szCs w:val="24"/>
+        </w:rPr>
+        <w:t>(1)</w:t>
+      </w:r>
+      <w:r>
+        <w:rPr>
+          <w:rFonts w:ascii="Times New Roman" w:hAnsi="Times New Roman"/>
+          <w:sz w:val="24"/>
+          <w:szCs w:val="24"/>
+        </w:rPr>
+        <w:fldChar w:fldCharType="end"/>
+      </w:r>
+      <w:r>
+        <w:rPr>
+          <w:rFonts w:ascii="Times New Roman" w:hAnsi="Times New Roman"/>
+          <w:sz w:val="24"/>
+          <w:szCs w:val="24"/>
+        </w:rPr>
+        <w:t xml:space="preserve"> </w:t>
+      </w:r>
+      <w:r>
+        <w:rPr>
+          <w:rFonts w:ascii="Times New Roman" w:hAnsi="Times New Roman"/>
+          <w:sz w:val="24"/>
+          <w:szCs w:val="24"/>
+        </w:rPr>
+        <w:t xml:space="preserve">Research </w:t>
+      </w:r>
+      <w:r>
+        <w:rPr>
+          <w:rFonts w:ascii="Times New Roman" w:hAnsi="Times New Roman"/>
+          <w:sz w:val="24"/>
+          <w:szCs w:val="24"/>
+        </w:rPr>
+        <w:t>to improve the</w:t>
+      </w:r>
+      <w:r>
+        <w:rPr>
+          <w:rFonts w:ascii="Times New Roman" w:hAnsi="Times New Roman"/>
+          <w:sz w:val="24"/>
+          <w:szCs w:val="24"/>
+        </w:rPr>
+        <w:t xml:space="preserve"> diagnosis of nos</w:t>
+      </w:r>
+      <w:r>
+        <w:rPr>
+          <w:rFonts w:ascii="Times New Roman" w:hAnsi="Times New Roman"/>
+          <w:sz w:val="24"/>
+          <w:szCs w:val="24"/>
+        </w:rPr>
+        <w:t>ocomial disease is essential to understanding, treating, and preventing its spread.</w:t>
       </w:r>
     </w:p>
     <w:p>
       <w:pPr>
         <w:pStyle w:val="p1"/>
         <w:spacing w:line="480" w:lineRule="auto"/>
+        <w:ind w:firstLine="720"/>
         <w:rPr>
           <w:rFonts w:ascii="Times New Roman" w:hAnsi="Times New Roman"/>
           <w:sz w:val="24"/>
@@ -481,7 +1171,6 @@
           <w:sz w:val="24"/>
           <w:szCs w:val="24"/>
         </w:rPr>
-        <w:tab/>
         <w:t xml:space="preserve">Technology can help </w:t>
       </w:r>
       <w:r>
@@ -490,13 +1179,278 @@
           <w:sz w:val="24"/>
           <w:szCs w:val="24"/>
         </w:rPr>
-        <w:t xml:space="preserve">diagnose and prevent nosocomial disease, but it has many limitations. </w:t>
+        <w:t>diagnose nosocomial disease</w:t>
+      </w:r>
+      <w:r>
+        <w:rPr>
+          <w:rFonts w:ascii="Times New Roman" w:hAnsi="Times New Roman"/>
+          <w:sz w:val="24"/>
+          <w:szCs w:val="24"/>
+        </w:rPr>
+        <w:t xml:space="preserve"> </w:t>
+      </w:r>
+      <w:r>
+        <w:rPr>
+          <w:rFonts w:ascii="Times New Roman" w:hAnsi="Times New Roman"/>
+          <w:sz w:val="24"/>
+          <w:szCs w:val="24"/>
+        </w:rPr>
+        <w:t>by providing the computational</w:t>
+      </w:r>
+      <w:r>
+        <w:rPr>
+          <w:rFonts w:ascii="Times New Roman" w:hAnsi="Times New Roman"/>
+          <w:sz w:val="24"/>
+          <w:szCs w:val="24"/>
+        </w:rPr>
+        <w:t xml:space="preserve"> power required to analyze </w:t>
+      </w:r>
+      <w:r>
+        <w:rPr>
+          <w:rFonts w:ascii="Times New Roman" w:hAnsi="Times New Roman"/>
+          <w:sz w:val="24"/>
+          <w:szCs w:val="24"/>
+        </w:rPr>
+        <w:t xml:space="preserve">genomic </w:t>
+      </w:r>
+      <w:r>
+        <w:rPr>
+          <w:rFonts w:ascii="Times New Roman" w:hAnsi="Times New Roman"/>
+          <w:sz w:val="24"/>
+          <w:szCs w:val="24"/>
+        </w:rPr>
+        <w:t>data from specimens isolated from infected patients</w:t>
+      </w:r>
+      <w:r>
+        <w:rPr>
+          <w:rFonts w:ascii="Times New Roman" w:hAnsi="Times New Roman"/>
+          <w:sz w:val="24"/>
+          <w:szCs w:val="24"/>
+        </w:rPr>
+        <w:t xml:space="preserve">. The traditional method of diagnosis depends on distinguishing phenotypic characteristics. </w:t>
+      </w:r>
+      <w:r>
+        <w:rPr>
+          <w:rFonts w:ascii="Times New Roman" w:hAnsi="Times New Roman"/>
+          <w:sz w:val="24"/>
+          <w:szCs w:val="24"/>
+        </w:rPr>
+        <w:fldChar w:fldCharType="begin" w:fldLock="1"/>
+      </w:r>
+      <w:r>
+        <w:rPr>
+          <w:rFonts w:ascii="Times New Roman" w:hAnsi="Times New Roman"/>
+          <w:sz w:val="24"/>
+          <w:szCs w:val="24"/>
+        </w:rPr>
+        <w:instrText>ADDIN CSL_CITATION { "citationItems" : [ { "id" : "ITEM-1", "itemData" : { "DOI" : "10.1128/CMR.00025-05", "ISSN" : "08938512", "PMID" : "16847083", "abstract" : "Nosocomial infections are an important source of morbidity and mortality in hospital settings, afflicting an estimated 2 million patients in United States each year. This number represents up to 5% of hospitalized patients and results in an estimated 88,000 deaths and 4.5 billion dollars in excess health care costs. Increasingly, hospital-acquired infections with multidrug-resistant pathogens represent a major problem in patients. Understanding pathogen relatedness is essential for determining the epidemiology of nosocomial infections and aiding in the design of rational pathogen control methods. The role of pathogen typing is to determine whether epidemiologically related isolates are also genetically related. To determine molecular relatedness of isolates for epidemiologic investigation, new technologies based on DNA, or molecular analysis, are methods of choice. These DNA-based molecular methodologies include pulsed-field gel electrophoresis (PFGE), PCR-based typing methods, and multilocus sequence analysis. Establishing clonality of pathogens can aid in the identification of the source (environmental or personnel) of organisms, distinguish infectious from noninfectious strains, and distinguish relapse from reinfection. The integration of molecular typing with conventional hospital epidemiologic surveillance has been proven to be cost-effective due to the associated reduction in the number of nosocomial infections. Cost-effectiveness is maximized through the collaboration of the laboratory, through epidemiologic typing, and the infection control department during epidemiologic investigations.", "author" : [ { "dropping-particle" : "", "family" : "Singh", "given" : "Aparajita", "non-dropping-particle" : "", "parse-names" : false, "suffix" : "" }, { "dropping-particle" : "V.", "family" : "Goering", "given" : "Richard", "non-dropping-particle" : "", "parse-names" : false, "suffix" : "" }, { "dropping-particle" : "", "family" : "Simjee", "given" : "Shabbir", "non-dropping-particle" : "", "parse-names" : false, "suffix" : "" }, { "dropping-particle" : "", "family" : "Foley", "given" : "Steven L.", "non-dropping-particle" : "", "parse-names" : false, "suffix" : "" }, { "dropping-particle" : "", "family" : "Zervos", "given" : "Marcus J.", "non-dropping-particle" : "", "parse-names" : false, "suffix" : "" } ], "container-title" : "Clinical Microbiology Reviews", "id" : "ITEM-1", "issue" : "3", "issued" : { "date-parts" : [ [ "2006" ] ] }, "page" : "512-530", "title" : "Application of molecular techniques to the study of hospital infection", "type" : "article-journal", "volume" : "19" }, "uris" : [ "http://www.mendeley.com/documents/?uuid=19eeb24c-1b4b-4902-8796-c62338ebdd93" ] } ], "mendeley" : { "formattedCitation" : "(5)", "plainTextFormattedCitation" : "(5)", "previouslyFormattedCitation" : "(5)" }, "properties" : { "noteIndex" : 1 }, "schema" : "https://github.com/citation-style-language/schema/raw/master/csl-citation.json" }</w:instrText>
+      </w:r>
+      <w:r>
+        <w:rPr>
+          <w:rFonts w:ascii="Times New Roman" w:hAnsi="Times New Roman"/>
+          <w:sz w:val="24"/>
+          <w:szCs w:val="24"/>
+        </w:rPr>
+        <w:fldChar w:fldCharType="separate"/>
+      </w:r>
+      <w:r>
+        <w:rPr>
+          <w:rFonts w:ascii="Times New Roman" w:hAnsi="Times New Roman"/>
+          <w:noProof/>
+          <w:sz w:val="24"/>
+          <w:szCs w:val="24"/>
+        </w:rPr>
+        <w:t>(5)</w:t>
+      </w:r>
+      <w:r>
+        <w:rPr>
+          <w:rFonts w:ascii="Times New Roman" w:hAnsi="Times New Roman"/>
+          <w:sz w:val="24"/>
+          <w:szCs w:val="24"/>
+        </w:rPr>
+        <w:fldChar w:fldCharType="end"/>
+      </w:r>
+      <w:r>
+        <w:rPr>
+          <w:rFonts w:ascii="Times New Roman" w:hAnsi="Times New Roman"/>
+          <w:sz w:val="24"/>
+          <w:szCs w:val="24"/>
+        </w:rPr>
+        <w:t xml:space="preserve"> T</w:t>
+      </w:r>
+      <w:r>
+        <w:rPr>
+          <w:rFonts w:ascii="Times New Roman" w:hAnsi="Times New Roman"/>
+          <w:sz w:val="24"/>
+          <w:szCs w:val="24"/>
+        </w:rPr>
+        <w:t xml:space="preserve">his method is limited by the </w:t>
+      </w:r>
+      <w:r>
+        <w:rPr>
+          <w:rFonts w:ascii="Times New Roman" w:hAnsi="Times New Roman"/>
+          <w:color w:val="FF0000"/>
+          <w:sz w:val="24"/>
+          <w:szCs w:val="24"/>
+        </w:rPr>
+        <w:t xml:space="preserve">difficulty to distinguish </w:t>
+      </w:r>
+      <w:r>
+        <w:rPr>
+          <w:rFonts w:ascii="Times New Roman" w:hAnsi="Times New Roman"/>
+          <w:color w:val="FF0000"/>
+          <w:sz w:val="24"/>
+          <w:szCs w:val="24"/>
+        </w:rPr>
+        <w:lastRenderedPageBreak/>
+        <w:t xml:space="preserve">diverse bacteria from their physical characteristics. </w:t>
+      </w:r>
+      <w:r>
+        <w:rPr>
+          <w:rFonts w:ascii="Times New Roman" w:hAnsi="Times New Roman"/>
+          <w:sz w:val="24"/>
+          <w:szCs w:val="24"/>
+        </w:rPr>
+        <w:t xml:space="preserve">On the other hand, molecular typing can “characterize viruses, phenotypically or </w:t>
+      </w:r>
+      <w:proofErr w:type="spellStart"/>
+      <w:r>
+        <w:rPr>
+          <w:rFonts w:ascii="Times New Roman" w:hAnsi="Times New Roman"/>
+          <w:sz w:val="24"/>
+          <w:szCs w:val="24"/>
+        </w:rPr>
+        <w:t>genotypically</w:t>
+      </w:r>
+      <w:proofErr w:type="spellEnd"/>
+      <w:r>
+        <w:rPr>
+          <w:rFonts w:ascii="Times New Roman" w:hAnsi="Times New Roman"/>
+          <w:sz w:val="24"/>
+          <w:szCs w:val="24"/>
+        </w:rPr>
+        <w:t xml:space="preserve">, can provide definitive evidence of transmission routes.” </w:t>
+      </w:r>
+      <w:r>
+        <w:rPr>
+          <w:rFonts w:ascii="Times New Roman" w:hAnsi="Times New Roman"/>
+          <w:sz w:val="24"/>
+          <w:szCs w:val="24"/>
+        </w:rPr>
+        <w:fldChar w:fldCharType="begin" w:fldLock="1"/>
+      </w:r>
+      <w:r>
+        <w:rPr>
+          <w:rFonts w:ascii="Times New Roman" w:hAnsi="Times New Roman"/>
+          <w:sz w:val="24"/>
+          <w:szCs w:val="24"/>
+        </w:rPr>
+        <w:instrText>ADDIN CSL_CITATION { "citationItems" : [ { "id" : "ITEM-1", "itemData" : { "DOI" : "10.1128/CMR.14.3.528", "ISBN" : "0893-8512 (Print)\r0893-8512", "ISSN" : "0893-8512", "PMID" : "11432812", "author" : [ { "dropping-particle" : "", "family" : "Aitken", "given" : "Celia", "non-dropping-particle" : "", "parse-names" : false, "suffix" : "" }, { "dropping-particle" : "", "family" : "Jeffries", "given" : "Donald J", "non-dropping-particle" : "", "parse-names" : false, "suffix" : "" } ], "container-title" : "Clin Microbiol Rev", "id" : "ITEM-1", "issue" : "3", "issued" : { "date-parts" : [ [ "2001" ] ] }, "page" : "528-546", "title" : "Nosocomial Spread of Viral Disease Nosocomial Spread of Viral Disease", "type" : "article-journal", "volume" : "14" }, "uris" : [ "http://www.mendeley.com/documents/?uuid=1a05a889-5dbc-4346-bdba-b8d92a3f06de" ] } ], "mendeley" : { "formattedCitation" : "(4)", "plainTextFormattedCitation" : "(4)", "previouslyFormattedCitation" : "(4)" }, "properties" : { "noteIndex" : 1 }, "schema" : "https://github.com/citation-style-language/schema/raw/master/csl-citation.json" }</w:instrText>
+      </w:r>
+      <w:r>
+        <w:rPr>
+          <w:rFonts w:ascii="Times New Roman" w:hAnsi="Times New Roman"/>
+          <w:sz w:val="24"/>
+          <w:szCs w:val="24"/>
+        </w:rPr>
+        <w:fldChar w:fldCharType="separate"/>
+      </w:r>
+      <w:r>
+        <w:rPr>
+          <w:rFonts w:ascii="Times New Roman" w:hAnsi="Times New Roman"/>
+          <w:noProof/>
+          <w:sz w:val="24"/>
+          <w:szCs w:val="24"/>
+        </w:rPr>
+        <w:t>(4)</w:t>
+      </w:r>
+      <w:r>
+        <w:rPr>
+          <w:rFonts w:ascii="Times New Roman" w:hAnsi="Times New Roman"/>
+          <w:sz w:val="24"/>
+          <w:szCs w:val="24"/>
+        </w:rPr>
+        <w:fldChar w:fldCharType="end"/>
+      </w:r>
+      <w:r>
+        <w:rPr>
+          <w:rFonts w:ascii="Times New Roman" w:hAnsi="Times New Roman"/>
+          <w:sz w:val="24"/>
+          <w:szCs w:val="24"/>
+        </w:rPr>
+        <w:t xml:space="preserve"> </w:t>
+      </w:r>
+      <w:r>
+        <w:rPr>
+          <w:rFonts w:ascii="Times New Roman" w:hAnsi="Times New Roman"/>
+          <w:sz w:val="24"/>
+          <w:szCs w:val="24"/>
+        </w:rPr>
+        <w:t>Nosocomial disease can be detected by comparing data between patients as well as between a patient and the environment.</w:t>
+      </w:r>
+      <w:r>
+        <w:rPr>
+          <w:rFonts w:ascii="Times New Roman" w:hAnsi="Times New Roman"/>
+          <w:sz w:val="24"/>
+          <w:szCs w:val="24"/>
+        </w:rPr>
+        <w:t xml:space="preserve"> </w:t>
+      </w:r>
+      <w:r>
+        <w:rPr>
+          <w:rFonts w:ascii="Times New Roman" w:hAnsi="Times New Roman"/>
+          <w:sz w:val="24"/>
+          <w:szCs w:val="24"/>
+        </w:rPr>
+        <w:fldChar w:fldCharType="begin" w:fldLock="1"/>
+      </w:r>
+      <w:r>
+        <w:rPr>
+          <w:rFonts w:ascii="Times New Roman" w:hAnsi="Times New Roman"/>
+          <w:sz w:val="24"/>
+          <w:szCs w:val="24"/>
+        </w:rPr>
+        <w:instrText>ADDIN CSL_CITATION { "citationItems" : [ { "id" : "ITEM-1", "itemData" : { "ISBN" : "1470-2045", "abstract" : "Nosocomial infections are those that become evident 48 h or more after a patient is admitted for treatment in a hospital or in another health-care setting. These infections cause substantial morbidity and mortality in patients who are immunosuppressed. Over the past few decades, understanding of host vulnerability has improved and more rigorous management and infection-control practices have been adopted for treating susceptible populations. Despite efforts, outbreaks continue to occur. In this Review, we outline current knowledge of the incidence and microbiology of various nosocomial infections in patients with cancer-a large, immunosuppressed population. \u00a9 2009 Elsevier Ltd. All rights reserved.", "author" : [ { "dropping-particle" : "", "family" : "Laing", "given" : "R.B.S", "non-dropping-particle" : "", "parse-names" : false, "suffix" : "" } ], "container-title" : "The Lancet Oncology", "id" : "ITEM-1", "issue" : "6", "issued" : { "date-parts" : [ [ "2009" ] ] }, "page" : "589-597", "title" : "Nosocomial infections in patients with cancer", "type" : "article-journal", "volume" : "10" }, "uris" : [ "http://www.mendeley.com/documents/?uuid=5d3d3ef6-ac90-4604-b7a9-c17ad0f03b66" ] } ], "mendeley" : { "formattedCitation" : "(7)", "plainTextFormattedCitation" : "(7)", "previouslyFormattedCitation" : "(7)" }, "properties" : { "noteIndex" : 1 }, "schema" : "https://github.com/citation-style-language/schema/raw/master/csl-citation.json" }</w:instrText>
+      </w:r>
+      <w:r>
+        <w:rPr>
+          <w:rFonts w:ascii="Times New Roman" w:hAnsi="Times New Roman"/>
+          <w:sz w:val="24"/>
+          <w:szCs w:val="24"/>
+        </w:rPr>
+        <w:fldChar w:fldCharType="separate"/>
+      </w:r>
+      <w:r>
+        <w:rPr>
+          <w:rFonts w:ascii="Times New Roman" w:hAnsi="Times New Roman"/>
+          <w:noProof/>
+          <w:sz w:val="24"/>
+          <w:szCs w:val="24"/>
+        </w:rPr>
+        <w:t>(7)</w:t>
+      </w:r>
+      <w:r>
+        <w:rPr>
+          <w:rFonts w:ascii="Times New Roman" w:hAnsi="Times New Roman"/>
+          <w:sz w:val="24"/>
+          <w:szCs w:val="24"/>
+        </w:rPr>
+        <w:fldChar w:fldCharType="end"/>
+      </w:r>
+      <w:r>
+        <w:rPr>
+          <w:rFonts w:ascii="Times New Roman" w:hAnsi="Times New Roman"/>
+          <w:sz w:val="24"/>
+          <w:szCs w:val="24"/>
+        </w:rPr>
+        <w:t xml:space="preserve"> If the strains are the same, this is highly suggestive of a nosocomial infection. </w:t>
       </w:r>
     </w:p>
     <w:p>
       <w:pPr>
         <w:pStyle w:val="p1"/>
         <w:spacing w:line="480" w:lineRule="auto"/>
+        <w:ind w:firstLine="720"/>
         <w:rPr>
           <w:rFonts w:ascii="Times New Roman" w:hAnsi="Times New Roman"/>
           <w:sz w:val="24"/>
@@ -509,8 +1463,51 @@
           <w:sz w:val="24"/>
           <w:szCs w:val="24"/>
         </w:rPr>
-        <w:tab/>
-        <w:t xml:space="preserve">Technology can help diagnose nosocomial disease by providing the compute power required to analyze data from strains. The traditional method of diagnosis depends on distinguishing phenotypic characteristics. </w:t>
+        <w:t xml:space="preserve">The main limitation of current technological analyses are their cost, slow speed, and lack of specificity. A review by </w:t>
+      </w:r>
+      <w:proofErr w:type="spellStart"/>
+      <w:r>
+        <w:rPr>
+          <w:rFonts w:ascii="Times New Roman" w:hAnsi="Times New Roman"/>
+          <w:sz w:val="24"/>
+          <w:szCs w:val="24"/>
+        </w:rPr>
+        <w:t>Sabat</w:t>
+      </w:r>
+      <w:proofErr w:type="spellEnd"/>
+      <w:r>
+        <w:rPr>
+          <w:rFonts w:ascii="Times New Roman" w:hAnsi="Times New Roman"/>
+          <w:sz w:val="24"/>
+          <w:szCs w:val="24"/>
+        </w:rPr>
+        <w:t xml:space="preserve"> </w:t>
+      </w:r>
+      <w:r>
+        <w:rPr>
+          <w:rFonts w:ascii="Times New Roman" w:hAnsi="Times New Roman"/>
+          <w:i/>
+          <w:sz w:val="24"/>
+          <w:szCs w:val="24"/>
+        </w:rPr>
+        <w:t>et al</w:t>
+      </w:r>
+      <w:r>
+        <w:rPr>
+          <w:rFonts w:ascii="Times New Roman" w:hAnsi="Times New Roman"/>
+          <w:i/>
+          <w:sz w:val="24"/>
+          <w:szCs w:val="24"/>
+        </w:rPr>
+        <w:t xml:space="preserve">. </w:t>
+      </w:r>
+      <w:r>
+        <w:rPr>
+          <w:rFonts w:ascii="Times New Roman" w:hAnsi="Times New Roman"/>
+          <w:sz w:val="24"/>
+          <w:szCs w:val="24"/>
+        </w:rPr>
+        <w:t xml:space="preserve">claims that the systems used today are “rapid, inexpensive, reproducible, and easy to perform.” </w:t>
       </w:r>
       <w:r>
         <w:rPr>
@@ -526,7 +1523,7 @@
           <w:sz w:val="24"/>
           <w:szCs w:val="24"/>
         </w:rPr>
-        <w:instrText>ADDIN CSL_CITATION { "citationItems" : [ { "id" : "ITEM-1", "itemData" : { "DOI" : "10.1128/CMR.00025-05", "ISSN" : "08938512", "PMID" : "16847083", "abstract" : "Nosocomial infections are an important source of morbidity and mortality in hospital settings, afflicting an estimated 2 million patients in United States each year. This number represents up to 5% of hospitalized patients and results in an estimated 88,000 deaths and 4.5 billion dollars in excess health care costs. Increasingly, hospital-acquired infections with multidrug-resistant pathogens represent a major problem in patients. Understanding pathogen relatedness is essential for determining the epidemiology of nosocomial infections and aiding in the design of rational pathogen control methods. The role of pathogen typing is to determine whether epidemiologically related isolates are also genetically related. To determine molecular relatedness of isolates for epidemiologic investigation, new technologies based on DNA, or molecular analysis, are methods of choice. These DNA-based molecular methodologies include pulsed-field gel electrophoresis (PFGE), PCR-based typing methods, and multilocus sequence analysis. Establishing clonality of pathogens can aid in the identification of the source (environmental or personnel) of organisms, distinguish infectious from noninfectious strains, and distinguish relapse from reinfection. The integration of molecular typing with conventional hospital epidemiologic surveillance has been proven to be cost-effective due to the associated reduction in the number of nosocomial infections. Cost-effectiveness is maximized through the collaboration of the laboratory, through epidemiologic typing, and the infection control department during epidemiologic investigations.", "author" : [ { "dropping-particle" : "", "family" : "Singh", "given" : "Aparajita", "non-dropping-particle" : "", "parse-names" : false, "suffix" : "" }, { "dropping-particle" : "V.", "family" : "Goering", "given" : "Richard", "non-dropping-particle" : "", "parse-names" : false, "suffix" : "" }, { "dropping-particle" : "", "family" : "Simjee", "given" : "Shabbir", "non-dropping-particle" : "", "parse-names" : false, "suffix" : "" }, { "dropping-particle" : "", "family" : "Foley", "given" : "Steven L.", "non-dropping-particle" : "", "parse-names" : false, "suffix" : "" }, { "dropping-particle" : "", "family" : "Zervos", "given" : "Marcus J.", "non-dropping-particle" : "", "parse-names" : false, "suffix" : "" } ], "container-title" : "Clinical Microbiology Reviews", "id" : "ITEM-1", "issue" : "3", "issued" : { "date-parts" : [ [ "2006" ] ] }, "page" : "512-530", "title" : "Application of molecular techniques to the study of hospital infection", "type" : "article-journal", "volume" : "19" }, "uris" : [ "http://www.mendeley.com/documents/?uuid=19eeb24c-1b4b-4902-8796-c62338ebdd93" ] } ], "mendeley" : { "formattedCitation" : "(3)", "plainTextFormattedCitation" : "(3)", "previouslyFormattedCitation" : "(3)" }, "properties" : { "noteIndex" : 1 }, "schema" : "https://github.com/citation-style-language/schema/raw/master/csl-citation.json" }</w:instrText>
+        <w:instrText>ADDIN CSL_CITATION { "citationItems" : [ { "id" : "ITEM-1", "itemData" : { "DOI" : "20380 [pii]", "ISBN" : "1560-7917 (Electronic)\\r1025-496X (Linking)", "ISSN" : "1560-7917", "PMID" : "23369389", "abstract" : "Typing methods for discriminating different bacterial isolates of the same species are essential epidemiological tools in infection prevention and control. Traditional typing systems based on phenotypes, such as serotype, biotype, phage-type, or antibiogram, have been used for many years. However, more recent methods that examine the relatedness of isolates at a molecular level have revolutionised our ability to differentiate among bacterial types and subtypes. Importantly, the development of molecular methods has provided new tools for enhanced surveillance and outbreak detection. This has resulted in better implementation of rational infection control programmes and efficient allocation of resources across Europe. The emergence of benchtop sequencers using next generation sequencing technology makes bacterial whole genome sequencing (WGS) feasible even in small research and clinical laboratories. WGS has already been used for the characterisation of bacterial isolates in several large outbreaks in Europe and, in the near future, is likely to replace currently used typing methodologies due to its ultimate resolution. However, WGS is still too laborious and time-consuming to obtain useful data in routine surveillance. Also, a largely unresolved question is how genome sequences must be examined for epidemiological characterisation. In the coming years, the lessons learnt from currently used molecular methods will allow us to condense the WGS data into epidemiologically useful information. On this basis, we have reviewed current and new molecular typing methods for outbreak detection and epidemiological surveillance of bacterial pathogens in clinical practice, aiming to give an overview of their specific advantages and disadvantages.", "author" : [ { "dropping-particle" : "", "family" : "Sabat", "given" : "A. J.", "non-dropping-particle" : "", "parse-names" : false, "suffix" : "" }, { "dropping-particle" : "", "family" : "Budimir", "given" : "A.", "non-dropping-particle" : "", "parse-names" : false, "suffix" : "" }, { "dropping-particle" : "", "family" : "Nashev", "given" : "D.", "non-dropping-particle" : "", "parse-names" : false, "suffix" : "" }, { "dropping-particle" : "", "family" : "S\u00e1-Le\u00e3o", "given" : "R.", "non-dropping-particle" : "", "parse-names" : false, "suffix" : "" }, { "dropping-particle" : "", "family" : "Dijl", "given" : "J m", "non-dropping-particle" : "van", "parse-names" : false, "suffix" : "" }, { "dropping-particle" : "", "family" : "Laurent", "given" : "F.", "non-dropping-particle" : "", "parse-names" : false, "suffix" : "" }, { "dropping-particle" : "", "family" : "Grundmann", "given" : "H.", "non-dropping-particle" : "", "parse-names" : false, "suffix" : "" }, { "dropping-particle" : "", "family" : "Friedrich", "given" : "A. W.", "non-dropping-particle" : "", "parse-names" : false, "suffix" : "" }, { "dropping-particle" : "", "family" : "ESCMID Study Group of Epidemiological Markers (ESGEM)", "given" : "", "non-dropping-particle" : "", "parse-names" : false, "suffix" : "" } ], "container-title" : "European communicable disease bulletin", "id" : "ITEM-1", "issue" : "4", "issued" : { "date-parts" : [ [ "2013" ] ] }, "page" : "20380", "title" : "Overview of molecular typing methods for outbreak detection and epidemiological surveillance.", "type" : "article-journal", "volume" : "18" }, "uris" : [ "http://www.mendeley.com/documents/?uuid=31397fe9-66ca-4f17-8232-9abbf3856db4" ] } ], "mendeley" : { "formattedCitation" : "(8)", "plainTextFormattedCitation" : "(8)", "previouslyFormattedCitation" : "(8)" }, "properties" : { "noteIndex" : 1 }, "schema" : "https://github.com/citation-style-language/schema/raw/master/csl-citation.json" }</w:instrText>
       </w:r>
       <w:r>
         <w:rPr>
@@ -543,7 +1540,7 @@
           <w:sz w:val="24"/>
           <w:szCs w:val="24"/>
         </w:rPr>
-        <w:t>(3)</w:t>
+        <w:t>(8)</w:t>
       </w:r>
       <w:r>
         <w:rPr>
@@ -559,171 +1556,34 @@
           <w:sz w:val="24"/>
           <w:szCs w:val="24"/>
         </w:rPr>
-        <w:t xml:space="preserve"> T</w:t>
-      </w:r>
-      <w:r>
-        <w:rPr>
-          <w:rFonts w:ascii="Times New Roman" w:hAnsi="Times New Roman"/>
-          <w:sz w:val="24"/>
-          <w:szCs w:val="24"/>
-        </w:rPr>
-        <w:t>his method is limited by the difficulty to distinguish diverse bacteria from their physical characteristics. Therefore, molecular typing can detect nosocomial transmission and facilitate treatment. Nosocomial disease can be detected by comparing data between patients as well as between a patient and the environment.</w:t>
-      </w:r>
-      <w:r>
-        <w:rPr>
-          <w:rFonts w:ascii="Times New Roman" w:hAnsi="Times New Roman"/>
-          <w:sz w:val="24"/>
-          <w:szCs w:val="24"/>
-        </w:rPr>
-        <w:t xml:space="preserve"> “Isolation of the same strain from both patients and from the hospital environment is highly suggestive of a nosocomial infection.” </w:t>
-      </w:r>
-      <w:r>
-        <w:rPr>
-          <w:rFonts w:ascii="Times New Roman" w:hAnsi="Times New Roman"/>
-          <w:sz w:val="24"/>
-          <w:szCs w:val="24"/>
-        </w:rPr>
-        <w:fldChar w:fldCharType="begin" w:fldLock="1"/>
-      </w:r>
-      <w:r>
-        <w:rPr>
-          <w:rFonts w:ascii="Times New Roman" w:hAnsi="Times New Roman"/>
-          <w:sz w:val="24"/>
-          <w:szCs w:val="24"/>
-        </w:rPr>
-        <w:instrText>ADDIN CSL_CITATION { "citationItems" : [ { "id" : "ITEM-1", "itemData" : { "ISBN" : "0095-1137 (Print)\\n0095-1137 (Linking)", "ISSN" : "00951137", "PMID" : "9620367", "author" : [ { "dropping-particle" : "", "family" : "Chazalet", "given" : "Val\u00e9rie", "non-dropping-particle" : "", "parse-names" : false, "suffix" : "" }, { "dropping-particle" : "", "family" : "Debeaupuis", "given" : "Jean-Paul", "non-dropping-particle" : "", "parse-names" : false, "suffix" : "" }, { "dropping-particle" : "", "family" : "Sarfati", "given" : "Jacqueline", "non-dropping-particle" : "", "parse-names" : false, "suffix" : "" }, { "dropping-particle" : "", "family" : "Lortholary", "given" : "Jacques", "non-dropping-particle" : "", "parse-names" : false, "suffix" : "" }, { "dropping-particle" : "", "family" : "Ribaud", "given" : "Patricia", "non-dropping-particle" : "", "parse-names" : false, "suffix" : "" }, { "dropping-particle" : "", "family" : "Shah", "given" : "Pramod", "non-dropping-particle" : "", "parse-names" : false, "suffix" : "" }, { "dropping-particle" : "", "family" : "Thien", "given" : "Hoang Vu", "non-dropping-particle" : "", "parse-names" : false, "suffix" : "" }, { "dropping-particle" : "", "family" : "Gluckman", "given" : "Eliane", "non-dropping-particle" : "", "parse-names" : false, "suffix" : "" }, { "dropping-particle" : "", "family" : "Br\u00fccker", "given" : "Gilles", "non-dropping-particle" : "", "parse-names" : false, "suffix" : "" }, { "dropping-particle" : "", "family" : "Latg\u00e9", "given" : "Jean-Paul", "non-dropping-particle" : "", "parse-names" : false, "suffix" : "" } ], "container-title" : "Journal of Clinical Microbiology", "id" : "ITEM-1", "issue" : "6", "issued" : { "date-parts" : [ [ "1998" ] ] }, "page" : "1494-1500", "title" : "Molecular Typing of Environmental and Patient Isolates of Aspergillus fumigatus from Various Hospital Settings Molecular Typing of Environmental and Patient Isolates of Aspergillus fumigatus from Various Hospital Settings", "type" : "article-journal", "volume" : "36" }, "uris" : [ "http://www.mendeley.com/documents/?uuid=279a484e-3e68-43b0-8c58-75499b0d660a" ] } ], "mendeley" : { "formattedCitation" : "(4)", "plainTextFormattedCitation" : "(4)", "previouslyFormattedCitation" : "(4)" }, "properties" : { "noteIndex" : 1 }, "schema" : "https://github.com/citation-style-language/schema/raw/master/csl-citation.json" }</w:instrText>
-      </w:r>
-      <w:r>
-        <w:rPr>
-          <w:rFonts w:ascii="Times New Roman" w:hAnsi="Times New Roman"/>
-          <w:sz w:val="24"/>
-          <w:szCs w:val="24"/>
-        </w:rPr>
-        <w:fldChar w:fldCharType="separate"/>
-      </w:r>
-      <w:r>
-        <w:rPr>
-          <w:rFonts w:ascii="Times New Roman" w:hAnsi="Times New Roman"/>
-          <w:noProof/>
-          <w:sz w:val="24"/>
-          <w:szCs w:val="24"/>
-        </w:rPr>
-        <w:t>(4)</w:t>
-      </w:r>
-      <w:r>
-        <w:rPr>
-          <w:rFonts w:ascii="Times New Roman" w:hAnsi="Times New Roman"/>
-          <w:sz w:val="24"/>
-          <w:szCs w:val="24"/>
-        </w:rPr>
-        <w:fldChar w:fldCharType="end"/>
-      </w:r>
-      <w:r>
-        <w:rPr>
-          <w:rFonts w:ascii="Times New Roman" w:hAnsi="Times New Roman"/>
-          <w:sz w:val="24"/>
-          <w:szCs w:val="24"/>
-        </w:rPr>
-        <w:t xml:space="preserve"> “Molecular typing has provided persuasive evidence for person-to-person spread. </w:t>
-      </w:r>
-      <w:r>
-        <w:rPr>
-          <w:rFonts w:ascii="Times New Roman" w:hAnsi="Times New Roman"/>
-          <w:sz w:val="24"/>
-          <w:szCs w:val="24"/>
-        </w:rPr>
-        <w:fldChar w:fldCharType="begin" w:fldLock="1"/>
-      </w:r>
-      <w:r>
-        <w:rPr>
-          <w:rFonts w:ascii="Times New Roman" w:hAnsi="Times New Roman"/>
-          <w:sz w:val="24"/>
-          <w:szCs w:val="24"/>
-        </w:rPr>
-        <w:instrText>ADDIN CSL_CITATION { "citationItems" : [ { "id" : "ITEM-1", "itemData" : { "ISBN" : "1470-2045", "abstract" : "Nosocomial infections are those that become evident 48 h or more after a patient is admitted for treatment in a hospital or in another health-care setting. These infections cause substantial morbidity and mortality in patients who are immunosuppressed. Over the past few decades, understanding of host vulnerability has improved and more rigorous management and infection-control practices have been adopted for treating susceptible populations. Despite efforts, outbreaks continue to occur. In this Review, we outline current knowledge of the incidence and microbiology of various nosocomial infections in patients with cancer-a large, immunosuppressed population. \u00a9 2009 Elsevier Ltd. All rights reserved.", "author" : [ { "dropping-particle" : "", "family" : "Laing", "given" : "R.B.S", "non-dropping-particle" : "", "parse-names" : false, "suffix" : "" } ], "container-title" : "The Lancet Oncology", "id" : "ITEM-1", "issue" : "6", "issued" : { "date-parts" : [ [ "2009" ] ] }, "page" : "589-597", "title" : "Nosocomial infections in patients with cancer", "type" : "article-journal", "volume" : "10" }, "uris" : [ "http://www.mendeley.com/documents/?uuid=5d3d3ef6-ac90-4604-b7a9-c17ad0f03b66" ] } ], "mendeley" : { "formattedCitation" : "(5)", "plainTextFormattedCitation" : "(5)", "previouslyFormattedCitation" : "(5)" }, "properties" : { "noteIndex" : 1 }, "schema" : "https://github.com/citation-style-language/schema/raw/master/csl-citation.json" }</w:instrText>
-      </w:r>
-      <w:r>
-        <w:rPr>
-          <w:rFonts w:ascii="Times New Roman" w:hAnsi="Times New Roman"/>
-          <w:sz w:val="24"/>
-          <w:szCs w:val="24"/>
-        </w:rPr>
-        <w:fldChar w:fldCharType="separate"/>
-      </w:r>
-      <w:r>
-        <w:rPr>
-          <w:rFonts w:ascii="Times New Roman" w:hAnsi="Times New Roman"/>
-          <w:noProof/>
-          <w:sz w:val="24"/>
-          <w:szCs w:val="24"/>
-        </w:rPr>
-        <w:t>(5)</w:t>
-      </w:r>
-      <w:r>
-        <w:rPr>
-          <w:rFonts w:ascii="Times New Roman" w:hAnsi="Times New Roman"/>
-          <w:sz w:val="24"/>
-          <w:szCs w:val="24"/>
-        </w:rPr>
-        <w:fldChar w:fldCharType="end"/>
-      </w:r>
-      <w:r>
-        <w:rPr>
-          <w:rFonts w:ascii="Times New Roman" w:hAnsi="Times New Roman"/>
-          <w:sz w:val="24"/>
-          <w:szCs w:val="24"/>
-        </w:rPr>
-        <w:t xml:space="preserve"> If the strains are the same, this is highly suggestive of a nosocomial infection. As the processes for genomic analysis become more cost effective and time-efficient, this method also becomes more useful for routine automated monitoring. </w:t>
-      </w:r>
-      <w:r>
-        <w:rPr>
-          <w:rFonts w:ascii="Times New Roman" w:hAnsi="Times New Roman"/>
-          <w:sz w:val="24"/>
-          <w:szCs w:val="24"/>
-        </w:rPr>
-        <w:t xml:space="preserve">Rapid, inexpensive, reproducible, easy to perform. </w:t>
-      </w:r>
-      <w:r>
-        <w:rPr>
-          <w:rFonts w:ascii="Times New Roman" w:hAnsi="Times New Roman"/>
-          <w:sz w:val="24"/>
-          <w:szCs w:val="24"/>
-        </w:rPr>
-        <w:fldChar w:fldCharType="begin" w:fldLock="1"/>
-      </w:r>
-      <w:r>
-        <w:rPr>
-          <w:rFonts w:ascii="Times New Roman" w:hAnsi="Times New Roman"/>
-          <w:sz w:val="24"/>
-          <w:szCs w:val="24"/>
-        </w:rPr>
-        <w:instrText>ADDIN CSL_CITATION { "citationItems" : [ { "id" : "ITEM-1", "itemData" : { "DOI" : "20380 [pii]", "ISBN" : "1560-7917 (Electronic)\\r1025-496X (Linking)", "ISSN" : "1560-7917", "PMID" : "23369389", "abstract" : "Typing methods for discriminating different bacterial isolates of the same species are essential epidemiological tools in infection prevention and control. Traditional typing systems based on phenotypes, such as serotype, biotype, phage-type, or antibiogram, have been used for many years. However, more recent methods that examine the relatedness of isolates at a molecular level have revolutionised our ability to differentiate among bacterial types and subtypes. Importantly, the development of molecular methods has provided new tools for enhanced surveillance and outbreak detection. This has resulted in better implementation of rational infection control programmes and efficient allocation of resources across Europe. The emergence of benchtop sequencers using next generation sequencing technology makes bacterial whole genome sequencing (WGS) feasible even in small research and clinical laboratories. WGS has already been used for the characterisation of bacterial isolates in several large outbreaks in Europe and, in the near future, is likely to replace currently used typing methodologies due to its ultimate resolution. However, WGS is still too laborious and time-consuming to obtain useful data in routine surveillance. Also, a largely unresolved question is how genome sequences must be examined for epidemiological characterisation. In the coming years, the lessons learnt from currently used molecular methods will allow us to condense the WGS data into epidemiologically useful information. On this basis, we have reviewed current and new molecular typing methods for outbreak detection and epidemiological surveillance of bacterial pathogens in clinical practice, aiming to give an overview of their specific advantages and disadvantages.", "author" : [ { "dropping-particle" : "", "family" : "Sabat", "given" : "A. J.", "non-dropping-particle" : "", "parse-names" : false, "suffix" : "" }, { "dropping-particle" : "", "family" : "Budimir", "given" : "A.", "non-dropping-particle" : "", "parse-names" : false, "suffix" : "" }, { "dropping-particle" : "", "family" : "Nashev", "given" : "D.", "non-dropping-particle" : "", "parse-names" : false, "suffix" : "" }, { "dropping-particle" : "", "family" : "S\u00e1-Le\u00e3o", "given" : "R.", "non-dropping-particle" : "", "parse-names" : false, "suffix" : "" }, { "dropping-particle" : "", "family" : "Dijl", "given" : "J m", "non-dropping-particle" : "van", "parse-names" : false, "suffix" : "" }, { "dropping-particle" : "", "family" : "Laurent", "given" : "F.", "non-dropping-particle" : "", "parse-names" : false, "suffix" : "" }, { "dropping-particle" : "", "family" : "Grundmann", "given" : "H.", "non-dropping-particle" : "", "parse-names" : false, "suffix" : "" }, { "dropping-particle" : "", "family" : "Friedrich", "given" : "A. W.", "non-dropping-particle" : "", "parse-names" : false, "suffix" : "" }, { "dropping-particle" : "", "family" : "ESCMID Study Group of Epidemiological Markers (ESGEM)", "given" : "", "non-dropping-particle" : "", "parse-names" : false, "suffix" : "" } ], "container-title" : "European communicable disease bulletin", "id" : "ITEM-1", "issue" : "4", "issued" : { "date-parts" : [ [ "2013" ] ] }, "page" : "20380", "title" : "Overview of molecular typing methods for outbreak detection and epidemiological surveillance.", "type" : "article-journal", "volume" : "18" }, "uris" : [ "http://www.mendeley.com/documents/?uuid=31397fe9-66ca-4f17-8232-9abbf3856db4" ] } ], "mendeley" : { "formattedCitation" : "(6)", "plainTextFormattedCitation" : "(6)", "previouslyFormattedCitation" : "(6)" }, "properties" : { "noteIndex" : 1 }, "schema" : "https://github.com/citation-style-language/schema/raw/master/csl-citation.json" }</w:instrText>
-      </w:r>
-      <w:r>
-        <w:rPr>
-          <w:rFonts w:ascii="Times New Roman" w:hAnsi="Times New Roman"/>
-          <w:sz w:val="24"/>
-          <w:szCs w:val="24"/>
-        </w:rPr>
-        <w:fldChar w:fldCharType="separate"/>
-      </w:r>
-      <w:r>
-        <w:rPr>
-          <w:rFonts w:ascii="Times New Roman" w:hAnsi="Times New Roman"/>
-          <w:noProof/>
-          <w:sz w:val="24"/>
-          <w:szCs w:val="24"/>
-        </w:rPr>
-        <w:t>(6)</w:t>
-      </w:r>
-      <w:r>
-        <w:rPr>
-          <w:rFonts w:ascii="Times New Roman" w:hAnsi="Times New Roman"/>
-          <w:sz w:val="24"/>
-          <w:szCs w:val="24"/>
-        </w:rPr>
-        <w:fldChar w:fldCharType="end"/>
-      </w:r>
+        <w:t xml:space="preserve"> However, mos</w:t>
+      </w:r>
+      <w:r>
+        <w:rPr>
+          <w:rFonts w:ascii="Times New Roman" w:hAnsi="Times New Roman"/>
+          <w:sz w:val="24"/>
+          <w:szCs w:val="24"/>
+        </w:rPr>
+        <w:t xml:space="preserve">t other sources conclude that although molecular typing has come a long way in recent years and has much potential, the applications of these methods on a regular basis is not cost effective for most healthcare facilities. </w:t>
+      </w:r>
+      <w:r>
+        <w:rPr>
+          <w:rFonts w:ascii="Times New Roman" w:hAnsi="Times New Roman"/>
+          <w:sz w:val="24"/>
+          <w:szCs w:val="24"/>
+        </w:rPr>
+        <w:t xml:space="preserve">For example, </w:t>
+      </w:r>
+      <w:proofErr w:type="spellStart"/>
+      <w:r>
+        <w:rPr>
+          <w:rFonts w:ascii="Times New Roman" w:hAnsi="Times New Roman"/>
+          <w:sz w:val="24"/>
+          <w:szCs w:val="24"/>
+        </w:rPr>
+        <w:t>Sabat</w:t>
+      </w:r>
+      <w:proofErr w:type="spellEnd"/>
       <w:r>
         <w:rPr>
           <w:rFonts w:ascii="Times New Roman" w:hAnsi="Times New Roman"/>
@@ -735,68 +1595,30 @@
       <w:r>
         <w:rPr>
           <w:rFonts w:ascii="Times New Roman" w:hAnsi="Times New Roman"/>
-          <w:sz w:val="24"/>
-          <w:szCs w:val="24"/>
-        </w:rPr>
-        <w:t>However, technology should not be the only me</w:t>
-      </w:r>
-      <w:r>
-        <w:rPr>
-          <w:rFonts w:ascii="Times New Roman" w:hAnsi="Times New Roman"/>
-          <w:sz w:val="24"/>
-          <w:szCs w:val="24"/>
-        </w:rPr>
-        <w:t>thod used to diagnose nosocomial</w:t>
-      </w:r>
-      <w:r>
-        <w:rPr>
-          <w:rFonts w:ascii="Times New Roman" w:hAnsi="Times New Roman"/>
-          <w:sz w:val="24"/>
-          <w:szCs w:val="24"/>
-        </w:rPr>
-        <w:t xml:space="preserve">ly transmitted strains. Technological diagnoses should be coupled with traditional diagnoses to validate results. </w:t>
-      </w:r>
-      <w:r>
-        <w:rPr>
-          <w:rFonts w:ascii="Times New Roman" w:hAnsi="Times New Roman"/>
-          <w:sz w:val="24"/>
-          <w:szCs w:val="24"/>
-        </w:rPr>
-        <w:fldChar w:fldCharType="begin" w:fldLock="1"/>
-      </w:r>
-      <w:r>
-        <w:rPr>
-          <w:rFonts w:ascii="Times New Roman" w:hAnsi="Times New Roman"/>
-          <w:sz w:val="24"/>
-          <w:szCs w:val="24"/>
-        </w:rPr>
-        <w:instrText>ADDIN CSL_CITATION { "citationItems" : [ { "id" : "ITEM-1", "itemData" : { "DOI" : "20380 [pii]", "ISBN" : "1560-7917 (Electronic)\\r1025-496X (Linking)", "ISSN" : "1560-7917", "PMID" : "23369389", "abstract" : "Typing methods for discriminating different bacterial isolates of the same species are essential epidemiological tools in infection prevention and control. Traditional typing systems based on phenotypes, such as serotype, biotype, phage-type, or antibiogram, have been used for many years. However, more recent methods that examine the relatedness of isolates at a molecular level have revolutionised our ability to differentiate among bacterial types and subtypes. Importantly, the development of molecular methods has provided new tools for enhanced surveillance and outbreak detection. This has resulted in better implementation of rational infection control programmes and efficient allocation of resources across Europe. The emergence of benchtop sequencers using next generation sequencing technology makes bacterial whole genome sequencing (WGS) feasible even in small research and clinical laboratories. WGS has already been used for the characterisation of bacterial isolates in several large outbreaks in Europe and, in the near future, is likely to replace currently used typing methodologies due to its ultimate resolution. However, WGS is still too laborious and time-consuming to obtain useful data in routine surveillance. Also, a largely unresolved question is how genome sequences must be examined for epidemiological characterisation. In the coming years, the lessons learnt from currently used molecular methods will allow us to condense the WGS data into epidemiologically useful information. On this basis, we have reviewed current and new molecular typing methods for outbreak detection and epidemiological surveillance of bacterial pathogens in clinical practice, aiming to give an overview of their specific advantages and disadvantages.", "author" : [ { "dropping-particle" : "", "family" : "Sabat", "given" : "A. J.", "non-dropping-particle" : "", "parse-names" : false, "suffix" : "" }, { "dropping-particle" : "", "family" : "Budimir", "given" : "A.", "non-dropping-particle" : "", "parse-names" : false, "suffix" : "" }, { "dropping-particle" : "", "family" : "Nashev", "given" : "D.", "non-dropping-particle" : "", "parse-names" : false, "suffix" : "" }, { "dropping-particle" : "", "family" : "S\u00e1-Le\u00e3o", "given" : "R.", "non-dropping-particle" : "", "parse-names" : false, "suffix" : "" }, { "dropping-particle" : "", "family" : "Dijl", "given" : "J m", "non-dropping-particle" : "van", "parse-names" : false, "suffix" : "" }, { "dropping-particle" : "", "family" : "Laurent", "given" : "F.", "non-dropping-particle" : "", "parse-names" : false, "suffix" : "" }, { "dropping-particle" : "", "family" : "Grundmann", "given" : "H.", "non-dropping-particle" : "", "parse-names" : false, "suffix" : "" }, { "dropping-particle" : "", "family" : "Friedrich", "given" : "A. W.", "non-dropping-particle" : "", "parse-names" : false, "suffix" : "" }, { "dropping-particle" : "", "family" : "ESCMID Study Group of Epidemiological Markers (ESGEM)", "given" : "", "non-dropping-particle" : "", "parse-names" : false, "suffix" : "" } ], "container-title" : "European communicable disease bulletin", "id" : "ITEM-1", "issue" : "4", "issued" : { "date-parts" : [ [ "2013" ] ] }, "page" : "20380", "title" : "Overview of molecular typing methods for outbreak detection and epidemiological surveillance.", "type" : "article-journal", "volume" : "18" }, "uris" : [ "http://www.mendeley.com/documents/?uuid=31397fe9-66ca-4f17-8232-9abbf3856db4" ] } ], "mendeley" : { "formattedCitation" : "(6)", "plainTextFormattedCitation" : "(6)", "previouslyFormattedCitation" : "(6)" }, "properties" : { "noteIndex" : 1 }, "schema" : "https://github.com/citation-style-language/schema/raw/master/csl-citation.json" }</w:instrText>
-      </w:r>
-      <w:r>
-        <w:rPr>
-          <w:rFonts w:ascii="Times New Roman" w:hAnsi="Times New Roman"/>
-          <w:sz w:val="24"/>
-          <w:szCs w:val="24"/>
-        </w:rPr>
-        <w:fldChar w:fldCharType="separate"/>
-      </w:r>
-      <w:r>
-        <w:rPr>
-          <w:rFonts w:ascii="Times New Roman" w:hAnsi="Times New Roman"/>
-          <w:noProof/>
-          <w:sz w:val="24"/>
-          <w:szCs w:val="24"/>
-        </w:rPr>
-        <w:t>(6)</w:t>
-      </w:r>
-      <w:r>
-        <w:rPr>
-          <w:rFonts w:ascii="Times New Roman" w:hAnsi="Times New Roman"/>
-          <w:sz w:val="24"/>
-          <w:szCs w:val="24"/>
-        </w:rPr>
-        <w:fldChar w:fldCharType="end"/>
-      </w:r>
+          <w:i/>
+          <w:sz w:val="24"/>
+          <w:szCs w:val="24"/>
+        </w:rPr>
+        <w:t>et al</w:t>
+      </w:r>
+      <w:r>
+        <w:rPr>
+          <w:rFonts w:ascii="Times New Roman" w:hAnsi="Times New Roman"/>
+          <w:sz w:val="24"/>
+          <w:szCs w:val="24"/>
+        </w:rPr>
+        <w:t xml:space="preserve">.’s claim refers to single locus sequence analysis. Due to the rapidly-evolving strains of nosocomial diseases, a very precise method of typing must be used to distinguish variants. </w:t>
+      </w:r>
+      <w:proofErr w:type="spellStart"/>
+      <w:r>
+        <w:rPr>
+          <w:rFonts w:ascii="Times New Roman" w:hAnsi="Times New Roman"/>
+          <w:sz w:val="24"/>
+          <w:szCs w:val="24"/>
+        </w:rPr>
+        <w:t>Sabat</w:t>
+      </w:r>
+      <w:proofErr w:type="spellEnd"/>
       <w:r>
         <w:rPr>
           <w:rFonts w:ascii="Times New Roman" w:hAnsi="Times New Roman"/>
@@ -808,19 +1630,35 @@
       <w:r>
         <w:rPr>
           <w:rFonts w:ascii="Times New Roman" w:hAnsi="Times New Roman"/>
-          <w:sz w:val="24"/>
-          <w:szCs w:val="24"/>
-        </w:rPr>
-        <w:t xml:space="preserve">Furthermore, there are limitations to technological </w:t>
-      </w:r>
-      <w:r>
-        <w:rPr>
-          <w:rFonts w:ascii="Times New Roman" w:hAnsi="Times New Roman"/>
-          <w:sz w:val="24"/>
-          <w:szCs w:val="24"/>
-        </w:rPr>
-        <w:lastRenderedPageBreak/>
-        <w:t>solutions. These comparisons are only as good as the organization of the database in which they are stored.</w:t>
+          <w:i/>
+          <w:sz w:val="24"/>
+          <w:szCs w:val="24"/>
+        </w:rPr>
+        <w:t>et al</w:t>
+      </w:r>
+      <w:r>
+        <w:rPr>
+          <w:rFonts w:ascii="Times New Roman" w:hAnsi="Times New Roman"/>
+          <w:sz w:val="24"/>
+          <w:szCs w:val="24"/>
+        </w:rPr>
+        <w:t>. acknowledge that w</w:t>
+      </w:r>
+      <w:r>
+        <w:rPr>
+          <w:rFonts w:ascii="Times New Roman" w:hAnsi="Times New Roman"/>
+          <w:sz w:val="24"/>
+          <w:szCs w:val="24"/>
+        </w:rPr>
+        <w:t>hole genome sequencing</w:t>
+      </w:r>
+      <w:r>
+        <w:rPr>
+          <w:rFonts w:ascii="Times New Roman" w:hAnsi="Times New Roman"/>
+          <w:sz w:val="24"/>
+          <w:szCs w:val="24"/>
+        </w:rPr>
+        <w:t xml:space="preserve"> (WGS), the most accurate of current analyses, is not cost or time efficient.</w:t>
       </w:r>
       <w:r>
         <w:rPr>
@@ -829,120 +1667,6 @@
           <w:szCs w:val="24"/>
         </w:rPr>
         <w:t xml:space="preserve"> </w:t>
-      </w:r>
-      <w:r>
-        <w:rPr>
-          <w:rFonts w:ascii="Times New Roman" w:hAnsi="Times New Roman"/>
-          <w:sz w:val="24"/>
-          <w:szCs w:val="24"/>
-        </w:rPr>
-        <w:fldChar w:fldCharType="begin" w:fldLock="1"/>
-      </w:r>
-      <w:r>
-        <w:rPr>
-          <w:rFonts w:ascii="Times New Roman" w:hAnsi="Times New Roman"/>
-          <w:sz w:val="24"/>
-          <w:szCs w:val="24"/>
-        </w:rPr>
-        <w:instrText>ADDIN CSL_CITATION { "citationItems" : [ { "id" : "ITEM-1", "itemData" : { "DOI" : "20380 [pii]", "ISBN" : "1560-7917 (Electronic)\\r1025-496X (Linking)", "ISSN" : "1560-7917", "PMID" : "23369389", "abstract" : "Typing methods for discriminating different bacterial isolates of the same species are essential epidemiological tools in infection prevention and control. Traditional typing systems based on phenotypes, such as serotype, biotype, phage-type, or antibiogram, have been used for many years. However, more recent methods that examine the relatedness of isolates at a molecular level have revolutionised our ability to differentiate among bacterial types and subtypes. Importantly, the development of molecular methods has provided new tools for enhanced surveillance and outbreak detection. This has resulted in better implementation of rational infection control programmes and efficient allocation of resources across Europe. The emergence of benchtop sequencers using next generation sequencing technology makes bacterial whole genome sequencing (WGS) feasible even in small research and clinical laboratories. WGS has already been used for the characterisation of bacterial isolates in several large outbreaks in Europe and, in the near future, is likely to replace currently used typing methodologies due to its ultimate resolution. However, WGS is still too laborious and time-consuming to obtain useful data in routine surveillance. Also, a largely unresolved question is how genome sequences must be examined for epidemiological characterisation. In the coming years, the lessons learnt from currently used molecular methods will allow us to condense the WGS data into epidemiologically useful information. On this basis, we have reviewed current and new molecular typing methods for outbreak detection and epidemiological surveillance of bacterial pathogens in clinical practice, aiming to give an overview of their specific advantages and disadvantages.", "author" : [ { "dropping-particle" : "", "family" : "Sabat", "given" : "A. J.", "non-dropping-particle" : "", "parse-names" : false, "suffix" : "" }, { "dropping-particle" : "", "family" : "Budimir", "given" : "A.", "non-dropping-particle" : "", "parse-names" : false, "suffix" : "" }, { "dropping-particle" : "", "family" : "Nashev", "given" : "D.", "non-dropping-particle" : "", "parse-names" : false, "suffix" : "" }, { "dropping-particle" : "", "family" : "S\u00e1-Le\u00e3o", "given" : "R.", "non-dropping-particle" : "", "parse-names" : false, "suffix" : "" }, { "dropping-particle" : "", "family" : "Dijl", "given" : "J m", "non-dropping-particle" : "van", "parse-names" : false, "suffix" : "" }, { "dropping-particle" : "", "family" : "Laurent", "given" : "F.", "non-dropping-particle" : "", "parse-names" : false, "suffix" : "" }, { "dropping-particle" : "", "family" : "Grundmann", "given" : "H.", "non-dropping-particle" : "", "parse-names" : false, "suffix" : "" }, { "dropping-particle" : "", "family" : "Friedrich", "given" : "A. W.", "non-dropping-particle" : "", "parse-names" : false, "suffix" : "" }, { "dropping-particle" : "", "family" : "ESCMID Study Group of Epidemiological Markers (ESGEM)", "given" : "", "non-dropping-particle" : "", "parse-names" : false, "suffix" : "" } ], "container-title" : "European communicable disease bulletin", "id" : "ITEM-1", "issue" : "4", "issued" : { "date-parts" : [ [ "2013" ] ] }, "page" : "20380", "title" : "Overview of molecular typing methods for outbreak detection and epidemiological surveillance.", "type" : "article-journal", "volume" : "18" }, "uris" : [ "http://www.mendeley.com/documents/?uuid=31397fe9-66ca-4f17-8232-9abbf3856db4" ] } ], "mendeley" : { "formattedCitation" : "(6)", "plainTextFormattedCitation" : "(6)", "previouslyFormattedCitation" : "(6)" }, "properties" : { "noteIndex" : 2 }, "schema" : "https://github.com/citation-style-language/schema/raw/master/csl-citation.json" }</w:instrText>
-      </w:r>
-      <w:r>
-        <w:rPr>
-          <w:rFonts w:ascii="Times New Roman" w:hAnsi="Times New Roman"/>
-          <w:sz w:val="24"/>
-          <w:szCs w:val="24"/>
-        </w:rPr>
-        <w:fldChar w:fldCharType="separate"/>
-      </w:r>
-      <w:r>
-        <w:rPr>
-          <w:rFonts w:ascii="Times New Roman" w:hAnsi="Times New Roman"/>
-          <w:noProof/>
-          <w:sz w:val="24"/>
-          <w:szCs w:val="24"/>
-        </w:rPr>
-        <w:t>(6)</w:t>
-      </w:r>
-      <w:r>
-        <w:rPr>
-          <w:rFonts w:ascii="Times New Roman" w:hAnsi="Times New Roman"/>
-          <w:sz w:val="24"/>
-          <w:szCs w:val="24"/>
-        </w:rPr>
-        <w:fldChar w:fldCharType="end"/>
-      </w:r>
-      <w:r>
-        <w:rPr>
-          <w:rFonts w:ascii="Times New Roman" w:hAnsi="Times New Roman"/>
-          <w:sz w:val="24"/>
-          <w:szCs w:val="24"/>
-        </w:rPr>
-        <w:t xml:space="preserve"> Furthermore, the most accurate analyses include whole genome sequencing. WGS is not cost or time efficient, so the current methods of single locus analy</w:t>
-      </w:r>
-      <w:r>
-        <w:rPr>
-          <w:rFonts w:ascii="Times New Roman" w:hAnsi="Times New Roman"/>
-          <w:sz w:val="24"/>
-          <w:szCs w:val="24"/>
-        </w:rPr>
-        <w:t>sis may be of limited accuracy</w:t>
-      </w:r>
-      <w:r>
-        <w:rPr>
-          <w:rFonts w:ascii="Times New Roman" w:hAnsi="Times New Roman"/>
-          <w:sz w:val="24"/>
-          <w:szCs w:val="24"/>
-        </w:rPr>
-        <w:t xml:space="preserve">. </w:t>
-      </w:r>
-      <w:r>
-        <w:rPr>
-          <w:rFonts w:ascii="Times New Roman" w:hAnsi="Times New Roman"/>
-          <w:sz w:val="24"/>
-          <w:szCs w:val="24"/>
-        </w:rPr>
-        <w:fldChar w:fldCharType="begin" w:fldLock="1"/>
-      </w:r>
-      <w:r>
-        <w:rPr>
-          <w:rFonts w:ascii="Times New Roman" w:hAnsi="Times New Roman"/>
-          <w:sz w:val="24"/>
-          <w:szCs w:val="24"/>
-        </w:rPr>
-        <w:instrText>ADDIN CSL_CITATION { "citationItems" : [ { "id" : "ITEM-1", "itemData" : { "DOI" : "20380 [pii]", "ISBN" : "1560-7917 (Electronic)\\r1025-496X (Linking)", "ISSN" : "1560-7917", "PMID" : "23369389", "abstract" : "Typing methods for discriminating different bacterial isolates of the same species are essential epidemiological tools in infection prevention and control. Traditional typing systems based on phenotypes, such as serotype, biotype, phage-type, or antibiogram, have been used for many years. However, more recent methods that examine the relatedness of isolates at a molecular level have revolutionised our ability to differentiate among bacterial types and subtypes. Importantly, the development of molecular methods has provided new tools for enhanced surveillance and outbreak detection. This has resulted in better implementation of rational infection control programmes and efficient allocation of resources across Europe. The emergence of benchtop sequencers using next generation sequencing technology makes bacterial whole genome sequencing (WGS) feasible even in small research and clinical laboratories. WGS has already been used for the characterisation of bacterial isolates in several large outbreaks in Europe and, in the near future, is likely to replace currently used typing methodologies due to its ultimate resolution. However, WGS is still too laborious and time-consuming to obtain useful data in routine surveillance. Also, a largely unresolved question is how genome sequences must be examined for epidemiological characterisation. In the coming years, the lessons learnt from currently used molecular methods will allow us to condense the WGS data into epidemiologically useful information. On this basis, we have reviewed current and new molecular typing methods for outbreak detection and epidemiological surveillance of bacterial pathogens in clinical practice, aiming to give an overview of their specific advantages and disadvantages.", "author" : [ { "dropping-particle" : "", "family" : "Sabat", "given" : "A. J.", "non-dropping-particle" : "", "parse-names" : false, "suffix" : "" }, { "dropping-particle" : "", "family" : "Budimir", "given" : "A.", "non-dropping-particle" : "", "parse-names" : false, "suffix" : "" }, { "dropping-particle" : "", "family" : "Nashev", "given" : "D.", "non-dropping-particle" : "", "parse-names" : false, "suffix" : "" }, { "dropping-particle" : "", "family" : "S\u00e1-Le\u00e3o", "given" : "R.", "non-dropping-particle" : "", "parse-names" : false, "suffix" : "" }, { "dropping-particle" : "", "family" : "Dijl", "given" : "J m", "non-dropping-particle" : "van", "parse-names" : false, "suffix" : "" }, { "dropping-particle" : "", "family" : "Laurent", "given" : "F.", "non-dropping-particle" : "", "parse-names" : false, "suffix" : "" }, { "dropping-particle" : "", "family" : "Grundmann", "given" : "H.", "non-dropping-particle" : "", "parse-names" : false, "suffix" : "" }, { "dropping-particle" : "", "family" : "Friedrich", "given" : "A. W.", "non-dropping-particle" : "", "parse-names" : false, "suffix" : "" }, { "dropping-particle" : "", "family" : "ESCMID Study Group of Epidemiological Markers (ESGEM)", "given" : "", "non-dropping-particle" : "", "parse-names" : false, "suffix" : "" } ], "container-title" : "European communicable disease bulletin", "id" : "ITEM-1", "issue" : "4", "issued" : { "date-parts" : [ [ "2013" ] ] }, "page" : "20380", "title" : "Overview of molecular typing methods for outbreak detection and epidemiological surveillance.", "type" : "article-journal", "volume" : "18" }, "uris" : [ "http://www.mendeley.com/documents/?uuid=31397fe9-66ca-4f17-8232-9abbf3856db4" ] } ], "mendeley" : { "formattedCitation" : "(6)", "plainTextFormattedCitation" : "(6)", "previouslyFormattedCitation" : "(6)" }, "properties" : { "noteIndex" : 1 }, "schema" : "https://github.com/citation-style-language/schema/raw/master/csl-citation.json" }</w:instrText>
-      </w:r>
-      <w:r>
-        <w:rPr>
-          <w:rFonts w:ascii="Times New Roman" w:hAnsi="Times New Roman"/>
-          <w:sz w:val="24"/>
-          <w:szCs w:val="24"/>
-        </w:rPr>
-        <w:fldChar w:fldCharType="separate"/>
-      </w:r>
-      <w:r>
-        <w:rPr>
-          <w:rFonts w:ascii="Times New Roman" w:hAnsi="Times New Roman"/>
-          <w:noProof/>
-          <w:sz w:val="24"/>
-          <w:szCs w:val="24"/>
-        </w:rPr>
-        <w:t>(6)</w:t>
-      </w:r>
-      <w:r>
-        <w:rPr>
-          <w:rFonts w:ascii="Times New Roman" w:hAnsi="Times New Roman"/>
-          <w:sz w:val="24"/>
-          <w:szCs w:val="24"/>
-        </w:rPr>
-        <w:fldChar w:fldCharType="end"/>
-      </w:r>
-      <w:r>
-        <w:rPr>
-          <w:rFonts w:ascii="Times New Roman" w:hAnsi="Times New Roman"/>
-          <w:sz w:val="24"/>
-          <w:szCs w:val="24"/>
-        </w:rPr>
-        <w:t>.</w:t>
       </w:r>
     </w:p>
     <w:p>
@@ -951,6 +1675,7 @@
         <w:spacing w:line="480" w:lineRule="auto"/>
         <w:rPr>
           <w:rFonts w:ascii="Times New Roman" w:hAnsi="Times New Roman"/>
+          <w:color w:val="000000" w:themeColor="text1"/>
           <w:sz w:val="24"/>
           <w:szCs w:val="24"/>
         </w:rPr>
@@ -962,15 +1687,6 @@
           <w:szCs w:val="24"/>
         </w:rPr>
         <w:tab/>
-        <w:t xml:space="preserve">Technology can also help reduce the spread of nosocomial disease at the root of the problem. </w:t>
-      </w:r>
-      <w:r>
-        <w:rPr>
-          <w:rFonts w:ascii="Times New Roman" w:hAnsi="Times New Roman"/>
-          <w:sz w:val="24"/>
-          <w:szCs w:val="24"/>
-        </w:rPr>
-        <w:t>Automation can assist in the proper sanitation of hospital equipment. Currently, vacuums and steamers are the primary machines used for sterilizing hospital wards after a patient is discharged. However, technology could reduce this labor-intense process as well as cost, while at the same time doing an even better job. Automation could eliminate human error and perform routine cleans as well as post-discharge jobs.</w:t>
       </w:r>
       <w:r>
         <w:rPr>
@@ -986,6 +1702,71 @@
           <w:sz w:val="24"/>
           <w:szCs w:val="24"/>
         </w:rPr>
+        <w:t xml:space="preserve">Another limitation to technological approaches </w:t>
+      </w:r>
+      <w:r>
+        <w:rPr>
+          <w:rFonts w:ascii="Times New Roman" w:hAnsi="Times New Roman"/>
+          <w:color w:val="FF0000"/>
+          <w:sz w:val="24"/>
+          <w:szCs w:val="24"/>
+        </w:rPr>
+        <w:t xml:space="preserve">that will not be alleviated by future developments </w:t>
+      </w:r>
+      <w:r>
+        <w:rPr>
+          <w:rFonts w:ascii="Times New Roman" w:hAnsi="Times New Roman"/>
+          <w:sz w:val="24"/>
+          <w:szCs w:val="24"/>
+        </w:rPr>
+        <w:t xml:space="preserve">is that </w:t>
+      </w:r>
+      <w:r>
+        <w:rPr>
+          <w:rFonts w:ascii="Times New Roman" w:hAnsi="Times New Roman"/>
+          <w:sz w:val="24"/>
+          <w:szCs w:val="24"/>
+        </w:rPr>
+        <w:t>technology should not be the only me</w:t>
+      </w:r>
+      <w:r>
+        <w:rPr>
+          <w:rFonts w:ascii="Times New Roman" w:hAnsi="Times New Roman"/>
+          <w:sz w:val="24"/>
+          <w:szCs w:val="24"/>
+        </w:rPr>
+        <w:t>thod used to diagnose nosocomial</w:t>
+      </w:r>
+      <w:r>
+        <w:rPr>
+          <w:rFonts w:ascii="Times New Roman" w:hAnsi="Times New Roman"/>
+          <w:sz w:val="24"/>
+          <w:szCs w:val="24"/>
+        </w:rPr>
+        <w:t xml:space="preserve"> </w:t>
+      </w:r>
+      <w:r>
+        <w:rPr>
+          <w:rFonts w:ascii="Times New Roman" w:hAnsi="Times New Roman"/>
+          <w:sz w:val="24"/>
+          <w:szCs w:val="24"/>
+        </w:rPr>
+        <w:t>diseases</w:t>
+      </w:r>
+      <w:r>
+        <w:rPr>
+          <w:rFonts w:ascii="Times New Roman" w:hAnsi="Times New Roman"/>
+          <w:sz w:val="24"/>
+          <w:szCs w:val="24"/>
+        </w:rPr>
+        <w:t xml:space="preserve">. Technological diagnoses should be coupled with traditional diagnoses to validate results. </w:t>
+      </w:r>
+      <w:r>
+        <w:rPr>
+          <w:rFonts w:ascii="Times New Roman" w:hAnsi="Times New Roman"/>
+          <w:sz w:val="24"/>
+          <w:szCs w:val="24"/>
+        </w:rPr>
         <w:fldChar w:fldCharType="begin" w:fldLock="1"/>
       </w:r>
       <w:r>
@@ -994,7 +1775,7 @@
           <w:sz w:val="24"/>
           <w:szCs w:val="24"/>
         </w:rPr>
-        <w:instrText>ADDIN CSL_CITATION { "citationItems" : [ { "id" : "ITEM-1", "itemData" : { "DOI" : "10.1016/j.apme.2015.11.086", "ISSN" : "09760016", "abstract" : "Nosocomial infections are the most notorious of all the microbial infections. Apart from causing rise in the economic burden, it also leads to increase in the morbidity and mortality of the hospitalized patients. So far, the main armamentarium to combat these infections has remained the antibiotics. But with increase in the antibiotic-resistant microbes and a relatively slower rate of discovery of newer antibiotics, we have to look out for innovative ways to contain these infections. This is where role of innovative technologies come in to the picture. Technology can play a major role if applied judiciously and in time. Strategically used, it can be used to control nosocomial infections at the levels of detection of the disease as well as prophylaxis of the disease.", "author" : [ { "dropping-particle" : "", "family" : "Shukla", "given" : "Prashant", "non-dropping-particle" : "", "parse-names" : false, "suffix" : "" }, { "dropping-particle" : "", "family" : "Garg", "given" : "Rahul K.", "non-dropping-particle" : "", "parse-names" : false, "suffix" : "" }, { "dropping-particle" : "", "family" : "Dahiya", "given" : "Amit K.", "non-dropping-particle" : "", "parse-names" : false, "suffix" : "" } ], "container-title" : "Apollo Medicine", "id" : "ITEM-1", "issue" : "1", "issued" : { "date-parts" : [ [ "2016" ] ] }, "page" : "71-73", "publisher" : "Indraprastha Medical Corporation Ltd.", "title" : "Role of technology to combat nosocomial infections", "type" : "article-journal", "volume" : "13" }, "uris" : [ "http://www.mendeley.com/documents/?uuid=30682d38-e1c2-4381-b478-31a5e47eddba" ] } ], "mendeley" : { "formattedCitation" : "(7)", "plainTextFormattedCitation" : "(7)", "previouslyFormattedCitation" : "(7)" }, "properties" : { "noteIndex" : 2 }, "schema" : "https://github.com/citation-style-language/schema/raw/master/csl-citation.json" }</w:instrText>
+        <w:instrText>ADDIN CSL_CITATION { "citationItems" : [ { "id" : "ITEM-1", "itemData" : { "DOI" : "20380 [pii]", "ISBN" : "1560-7917 (Electronic)\\r1025-496X (Linking)", "ISSN" : "1560-7917", "PMID" : "23369389", "abstract" : "Typing methods for discriminating different bacterial isolates of the same species are essential epidemiological tools in infection prevention and control. Traditional typing systems based on phenotypes, such as serotype, biotype, phage-type, or antibiogram, have been used for many years. However, more recent methods that examine the relatedness of isolates at a molecular level have revolutionised our ability to differentiate among bacterial types and subtypes. Importantly, the development of molecular methods has provided new tools for enhanced surveillance and outbreak detection. This has resulted in better implementation of rational infection control programmes and efficient allocation of resources across Europe. The emergence of benchtop sequencers using next generation sequencing technology makes bacterial whole genome sequencing (WGS) feasible even in small research and clinical laboratories. WGS has already been used for the characterisation of bacterial isolates in several large outbreaks in Europe and, in the near future, is likely to replace currently used typing methodologies due to its ultimate resolution. However, WGS is still too laborious and time-consuming to obtain useful data in routine surveillance. Also, a largely unresolved question is how genome sequences must be examined for epidemiological characterisation. In the coming years, the lessons learnt from currently used molecular methods will allow us to condense the WGS data into epidemiologically useful information. On this basis, we have reviewed current and new molecular typing methods for outbreak detection and epidemiological surveillance of bacterial pathogens in clinical practice, aiming to give an overview of their specific advantages and disadvantages.", "author" : [ { "dropping-particle" : "", "family" : "Sabat", "given" : "A. J.", "non-dropping-particle" : "", "parse-names" : false, "suffix" : "" }, { "dropping-particle" : "", "family" : "Budimir", "given" : "A.", "non-dropping-particle" : "", "parse-names" : false, "suffix" : "" }, { "dropping-particle" : "", "family" : "Nashev", "given" : "D.", "non-dropping-particle" : "", "parse-names" : false, "suffix" : "" }, { "dropping-particle" : "", "family" : "S\u00e1-Le\u00e3o", "given" : "R.", "non-dropping-particle" : "", "parse-names" : false, "suffix" : "" }, { "dropping-particle" : "", "family" : "Dijl", "given" : "J m", "non-dropping-particle" : "van", "parse-names" : false, "suffix" : "" }, { "dropping-particle" : "", "family" : "Laurent", "given" : "F.", "non-dropping-particle" : "", "parse-names" : false, "suffix" : "" }, { "dropping-particle" : "", "family" : "Grundmann", "given" : "H.", "non-dropping-particle" : "", "parse-names" : false, "suffix" : "" }, { "dropping-particle" : "", "family" : "Friedrich", "given" : "A. W.", "non-dropping-particle" : "", "parse-names" : false, "suffix" : "" }, { "dropping-particle" : "", "family" : "ESCMID Study Group of Epidemiological Markers (ESGEM)", "given" : "", "non-dropping-particle" : "", "parse-names" : false, "suffix" : "" } ], "container-title" : "European communicable disease bulletin", "id" : "ITEM-1", "issue" : "4", "issued" : { "date-parts" : [ [ "2013" ] ] }, "page" : "20380", "title" : "Overview of molecular typing methods for outbreak detection and epidemiological surveillance.", "type" : "article-journal", "volume" : "18" }, "uris" : [ "http://www.mendeley.com/documents/?uuid=31397fe9-66ca-4f17-8232-9abbf3856db4" ] } ], "mendeley" : { "formattedCitation" : "(8)", "plainTextFormattedCitation" : "(8)", "previouslyFormattedCitation" : "(8)" }, "properties" : { "noteIndex" : 1 }, "schema" : "https://github.com/citation-style-language/schema/raw/master/csl-citation.json" }</w:instrText>
       </w:r>
       <w:r>
         <w:rPr>
@@ -1011,7 +1792,7 @@
           <w:sz w:val="24"/>
           <w:szCs w:val="24"/>
         </w:rPr>
-        <w:t>(7)</w:t>
+        <w:t>(8)</w:t>
       </w:r>
       <w:r>
         <w:rPr>
@@ -1027,30 +1808,6 @@
           <w:sz w:val="24"/>
           <w:szCs w:val="24"/>
         </w:rPr>
-        <w:t xml:space="preserve"> However, the limitation is that proper cleaning not only requires </w:t>
-      </w:r>
-      <w:r>
-        <w:rPr>
-          <w:rFonts w:ascii="Times New Roman" w:hAnsi="Times New Roman"/>
-          <w:sz w:val="24"/>
-          <w:szCs w:val="24"/>
-        </w:rPr>
-        <w:t xml:space="preserve">getting all </w:t>
-      </w:r>
-      <w:r>
-        <w:rPr>
-          <w:rFonts w:ascii="Times New Roman" w:hAnsi="Times New Roman"/>
-          <w:sz w:val="24"/>
-          <w:szCs w:val="24"/>
-        </w:rPr>
-        <w:t>the contaminated space, but also training for special cases. Therefore, technology could be used to assist the regular nurses, but should not replace them.</w:t>
-      </w:r>
-      <w:r>
-        <w:rPr>
-          <w:rFonts w:ascii="Times New Roman" w:hAnsi="Times New Roman"/>
-          <w:sz w:val="24"/>
-          <w:szCs w:val="24"/>
-        </w:rPr>
         <w:t xml:space="preserve"> </w:t>
       </w:r>
       <w:r>
@@ -1059,6 +1816,62 @@
           <w:sz w:val="24"/>
           <w:szCs w:val="24"/>
         </w:rPr>
+        <w:t xml:space="preserve">Furthermore, to ensure maximum </w:t>
+      </w:r>
+      <w:r>
+        <w:rPr>
+          <w:rFonts w:ascii="Times New Roman" w:hAnsi="Times New Roman"/>
+          <w:sz w:val="24"/>
+          <w:szCs w:val="24"/>
+        </w:rPr>
+        <w:t>efficiency</w:t>
+      </w:r>
+      <w:r>
+        <w:rPr>
+          <w:rFonts w:ascii="Times New Roman" w:hAnsi="Times New Roman"/>
+          <w:sz w:val="24"/>
+          <w:szCs w:val="24"/>
+        </w:rPr>
+        <w:t>,</w:t>
+      </w:r>
+      <w:r>
+        <w:rPr>
+          <w:rFonts w:ascii="Times New Roman" w:hAnsi="Times New Roman"/>
+          <w:sz w:val="24"/>
+          <w:szCs w:val="24"/>
+        </w:rPr>
+        <w:t xml:space="preserve"> all methods of nosocomial disease diagnosis should be assessed for</w:t>
+      </w:r>
+      <w:r>
+        <w:rPr>
+          <w:rFonts w:ascii="Times New Roman" w:hAnsi="Times New Roman"/>
+          <w:sz w:val="24"/>
+          <w:szCs w:val="24"/>
+        </w:rPr>
+        <w:t xml:space="preserve"> </w:t>
+      </w:r>
+      <w:r>
+        <w:rPr>
+          <w:rFonts w:ascii="Times New Roman" w:hAnsi="Times New Roman"/>
+          <w:sz w:val="24"/>
+          <w:szCs w:val="24"/>
+        </w:rPr>
+        <w:t>“</w:t>
+      </w:r>
+      <w:r>
+        <w:rPr>
+          <w:rFonts w:ascii="Times New Roman" w:hAnsi="Times New Roman"/>
+          <w:sz w:val="24"/>
+          <w:szCs w:val="24"/>
+        </w:rPr>
+        <w:t xml:space="preserve">trade-offs among sensitivity, specificity, turn-around time, and costs.” </w:t>
+      </w:r>
+      <w:r>
+        <w:rPr>
+          <w:rFonts w:ascii="Times New Roman" w:hAnsi="Times New Roman"/>
+          <w:sz w:val="24"/>
+          <w:szCs w:val="24"/>
+        </w:rPr>
         <w:fldChar w:fldCharType="begin" w:fldLock="1"/>
       </w:r>
       <w:r>
@@ -1067,7 +1880,7 @@
           <w:sz w:val="24"/>
           <w:szCs w:val="24"/>
         </w:rPr>
-        <w:instrText>ADDIN CSL_CITATION { "citationItems" : [ { "id" : "ITEM-1", "itemData" : { "DOI" : "10.1128/CMR.00020-14", "ISBN" : "1098-6618 (Electronic)\\r0893-8512 (Linking)", "ISSN" : "10986618", "PMID" : "25278571", "abstract" : "SUMMARY: There is increasing interest in the role of cleaning for managing hospital-acquired infections (HAI). Pathogens such as vancomycin-resistant enterococci (VRE), methicillin-resistant Staphylococcus aureus (MRSA), multiresistant Gram-negative bacilli, norovirus, and Clostridium difficile persist in the health care environment for days. Both detergent- and disinfectant-based cleaning can help control these pathogens, although difficulties with measuring cleanliness have compromised the quality of published evidence. Traditional cleaning methods are notoriously inefficient for decontamination, and new approaches have been proposed, including disinfectants, steam, automated dispersal systems, and antimicrobial surfaces. These methods are difficult to evaluate for cost-effectiveness because environmental data are not usually modeled against patient outcome. Recent studies have reported the value of physically removing soil using detergent, compared with more expensive (and toxic) disinfectants. Simple cleaning methods should be evaluated against nonmanual disinfection using standardized sampling and surveillance. Given worldwide concern over escalating antimicrobial resistance, it is clear that more studies on health care decontamination are required. Cleaning schedules should be adapted to reflect clinical risk, location, type of site, and hand touch frequency and should be evaluated for cost versus benefit for both routine and outbreak situations. Forthcoming evidence on the role of antimicrobial surfaces could supplement infection prevention strategies for health care environments, including those targeting multidrug-resistant pathogens", "author" : [ { "dropping-particle" : "", "family" : "Dancer", "given" : "Stephanie J.", "non-dropping-particle" : "", "parse-names" : false, "suffix" : "" } ], "container-title" : "Clinical Microbiology Reviews", "id" : "ITEM-1", "issue" : "4", "issued" : { "date-parts" : [ [ "2014" ] ] }, "page" : "665-690", "title" : "Controlling hospital-acquired infection: Focus on the role of the environment and new technologies for decontamination", "type" : "article-journal", "volume" : "27" }, "uris" : [ "http://www.mendeley.com/documents/?uuid=49249400-f437-41a0-8865-0f014cb2a23f" ] } ], "mendeley" : { "formattedCitation" : "(8)", "plainTextFormattedCitation" : "(8)", "previouslyFormattedCitation" : "(8)" }, "properties" : { "noteIndex" : 2 }, "schema" : "https://github.com/citation-style-language/schema/raw/master/csl-citation.json" }</w:instrText>
+        <w:instrText>ADDIN CSL_CITATION { "citationItems" : [ { "id" : "ITEM-1", "itemData" : { "DOI" : "10.1007/s40121-016-0117-y", "ISSN" : "21936382", "PMID" : "27370914", "abstract" : "Clostridium difficile infection (CDI) was once considered a primarily nosocomial  concern. Emerging evidence from the last 20 years has highlighted a drastic shift in the known epidemiology of CDI, with disease outside of hospitals apparently occurring more frequently and causing severe disease in populations that were thought to be at low risk. This narrative review summarises potential pathways for infection outside of the hospital environment and highlights likely routes of transmission. Further, evidence is presented on potential risk factors for development of disease. Understanding the epidemiology of CDI outside of hospitals is essential to the ability to prevent and control disease in vulnerable populations.", "author" : [ { "dropping-particle" : "", "family" : "Bloomfield", "given" : "Lauren E.", "non-dropping-particle" : "", "parse-names" : false, "suffix" : "" }, { "dropping-particle" : "V.", "family" : "Riley", "given" : "Thomas", "non-dropping-particle" : "", "parse-names" : false, "suffix" : "" } ], "container-title" : "Infectious Diseases and Therapy", "id" : "ITEM-1", "issue" : "3", "issued" : { "date-parts" : [ [ "2016" ] ] }, "page" : "231-251", "publisher" : "Springer Healthcare", "title" : "Epidemiology and Risk Factors for Community-Associated Clostridium difficile Infection: A Narrative Review", "type" : "article-journal", "volume" : "5" }, "uris" : [ "http://www.mendeley.com/documents/?uuid=80ffcfe4-ed08-48a9-8710-575472ce5f58" ] } ], "mendeley" : { "formattedCitation" : "(1)", "plainTextFormattedCitation" : "(1)", "previouslyFormattedCitation" : "(1)" }, "properties" : { "noteIndex" : 2 }, "schema" : "https://github.com/citation-style-language/schema/raw/master/csl-citation.json" }</w:instrText>
       </w:r>
       <w:r>
         <w:rPr>
@@ -1084,7 +1897,7 @@
           <w:sz w:val="24"/>
           <w:szCs w:val="24"/>
         </w:rPr>
-        <w:t>(8)</w:t>
+        <w:t>(1)</w:t>
       </w:r>
       <w:r>
         <w:rPr>
@@ -1105,197 +1918,20 @@
       <w:r>
         <w:rPr>
           <w:rFonts w:ascii="Times New Roman" w:hAnsi="Times New Roman"/>
-          <w:sz w:val="24"/>
-          <w:szCs w:val="24"/>
-        </w:rPr>
-        <w:t xml:space="preserve">Another reason for this is that sanitation relies also on the behavior and protocols of the hospital staff to promote a culture of safe procedures. If cleaning was left to machines, this attitude could become even further neglected. </w:t>
-      </w:r>
-      <w:r>
-        <w:rPr>
-          <w:rFonts w:ascii="Times New Roman" w:hAnsi="Times New Roman"/>
-          <w:sz w:val="24"/>
-          <w:szCs w:val="24"/>
-        </w:rPr>
-        <w:t>For example, one solution related to hospital protocols involves access to hand washing stations. It has been shown that this non-technological solution greatly improves sanitation.</w:t>
-      </w:r>
-      <w:r>
-        <w:rPr>
-          <w:rFonts w:ascii="Times New Roman" w:hAnsi="Times New Roman"/>
+          <w:color w:val="FF0000"/>
+          <w:sz w:val="24"/>
+          <w:szCs w:val="24"/>
+        </w:rPr>
+        <w:t>Transition/conclusion statement.</w:t>
+      </w:r>
+      <w:r>
+        <w:rPr>
+          <w:rFonts w:ascii="Times New Roman" w:hAnsi="Times New Roman"/>
+          <w:color w:val="FF0000"/>
           <w:sz w:val="24"/>
           <w:szCs w:val="24"/>
         </w:rPr>
         <w:t xml:space="preserve"> </w:t>
-      </w:r>
-      <w:r>
-        <w:rPr>
-          <w:rFonts w:ascii="Times New Roman" w:hAnsi="Times New Roman"/>
-          <w:sz w:val="24"/>
-          <w:szCs w:val="24"/>
-        </w:rPr>
-        <w:fldChar w:fldCharType="begin" w:fldLock="1"/>
-      </w:r>
-      <w:r>
-        <w:rPr>
-          <w:rFonts w:ascii="Times New Roman" w:hAnsi="Times New Roman"/>
-          <w:sz w:val="24"/>
-          <w:szCs w:val="24"/>
-        </w:rPr>
-        <w:instrText>ADDIN CSL_CITATION { "citationItems" : [ { "id" : "ITEM-1", "itemData" : { "DOI" : "10.1093/bjaceaccp/mki006", "ISBN" : "9780511842306", "ISSN" : "1743-1816", "PMID" : "4891129", "abstract" : "Nosocomial infections can be defined as those occurring within 48 hours of hospital admission, 3 days of discharge or 30 days of an operation. They affect 1 in 10 patients admitted to hospital. Annually, this results in 5000 deaths with a cost to the National Health Service of a billion pounds. On average, a patient with hospital acquired infection spent 2.5-times longer in hospital, incurring additional costs of {pound}3000 more than an uninfected patient. Intensive care units (ICU) have the highest prevalence of hospital-acquired infections in the hospital setting. The European Prevalence of Infection in Intensive Care Study (EPIC), involving over 4500 patients, demonstrated that the nosocomial infection prevalence rate in ICU was 20.6%. 1 ICU patients are particularly at risk from nosocomial infections as a result of mechanical ventilation, use of invasive procedures and their immunocompromised status (Table 1).", "author" : [ { "dropping-particle" : "", "family" : "Inweregbu", "given" : "Ken", "non-dropping-particle" : "", "parse-names" : false, "suffix" : "" }, { "dropping-particle" : "", "family" : "Dave", "given" : "Jayshree", "non-dropping-particle" : "", "parse-names" : false, "suffix" : "" }, { "dropping-particle" : "", "family" : "Pittard", "given" : "Alison", "non-dropping-particle" : "", "parse-names" : false, "suffix" : "" } ], "container-title" : "Continuing Education in Anaesthesia, Critical Care &amp; Pain", "id" : "ITEM-1", "issue" : "1", "issued" : { "date-parts" : [ [ "2005" ] ] }, "page" : "14-17", "title" : "Nosocomial infections", "type" : "article-journal", "volume" : "5" }, "uris" : [ "http://www.mendeley.com/documents/?uuid=92d35924-0e03-456b-b214-6dd307f92c87" ] } ], "mendeley" : { "formattedCitation" : "(9)", "plainTextFormattedCitation" : "(9)", "previouslyFormattedCitation" : "(9)" }, "properties" : { "noteIndex" : 2 }, "schema" : "https://github.com/citation-style-language/schema/raw/master/csl-citation.json" }</w:instrText>
-      </w:r>
-      <w:r>
-        <w:rPr>
-          <w:rFonts w:ascii="Times New Roman" w:hAnsi="Times New Roman"/>
-          <w:sz w:val="24"/>
-          <w:szCs w:val="24"/>
-        </w:rPr>
-        <w:fldChar w:fldCharType="separate"/>
-      </w:r>
-      <w:r>
-        <w:rPr>
-          <w:rFonts w:ascii="Times New Roman" w:hAnsi="Times New Roman"/>
-          <w:noProof/>
-          <w:sz w:val="24"/>
-          <w:szCs w:val="24"/>
-        </w:rPr>
-        <w:t>(9)</w:t>
-      </w:r>
-      <w:r>
-        <w:rPr>
-          <w:rFonts w:ascii="Times New Roman" w:hAnsi="Times New Roman"/>
-          <w:sz w:val="24"/>
-          <w:szCs w:val="24"/>
-        </w:rPr>
-        <w:fldChar w:fldCharType="end"/>
-      </w:r>
-      <w:r>
-        <w:rPr>
-          <w:rFonts w:ascii="Times New Roman" w:hAnsi="Times New Roman"/>
-          <w:sz w:val="24"/>
-          <w:szCs w:val="24"/>
-        </w:rPr>
-        <w:t xml:space="preserve"> Technological and non-technological solutions should be accessed for cost and efficiency. </w:t>
-      </w:r>
-      <w:r>
-        <w:rPr>
-          <w:rFonts w:ascii="Times New Roman" w:hAnsi="Times New Roman"/>
-          <w:sz w:val="24"/>
-          <w:szCs w:val="24"/>
-        </w:rPr>
-        <w:t xml:space="preserve"> </w:t>
-      </w:r>
-      <w:r>
-        <w:rPr>
-          <w:rFonts w:ascii="Times New Roman" w:hAnsi="Times New Roman"/>
-          <w:sz w:val="24"/>
-          <w:szCs w:val="24"/>
-        </w:rPr>
-        <w:fldChar w:fldCharType="begin" w:fldLock="1"/>
-      </w:r>
-      <w:r>
-        <w:rPr>
-          <w:rFonts w:ascii="Times New Roman" w:hAnsi="Times New Roman"/>
-          <w:sz w:val="24"/>
-          <w:szCs w:val="24"/>
-        </w:rPr>
-        <w:instrText>ADDIN CSL_CITATION { "citationItems" : [ { "id" : "ITEM-1", "itemData" : { "DOI" : "10.1128/CMR.00020-14", "ISBN" : "1098-6618 (Electronic)\\r0893-8512 (Linking)", "ISSN" : "10986618", "PMID" : "25278571", "abstract" : "SUMMARY: There is increasing interest in the role of cleaning for managing hospital-acquired infections (HAI). Pathogens such as vancomycin-resistant enterococci (VRE), methicillin-resistant Staphylococcus aureus (MRSA), multiresistant Gram-negative bacilli, norovirus, and Clostridium difficile persist in the health care environment for days. Both detergent- and disinfectant-based cleaning can help control these pathogens, although difficulties with measuring cleanliness have compromised the quality of published evidence. Traditional cleaning methods are notoriously inefficient for decontamination, and new approaches have been proposed, including disinfectants, steam, automated dispersal systems, and antimicrobial surfaces. These methods are difficult to evaluate for cost-effectiveness because environmental data are not usually modeled against patient outcome. Recent studies have reported the value of physically removing soil using detergent, compared with more expensive (and toxic) disinfectants. Simple cleaning methods should be evaluated against nonmanual disinfection using standardized sampling and surveillance. Given worldwide concern over escalating antimicrobial resistance, it is clear that more studies on health care decontamination are required. Cleaning schedules should be adapted to reflect clinical risk, location, type of site, and hand touch frequency and should be evaluated for cost versus benefit for both routine and outbreak situations. Forthcoming evidence on the role of antimicrobial surfaces could supplement infection prevention strategies for health care environments, including those targeting multidrug-resistant pathogens", "author" : [ { "dropping-particle" : "", "family" : "Dancer", "given" : "Stephanie J.", "non-dropping-particle" : "", "parse-names" : false, "suffix" : "" } ], "container-title" : "Clinical Microbiology Reviews", "id" : "ITEM-1", "issue" : "4", "issued" : { "date-parts" : [ [ "2014" ] ] }, "page" : "665-690", "title" : "Controlling hospital-acquired infection: Focus on the role of the environment and new technologies for decontamination", "type" : "article-journal", "volume" : "27" }, "uris" : [ "http://www.mendeley.com/documents/?uuid=49249400-f437-41a0-8865-0f014cb2a23f" ] } ], "mendeley" : { "formattedCitation" : "(8)", "plainTextFormattedCitation" : "(8)", "previouslyFormattedCitation" : "(8)" }, "properties" : { "noteIndex" : 2 }, "schema" : "https://github.com/citation-style-language/schema/raw/master/csl-citation.json" }</w:instrText>
-      </w:r>
-      <w:r>
-        <w:rPr>
-          <w:rFonts w:ascii="Times New Roman" w:hAnsi="Times New Roman"/>
-          <w:sz w:val="24"/>
-          <w:szCs w:val="24"/>
-        </w:rPr>
-        <w:fldChar w:fldCharType="separate"/>
-      </w:r>
-      <w:r>
-        <w:rPr>
-          <w:rFonts w:ascii="Times New Roman" w:hAnsi="Times New Roman"/>
-          <w:noProof/>
-          <w:sz w:val="24"/>
-          <w:szCs w:val="24"/>
-        </w:rPr>
-        <w:t>(8)</w:t>
-      </w:r>
-      <w:r>
-        <w:rPr>
-          <w:rFonts w:ascii="Times New Roman" w:hAnsi="Times New Roman"/>
-          <w:sz w:val="24"/>
-          <w:szCs w:val="24"/>
-        </w:rPr>
-        <w:fldChar w:fldCharType="end"/>
-      </w:r>
-      <w:r>
-        <w:rPr>
-          <w:rFonts w:ascii="Times New Roman" w:hAnsi="Times New Roman"/>
-          <w:sz w:val="24"/>
-          <w:szCs w:val="24"/>
-        </w:rPr>
-        <w:t xml:space="preserve">Furthermore, technological procedures should be reassessed on a timely basis to ensure their continued efficiency. For example, a room should be treated with a certain antibiotic that the patient’s strain is known to be sensitive to. </w:t>
-      </w:r>
-      <w:r>
-        <w:rPr>
-          <w:rFonts w:ascii="Times New Roman" w:hAnsi="Times New Roman"/>
-          <w:sz w:val="24"/>
-          <w:szCs w:val="24"/>
-        </w:rPr>
-        <w:t>If technology was used for cleaning, this might also allow for more routine monitoring</w:t>
-      </w:r>
-      <w:r>
-        <w:rPr>
-          <w:rFonts w:ascii="Times New Roman" w:hAnsi="Times New Roman"/>
-          <w:sz w:val="24"/>
-          <w:szCs w:val="24"/>
-        </w:rPr>
-        <w:t xml:space="preserve">. </w:t>
-      </w:r>
-      <w:r>
-        <w:rPr>
-          <w:rFonts w:ascii="Times New Roman" w:hAnsi="Times New Roman"/>
-          <w:sz w:val="24"/>
-          <w:szCs w:val="24"/>
-        </w:rPr>
-        <w:fldChar w:fldCharType="begin" w:fldLock="1"/>
-      </w:r>
-      <w:r>
-        <w:rPr>
-          <w:rFonts w:ascii="Times New Roman" w:hAnsi="Times New Roman"/>
-          <w:sz w:val="24"/>
-          <w:szCs w:val="24"/>
-        </w:rPr>
-        <w:instrText>ADDIN CSL_CITATION { "citationItems" : [ { "id" : "ITEM-1", "itemData" : { "DOI" : "10.1128/JCM.01443-10", "ISBN" : "0095-1137", "ISSN" : "00951137", "PMID" : "21159934", "abstract" : "Nosocomial norovirus (NoV) infection is common and may lead to complications in vulnerable hospitalized patients. Understanding sources and modes of transmission of noroviruses within health care settings will support the design of evidence-based strategies for reducing introduction and further spread. We sequenced a highly variable segment of the genome to identify possible clusters in patients with and without acute gastroenteritis who were hospitalized in the period 2002-2007. Admission and sampling dates were used to separate patients with nosocomial infection from those without nosocomial infection. Epidemiological clustering retrieved 22 clusters, defined as \u2265 2 patients with nosocomial infection on the same ward within 5 days. In total, 264 patients (of 2,458 tested) were diagnosed with NoV infection, and 61% of the patient strains could be genotyped. Of those, 51% (n = 82) belonged to GII.4, 34% (n = 54) belonged to GII.3, and 15% (n = 24) belonged to other genotypes (GI.6B, GII.17, GII.7, and GII.2). In children's wards, GII.3 strains were associated with nosocomial spread more often than other viruses were, whereas in adults this was the case for GII.4 strains. Sequence alignment recognized 11 new clusters based on identical P2 domains (4 GII.3 and 7 GII.4 clusters), involving patients in different wards. This increased the total number of recognized clusters by 50%. Five of these clusters involved at least one outpatient, providing a possible target for improvement of infection control. We concluded that the use of sequence-based typing should be considered for identifying hidden nosocomial clusters of NoV infections within health care settings.", "author" : [ { "dropping-particle" : "", "family" : "Sukhrie", "given" : "Faizel H A", "non-dropping-particle" : "", "parse-names" : false, "suffix" : "" }, { "dropping-particle" : "", "family" : "Beersma", "given" : "Matthias F C", "non-dropping-particle" : "", "parse-names" : false, "suffix" : "" }, { "dropping-particle" : "", "family" : "Wong", "given" : "Albert", "non-dropping-particle" : "", "parse-names" : false, "suffix" : "" }, { "dropping-particle" : "", "family" : "Veer", "given" : "Bas", "non-dropping-particle" : "Van Der", "parse-names" : false, "suffix" : "" }, { "dropping-particle" : "", "family" : "Vennema", "given" : "Harry", "non-dropping-particle" : "", "parse-names" : false, "suffix" : "" }, { "dropping-particle" : "", "family" : "Bogerman", "given" : "Jolanda", "non-dropping-particle" : "", "parse-names" : false, "suffix" : "" }, { "dropping-particle" : "", "family" : "Koopmans", "given" : "Marion", "non-dropping-particle" : "", "parse-names" : false, "suffix" : "" } ], "container-title" : "Journal of Clinical Microbiology", "id" : "ITEM-1", "issue" : "2", "issued" : { "date-parts" : [ [ "2011" ] ] }, "page" : "602-606", "title" : "Using molecular epidemiology to trace transmission of nosocomial norovirus infection", "type" : "article-journal", "volume" : "49" }, "uris" : [ "http://www.mendeley.com/documents/?uuid=395b8a47-1ef9-49e0-975f-e68604c5ea75" ] } ], "mendeley" : { "formattedCitation" : "(10)", "plainTextFormattedCitation" : "(10)", "previouslyFormattedCitation" : "(10)" }, "properties" : { "noteIndex" : 1 }, "schema" : "https://github.com/citation-style-language/schema/raw/master/csl-citation.json" }</w:instrText>
-      </w:r>
-      <w:r>
-        <w:rPr>
-          <w:rFonts w:ascii="Times New Roman" w:hAnsi="Times New Roman"/>
-          <w:sz w:val="24"/>
-          <w:szCs w:val="24"/>
-        </w:rPr>
-        <w:fldChar w:fldCharType="separate"/>
-      </w:r>
-      <w:r>
-        <w:rPr>
-          <w:rFonts w:ascii="Times New Roman" w:hAnsi="Times New Roman"/>
-          <w:noProof/>
-          <w:sz w:val="24"/>
-          <w:szCs w:val="24"/>
-        </w:rPr>
-        <w:t>(10)</w:t>
-      </w:r>
-      <w:r>
-        <w:rPr>
-          <w:rFonts w:ascii="Times New Roman" w:hAnsi="Times New Roman"/>
-          <w:sz w:val="24"/>
-          <w:szCs w:val="24"/>
-        </w:rPr>
-        <w:fldChar w:fldCharType="end"/>
-      </w:r>
-      <w:r>
-        <w:rPr>
-          <w:rFonts w:ascii="Times New Roman" w:hAnsi="Times New Roman"/>
-          <w:sz w:val="24"/>
-          <w:szCs w:val="24"/>
-        </w:rPr>
-        <w:t xml:space="preserve">. Routine monitoring could lower the risk of contamination and give a measure of success to the cleaning protocols. </w:t>
       </w:r>
     </w:p>
     <w:p>
@@ -1315,52 +1951,307 @@
           <w:szCs w:val="24"/>
         </w:rPr>
         <w:tab/>
-        <w:t>Finally, the technolo</w:t>
-      </w:r>
-      <w:r>
-        <w:rPr>
-          <w:rFonts w:ascii="Times New Roman" w:hAnsi="Times New Roman"/>
-          <w:sz w:val="24"/>
-          <w:szCs w:val="24"/>
-        </w:rPr>
-        <w:t xml:space="preserve">gical solutions are also limited because of antibiotic resistance. </w:t>
-      </w:r>
-      <w:r>
-        <w:rPr>
-          <w:rFonts w:ascii="Times New Roman" w:hAnsi="Times New Roman"/>
-          <w:sz w:val="24"/>
-          <w:szCs w:val="24"/>
-        </w:rPr>
-        <w:t>The transformation of genomes makes the identification of exact strains more difficult. This in turn makes the treatment even more difficult. The develop</w:t>
-      </w:r>
-      <w:r>
-        <w:rPr>
-          <w:rFonts w:ascii="Times New Roman" w:hAnsi="Times New Roman"/>
-          <w:sz w:val="24"/>
-          <w:szCs w:val="24"/>
-        </w:rPr>
-        <w:t>ment of resistant strains also emphasize</w:t>
-      </w:r>
-      <w:r>
-        <w:rPr>
-          <w:rFonts w:ascii="Times New Roman" w:hAnsi="Times New Roman"/>
-          <w:sz w:val="24"/>
-          <w:szCs w:val="24"/>
-        </w:rPr>
-        <w:t>s the importance of proper sanit</w:t>
-      </w:r>
-      <w:r>
-        <w:rPr>
-          <w:rFonts w:ascii="Times New Roman" w:hAnsi="Times New Roman"/>
-          <w:sz w:val="24"/>
-          <w:szCs w:val="24"/>
-        </w:rPr>
-        <w:t xml:space="preserve">ation. Improper cleaning might worsen the situation by excluding competition for the resistant strains. </w:t>
+        <w:t xml:space="preserve">Technology can also help reduce the spread of nosocomial disease at the root of the problem. </w:t>
+      </w:r>
+      <w:r>
+        <w:rPr>
+          <w:rFonts w:ascii="Times New Roman" w:hAnsi="Times New Roman"/>
+          <w:sz w:val="24"/>
+          <w:szCs w:val="24"/>
+        </w:rPr>
+        <w:t xml:space="preserve">Nosocomial diseases can be spread between patients, as well as from a contaminated environment to a patient. </w:t>
+      </w:r>
+      <w:r>
+        <w:rPr>
+          <w:rFonts w:ascii="Times New Roman" w:hAnsi="Times New Roman"/>
+          <w:sz w:val="24"/>
+          <w:szCs w:val="24"/>
+        </w:rPr>
+        <w:t xml:space="preserve">Therefore, proper sterilization of hospital wards is the main measure to reduce the rates of nosocomial disease. </w:t>
+      </w:r>
+      <w:r>
+        <w:rPr>
+          <w:rFonts w:ascii="Times New Roman" w:hAnsi="Times New Roman"/>
+          <w:sz w:val="24"/>
+          <w:szCs w:val="24"/>
+        </w:rPr>
+        <w:t>For example, “p</w:t>
+      </w:r>
+      <w:r>
+        <w:rPr>
+          <w:rFonts w:ascii="Times New Roman" w:hAnsi="Times New Roman"/>
+          <w:sz w:val="24"/>
+          <w:szCs w:val="24"/>
+        </w:rPr>
+        <w:t xml:space="preserve">atients hospitalized in different wards can be infected since every patient might inhale the same spore population.” </w:t>
+      </w:r>
+      <w:r>
+        <w:rPr>
+          <w:rFonts w:ascii="Times New Roman" w:hAnsi="Times New Roman"/>
+          <w:sz w:val="24"/>
+          <w:szCs w:val="24"/>
+        </w:rPr>
+        <w:fldChar w:fldCharType="begin" w:fldLock="1"/>
+      </w:r>
+      <w:r>
+        <w:rPr>
+          <w:rFonts w:ascii="Times New Roman" w:hAnsi="Times New Roman"/>
+          <w:sz w:val="24"/>
+          <w:szCs w:val="24"/>
+        </w:rPr>
+        <w:instrText>ADDIN CSL_CITATION { "citationItems" : [ { "id" : "ITEM-1", "itemData" : { "ISBN" : "0095-1137 (Print)\\n0095-1137 (Linking)", "ISSN" : "00951137", "PMID" : "9620367", "author" : [ { "dropping-particle" : "", "family" : "Chazalet", "given" : "Val\u00e9rie", "non-dropping-particle" : "", "parse-names" : false, "suffix" : "" }, { "dropping-particle" : "", "family" : "Debeaupuis", "given" : "Jean-Paul", "non-dropping-particle" : "", "parse-names" : false, "suffix" : "" }, { "dropping-particle" : "", "family" : "Sarfati", "given" : "Jacqueline", "non-dropping-particle" : "", "parse-names" : false, "suffix" : "" }, { "dropping-particle" : "", "family" : "Lortholary", "given" : "Jacques", "non-dropping-particle" : "", "parse-names" : false, "suffix" : "" }, { "dropping-particle" : "", "family" : "Ribaud", "given" : "Patricia", "non-dropping-particle" : "", "parse-names" : false, "suffix" : "" }, { "dropping-particle" : "", "family" : "Shah", "given" : "Pramod", "non-dropping-particle" : "", "parse-names" : false, "suffix" : "" }, { "dropping-particle" : "", "family" : "Thien", "given" : "Hoang Vu", "non-dropping-particle" : "", "parse-names" : false, "suffix" : "" }, { "dropping-particle" : "", "family" : "Gluckman", "given" : "Eliane", "non-dropping-particle" : "", "parse-names" : false, "suffix" : "" }, { "dropping-particle" : "", "family" : "Br\u00fccker", "given" : "Gilles", "non-dropping-particle" : "", "parse-names" : false, "suffix" : "" }, { "dropping-particle" : "", "family" : "Latg\u00e9", "given" : "Jean-Paul", "non-dropping-particle" : "", "parse-names" : false, "suffix" : "" } ], "container-title" : "Journal of Clinical Microbiology", "id" : "ITEM-1", "issue" : "6", "issued" : { "date-parts" : [ [ "1998" ] ] }, "page" : "1494-1500", "title" : "Molecular Typing of Environmental and Patient Isolates of Aspergillus fumigatus from Various Hospital Settings Molecular Typing of Environmental and Patient Isolates of Aspergillus fumigatus from Various Hospital Settings", "type" : "article-journal", "volume" : "36" }, "uris" : [ "http://www.mendeley.com/documents/?uuid=279a484e-3e68-43b0-8c58-75499b0d660a" ] } ], "mendeley" : { "formattedCitation" : "(6)", "plainTextFormattedCitation" : "(6)", "previouslyFormattedCitation" : "(6)" }, "properties" : { "noteIndex" : 3 }, "schema" : "https://github.com/citation-style-language/schema/raw/master/csl-citation.json" }</w:instrText>
+      </w:r>
+      <w:r>
+        <w:rPr>
+          <w:rFonts w:ascii="Times New Roman" w:hAnsi="Times New Roman"/>
+          <w:sz w:val="24"/>
+          <w:szCs w:val="24"/>
+        </w:rPr>
+        <w:fldChar w:fldCharType="separate"/>
+      </w:r>
+      <w:r>
+        <w:rPr>
+          <w:rFonts w:ascii="Times New Roman" w:hAnsi="Times New Roman"/>
+          <w:noProof/>
+          <w:sz w:val="24"/>
+          <w:szCs w:val="24"/>
+        </w:rPr>
+        <w:t>(6)</w:t>
+      </w:r>
+      <w:r>
+        <w:rPr>
+          <w:rFonts w:ascii="Times New Roman" w:hAnsi="Times New Roman"/>
+          <w:sz w:val="24"/>
+          <w:szCs w:val="24"/>
+        </w:rPr>
+        <w:fldChar w:fldCharType="end"/>
+      </w:r>
+      <w:r>
+        <w:rPr>
+          <w:rFonts w:ascii="Times New Roman" w:hAnsi="Times New Roman"/>
+          <w:sz w:val="24"/>
+          <w:szCs w:val="24"/>
+        </w:rPr>
+        <w:t xml:space="preserve"> </w:t>
+      </w:r>
+      <w:r>
+        <w:rPr>
+          <w:rFonts w:ascii="Times New Roman" w:hAnsi="Times New Roman"/>
+          <w:sz w:val="24"/>
+          <w:szCs w:val="24"/>
+        </w:rPr>
+        <w:t>Currently, vacuums and steamers are the primary machines used for</w:t>
+      </w:r>
+      <w:r>
+        <w:rPr>
+          <w:rFonts w:ascii="Times New Roman" w:hAnsi="Times New Roman"/>
+          <w:sz w:val="24"/>
+          <w:szCs w:val="24"/>
+        </w:rPr>
+        <w:t xml:space="preserve"> cleaning. However, automated cleaning robots</w:t>
+      </w:r>
+      <w:r>
+        <w:rPr>
+          <w:rFonts w:ascii="Times New Roman" w:hAnsi="Times New Roman"/>
+          <w:sz w:val="24"/>
+          <w:szCs w:val="24"/>
+        </w:rPr>
+        <w:t xml:space="preserve"> could reduce the time </w:t>
+      </w:r>
+      <w:r>
+        <w:rPr>
+          <w:rFonts w:ascii="Times New Roman" w:hAnsi="Times New Roman"/>
+          <w:sz w:val="24"/>
+          <w:szCs w:val="24"/>
+        </w:rPr>
+        <w:t>expended on this</w:t>
+      </w:r>
+      <w:r>
+        <w:rPr>
+          <w:rFonts w:ascii="Times New Roman" w:hAnsi="Times New Roman"/>
+          <w:sz w:val="24"/>
+          <w:szCs w:val="24"/>
+        </w:rPr>
+        <w:t xml:space="preserve"> labor-intensive</w:t>
+      </w:r>
+      <w:r>
+        <w:rPr>
+          <w:rFonts w:ascii="Times New Roman" w:hAnsi="Times New Roman"/>
+          <w:sz w:val="24"/>
+          <w:szCs w:val="24"/>
+        </w:rPr>
+        <w:t xml:space="preserve"> process </w:t>
+      </w:r>
+      <w:r>
+        <w:rPr>
+          <w:rFonts w:ascii="Times New Roman" w:hAnsi="Times New Roman"/>
+          <w:sz w:val="24"/>
+          <w:szCs w:val="24"/>
+        </w:rPr>
+        <w:t>and</w:t>
+      </w:r>
+      <w:r>
+        <w:rPr>
+          <w:rFonts w:ascii="Times New Roman" w:hAnsi="Times New Roman"/>
+          <w:sz w:val="24"/>
+          <w:szCs w:val="24"/>
+        </w:rPr>
+        <w:t xml:space="preserve"> </w:t>
+      </w:r>
+      <w:r>
+        <w:rPr>
+          <w:rFonts w:ascii="Times New Roman" w:hAnsi="Times New Roman"/>
+          <w:sz w:val="24"/>
+          <w:szCs w:val="24"/>
+        </w:rPr>
+        <w:t xml:space="preserve">its </w:t>
+      </w:r>
+      <w:r>
+        <w:rPr>
+          <w:rFonts w:ascii="Times New Roman" w:hAnsi="Times New Roman"/>
+          <w:sz w:val="24"/>
+          <w:szCs w:val="24"/>
+        </w:rPr>
+        <w:t xml:space="preserve">cost, while at the same time doing an even better job. </w:t>
+      </w:r>
+      <w:r>
+        <w:rPr>
+          <w:rFonts w:ascii="Times New Roman" w:hAnsi="Times New Roman"/>
+          <w:sz w:val="24"/>
+          <w:szCs w:val="24"/>
+        </w:rPr>
+        <w:t>Automation</w:t>
+      </w:r>
+      <w:r>
+        <w:rPr>
+          <w:rFonts w:ascii="Times New Roman" w:hAnsi="Times New Roman"/>
+          <w:sz w:val="24"/>
+          <w:szCs w:val="24"/>
+        </w:rPr>
+        <w:t xml:space="preserve"> </w:t>
+      </w:r>
+      <w:r>
+        <w:rPr>
+          <w:rFonts w:ascii="Times New Roman" w:hAnsi="Times New Roman"/>
+          <w:sz w:val="24"/>
+          <w:szCs w:val="24"/>
+        </w:rPr>
+        <w:t>can assist in the proper sanitation of hospital equipment</w:t>
+      </w:r>
+      <w:r>
+        <w:rPr>
+          <w:rFonts w:ascii="Times New Roman" w:hAnsi="Times New Roman"/>
+          <w:sz w:val="24"/>
+          <w:szCs w:val="24"/>
+        </w:rPr>
+        <w:t xml:space="preserve"> by eliminating</w:t>
+      </w:r>
+      <w:r>
+        <w:rPr>
+          <w:rFonts w:ascii="Times New Roman" w:hAnsi="Times New Roman"/>
+          <w:sz w:val="24"/>
+          <w:szCs w:val="24"/>
+        </w:rPr>
+        <w:t xml:space="preserve"> human error</w:t>
+      </w:r>
+      <w:r>
+        <w:rPr>
+          <w:rFonts w:ascii="Times New Roman" w:hAnsi="Times New Roman"/>
+          <w:sz w:val="24"/>
+          <w:szCs w:val="24"/>
+        </w:rPr>
+        <w:t>.</w:t>
+      </w:r>
+      <w:r>
+        <w:rPr>
+          <w:rFonts w:ascii="Times New Roman" w:hAnsi="Times New Roman"/>
+          <w:sz w:val="24"/>
+          <w:szCs w:val="24"/>
+        </w:rPr>
+        <w:t xml:space="preserve"> </w:t>
+      </w:r>
+      <w:r>
+        <w:rPr>
+          <w:rFonts w:ascii="Times New Roman" w:hAnsi="Times New Roman"/>
+          <w:sz w:val="24"/>
+          <w:szCs w:val="24"/>
+        </w:rPr>
+        <w:fldChar w:fldCharType="begin" w:fldLock="1"/>
+      </w:r>
+      <w:r>
+        <w:rPr>
+          <w:rFonts w:ascii="Times New Roman" w:hAnsi="Times New Roman"/>
+          <w:sz w:val="24"/>
+          <w:szCs w:val="24"/>
+        </w:rPr>
+        <w:instrText>ADDIN CSL_CITATION { "citationItems" : [ { "id" : "ITEM-1", "itemData" : { "DOI" : "10.1016/j.apme.2015.11.086", "ISSN" : "09760016", "abstract" : "Nosocomial infections are the most notorious of all the microbial infections. Apart from causing rise in the economic burden, it also leads to increase in the morbidity and mortality of the hospitalized patients. So far, the main armamentarium to combat these infections has remained the antibiotics. But with increase in the antibiotic-resistant microbes and a relatively slower rate of discovery of newer antibiotics, we have to look out for innovative ways to contain these infections. This is where role of innovative technologies come in to the picture. Technology can play a major role if applied judiciously and in time. Strategically used, it can be used to control nosocomial infections at the levels of detection of the disease as well as prophylaxis of the disease.", "author" : [ { "dropping-particle" : "", "family" : "Shukla", "given" : "Prashant", "non-dropping-particle" : "", "parse-names" : false, "suffix" : "" }, { "dropping-particle" : "", "family" : "Garg", "given" : "Rahul K.", "non-dropping-particle" : "", "parse-names" : false, "suffix" : "" }, { "dropping-particle" : "", "family" : "Dahiya", "given" : "Amit K.", "non-dropping-particle" : "", "parse-names" : false, "suffix" : "" } ], "container-title" : "Apollo Medicine", "id" : "ITEM-1", "issue" : "1", "issued" : { "date-parts" : [ [ "2016" ] ] }, "page" : "71-73", "publisher" : "Indraprastha Medical Corporation Ltd.", "title" : "Role of technology to combat nosocomial infections", "type" : "article-journal", "volume" : "13" }, "uris" : [ "http://www.mendeley.com/documents/?uuid=30682d38-e1c2-4381-b478-31a5e47eddba" ] } ], "mendeley" : { "formattedCitation" : "(9)", "plainTextFormattedCitation" : "(9)", "previouslyFormattedCitation" : "(9)" }, "properties" : { "noteIndex" : 2 }, "schema" : "https://github.com/citation-style-language/schema/raw/master/csl-citation.json" }</w:instrText>
+      </w:r>
+      <w:r>
+        <w:rPr>
+          <w:rFonts w:ascii="Times New Roman" w:hAnsi="Times New Roman"/>
+          <w:sz w:val="24"/>
+          <w:szCs w:val="24"/>
+        </w:rPr>
+        <w:fldChar w:fldCharType="separate"/>
+      </w:r>
+      <w:r>
+        <w:rPr>
+          <w:rFonts w:ascii="Times New Roman" w:hAnsi="Times New Roman"/>
+          <w:noProof/>
+          <w:sz w:val="24"/>
+          <w:szCs w:val="24"/>
+        </w:rPr>
+        <w:t>(9)</w:t>
+      </w:r>
+      <w:r>
+        <w:rPr>
+          <w:rFonts w:ascii="Times New Roman" w:hAnsi="Times New Roman"/>
+          <w:sz w:val="24"/>
+          <w:szCs w:val="24"/>
+        </w:rPr>
+        <w:fldChar w:fldCharType="end"/>
+      </w:r>
+      <w:r>
+        <w:rPr>
+          <w:rFonts w:ascii="Times New Roman" w:hAnsi="Times New Roman"/>
+          <w:sz w:val="24"/>
+          <w:szCs w:val="24"/>
+        </w:rPr>
+        <w:t xml:space="preserve"> </w:t>
+      </w:r>
+      <w:r>
+        <w:rPr>
+          <w:rFonts w:ascii="Times New Roman" w:hAnsi="Times New Roman"/>
+          <w:color w:val="FF0000"/>
+          <w:sz w:val="24"/>
+          <w:szCs w:val="24"/>
+        </w:rPr>
+        <w:t>Conclusion</w:t>
+      </w:r>
+      <w:r>
+        <w:rPr>
+          <w:rFonts w:ascii="Times New Roman" w:hAnsi="Times New Roman"/>
+          <w:color w:val="FF0000"/>
+          <w:sz w:val="24"/>
+          <w:szCs w:val="24"/>
+        </w:rPr>
+        <w:t>/Transition</w:t>
+      </w:r>
+      <w:r>
+        <w:rPr>
+          <w:rFonts w:ascii="Times New Roman" w:hAnsi="Times New Roman"/>
+          <w:color w:val="FF0000"/>
+          <w:sz w:val="24"/>
+          <w:szCs w:val="24"/>
+        </w:rPr>
+        <w:t>.</w:t>
       </w:r>
     </w:p>
     <w:p>
       <w:pPr>
         <w:pStyle w:val="p1"/>
+        <w:spacing w:line="480" w:lineRule="auto"/>
+        <w:ind w:firstLine="720"/>
         <w:rPr>
           <w:rFonts w:ascii="Times New Roman" w:hAnsi="Times New Roman"/>
           <w:sz w:val="24"/>
@@ -1373,7 +2264,105 @@
           <w:sz w:val="24"/>
           <w:szCs w:val="24"/>
         </w:rPr>
-        <w:t xml:space="preserve">Virus excretion for extended periods of time may provide a favorable environment for the emergence of resistant strains. </w:t>
+        <w:t xml:space="preserve">However, </w:t>
+      </w:r>
+      <w:r>
+        <w:rPr>
+          <w:rFonts w:ascii="Times New Roman" w:hAnsi="Times New Roman"/>
+          <w:sz w:val="24"/>
+          <w:szCs w:val="24"/>
+        </w:rPr>
+        <w:t>the main</w:t>
+      </w:r>
+      <w:r>
+        <w:rPr>
+          <w:rFonts w:ascii="Times New Roman" w:hAnsi="Times New Roman"/>
+          <w:sz w:val="24"/>
+          <w:szCs w:val="24"/>
+        </w:rPr>
+        <w:t xml:space="preserve"> </w:t>
+      </w:r>
+      <w:r>
+        <w:rPr>
+          <w:rFonts w:ascii="Times New Roman" w:hAnsi="Times New Roman"/>
+          <w:sz w:val="24"/>
+          <w:szCs w:val="24"/>
+        </w:rPr>
+        <w:t xml:space="preserve">limitation </w:t>
+      </w:r>
+      <w:r>
+        <w:rPr>
+          <w:rFonts w:ascii="Times New Roman" w:hAnsi="Times New Roman"/>
+          <w:sz w:val="24"/>
+          <w:szCs w:val="24"/>
+        </w:rPr>
+        <w:t xml:space="preserve">of automated cleaning is that proper sanitation </w:t>
+      </w:r>
+      <w:r>
+        <w:rPr>
+          <w:rFonts w:ascii="Times New Roman" w:hAnsi="Times New Roman"/>
+          <w:sz w:val="24"/>
+          <w:szCs w:val="24"/>
+        </w:rPr>
+        <w:t xml:space="preserve">also </w:t>
+      </w:r>
+      <w:r>
+        <w:rPr>
+          <w:rFonts w:ascii="Times New Roman" w:hAnsi="Times New Roman"/>
+          <w:sz w:val="24"/>
+          <w:szCs w:val="24"/>
+        </w:rPr>
+        <w:t xml:space="preserve">relies on </w:t>
+      </w:r>
+      <w:r>
+        <w:rPr>
+          <w:rFonts w:ascii="Times New Roman" w:hAnsi="Times New Roman"/>
+          <w:sz w:val="24"/>
+          <w:szCs w:val="24"/>
+        </w:rPr>
+        <w:t xml:space="preserve">the </w:t>
+      </w:r>
+      <w:r>
+        <w:rPr>
+          <w:rFonts w:ascii="Times New Roman" w:hAnsi="Times New Roman"/>
+          <w:sz w:val="24"/>
+          <w:szCs w:val="24"/>
+        </w:rPr>
+        <w:t xml:space="preserve">proper </w:t>
+      </w:r>
+      <w:r>
+        <w:rPr>
+          <w:rFonts w:ascii="Times New Roman" w:hAnsi="Times New Roman"/>
+          <w:sz w:val="24"/>
+          <w:szCs w:val="24"/>
+        </w:rPr>
+        <w:t>behavior and protocols of the hospital staff. If cleaning was left to machines, th</w:t>
+      </w:r>
+      <w:bookmarkStart w:id="0" w:name="_GoBack"/>
+      <w:bookmarkEnd w:id="0"/>
+      <w:r>
+        <w:rPr>
+          <w:rFonts w:ascii="Times New Roman" w:hAnsi="Times New Roman"/>
+          <w:sz w:val="24"/>
+          <w:szCs w:val="24"/>
+        </w:rPr>
+        <w:t xml:space="preserve">is attitude could become even further neglected. </w:t>
+      </w:r>
+      <w:r>
+        <w:rPr>
+          <w:rFonts w:ascii="Times New Roman" w:hAnsi="Times New Roman"/>
+          <w:sz w:val="24"/>
+          <w:szCs w:val="24"/>
+        </w:rPr>
+        <w:t xml:space="preserve">Dancer suggests </w:t>
+      </w:r>
+      <w:r>
+        <w:rPr>
+          <w:rFonts w:ascii="Times New Roman" w:hAnsi="Times New Roman"/>
+          <w:sz w:val="24"/>
+          <w:szCs w:val="24"/>
+        </w:rPr>
+        <w:t xml:space="preserve">“If a hospital implements an automated cleaning in preference to other methods, there is a risk that sites might miss out.” </w:t>
       </w:r>
       <w:r>
         <w:rPr>
@@ -1389,7 +2378,7 @@
           <w:sz w:val="24"/>
           <w:szCs w:val="24"/>
         </w:rPr>
-        <w:instrText>ADDIN CSL_CITATION { "citationItems" : [ { "id" : "ITEM-1", "itemData" : { "DOI" : "10.1016/S0195-6701(03)00262-7", "ISBN" : "0195-6701", "ISSN" : "01956701", "PMID" : "14529631", "abstract" : "Influenza is the most important cause of acute respiratory illness leading to hospitalization among children during community epidemics. This illness can cause extensive nosocomial outbreaks with serious morbidity and mortality among specific groups of children. Paediatric patients with community-acquired influenza and healthcare workers are the main reservoir for the nosocomial spread of the virus. During epidemics in the community, testing for influenza should be requested in all children with compatible symptoms admitted in the hospital, and measures should be introduced for the prevention or early control of an outbreak. Recent advances in the management of influenza include rapid diagnoses based on antigen detection and the identification of the new neuraminidase inhibitors zanamivir and oseltamivir. Annual vaccination against influenza of children with high-risk conditions, their family members and healthcare workers is the principle measure for the prevention of nosocomial outbreaks. Although vaccination against influenza appears to be cost-effective at all ages in terms of prevention of illness, related hospitalizations, deaths, reduction of healthcare costs and productivity loss, vaccination coverage among target groups is limited. \u00a9 2003 The Hospital Infection Society. All rights reserved.", "author" : [ { "dropping-particle" : "", "family" : "Maltezou", "given" : "Helen C.", "non-dropping-particle" : "", "parse-names" : false, "suffix" : "" }, { "dropping-particle" : "", "family" : "Drancourt", "given" : "M.", "non-dropping-particle" : "", "parse-names" : false, "suffix" : "" } ], "container-title" : "Journal of Hospital Infection", "id" : "ITEM-1", "issue" : "2", "issued" : { "date-parts" : [ [ "2003" ] ] }, "page" : "83-91", "title" : "Nosocomial influenza in children", "type" : "article-journal", "volume" : "55" }, "uris" : [ "http://www.mendeley.com/documents/?uuid=3327bc80-c38f-4dc5-9df0-b80e122a23b3" ] } ], "mendeley" : { "formattedCitation" : "(2)", "plainTextFormattedCitation" : "(2)", "previouslyFormattedCitation" : "(2)" }, "properties" : { "noteIndex" : 1 }, "schema" : "https://github.com/citation-style-language/schema/raw/master/csl-citation.json" }</w:instrText>
+        <w:instrText>ADDIN CSL_CITATION { "citationItems" : [ { "id" : "ITEM-1", "itemData" : { "DOI" : "10.1128/CMR.00020-14", "ISBN" : "1098-6618 (Electronic)\\r0893-8512 (Linking)", "ISSN" : "10986618", "PMID" : "25278571", "abstract" : "SUMMARY: There is increasing interest in the role of cleaning for managing hospital-acquired infections (HAI). Pathogens such as vancomycin-resistant enterococci (VRE), methicillin-resistant Staphylococcus aureus (MRSA), multiresistant Gram-negative bacilli, norovirus, and Clostridium difficile persist in the health care environment for days. Both detergent- and disinfectant-based cleaning can help control these pathogens, although difficulties with measuring cleanliness have compromised the quality of published evidence. Traditional cleaning methods are notoriously inefficient for decontamination, and new approaches have been proposed, including disinfectants, steam, automated dispersal systems, and antimicrobial surfaces. These methods are difficult to evaluate for cost-effectiveness because environmental data are not usually modeled against patient outcome. Recent studies have reported the value of physically removing soil using detergent, compared with more expensive (and toxic) disinfectants. Simple cleaning methods should be evaluated against nonmanual disinfection using standardized sampling and surveillance. Given worldwide concern over escalating antimicrobial resistance, it is clear that more studies on health care decontamination are required. Cleaning schedules should be adapted to reflect clinical risk, location, type of site, and hand touch frequency and should be evaluated for cost versus benefit for both routine and outbreak situations. Forthcoming evidence on the role of antimicrobial surfaces could supplement infection prevention strategies for health care environments, including those targeting multidrug-resistant pathogens", "author" : [ { "dropping-particle" : "", "family" : "Dancer", "given" : "Stephanie J.", "non-dropping-particle" : "", "parse-names" : false, "suffix" : "" } ], "container-title" : "Clinical Microbiology Reviews", "id" : "ITEM-1", "issue" : "4", "issued" : { "date-parts" : [ [ "2014" ] ] }, "page" : "665-690", "title" : "Controlling hospital-acquired infection: Focus on the role of the environment and new technologies for decontamination", "type" : "article-journal", "volume" : "27" }, "uris" : [ "http://www.mendeley.com/documents/?uuid=49249400-f437-41a0-8865-0f014cb2a23f" ] } ], "mendeley" : { "formattedCitation" : "(10)", "plainTextFormattedCitation" : "(10)", "previouslyFormattedCitation" : "(10)" }, "properties" : { "noteIndex" : 3 }, "schema" : "https://github.com/citation-style-language/schema/raw/master/csl-citation.json" }</w:instrText>
       </w:r>
       <w:r>
         <w:rPr>
@@ -1406,6 +2395,95 @@
           <w:sz w:val="24"/>
           <w:szCs w:val="24"/>
         </w:rPr>
+        <w:t>(10)</w:t>
+      </w:r>
+      <w:r>
+        <w:rPr>
+          <w:rFonts w:ascii="Times New Roman" w:hAnsi="Times New Roman"/>
+          <w:sz w:val="24"/>
+          <w:szCs w:val="24"/>
+        </w:rPr>
+        <w:fldChar w:fldCharType="end"/>
+      </w:r>
+      <w:r>
+        <w:rPr>
+          <w:rFonts w:ascii="Times New Roman" w:hAnsi="Times New Roman"/>
+          <w:sz w:val="24"/>
+          <w:szCs w:val="24"/>
+        </w:rPr>
+        <w:t xml:space="preserve"> </w:t>
+      </w:r>
+      <w:r>
+        <w:rPr>
+          <w:rFonts w:ascii="Times New Roman" w:hAnsi="Times New Roman"/>
+          <w:sz w:val="24"/>
+          <w:szCs w:val="24"/>
+        </w:rPr>
+        <w:t xml:space="preserve">Therefore, technology could be used to assist the regular nurses, but should not replace them. </w:t>
+      </w:r>
+      <w:r>
+        <w:rPr>
+          <w:rFonts w:ascii="Times New Roman" w:hAnsi="Times New Roman"/>
+          <w:sz w:val="24"/>
+          <w:szCs w:val="24"/>
+        </w:rPr>
+        <w:t>The impacts of the healthcare practitioners’ culture should not be underestimated.</w:t>
+      </w:r>
+      <w:r>
+        <w:rPr>
+          <w:rFonts w:ascii="Times New Roman" w:hAnsi="Times New Roman"/>
+          <w:sz w:val="24"/>
+          <w:szCs w:val="24"/>
+        </w:rPr>
+        <w:t xml:space="preserve"> </w:t>
+      </w:r>
+      <w:r>
+        <w:rPr>
+          <w:rFonts w:ascii="Times New Roman" w:hAnsi="Times New Roman"/>
+          <w:sz w:val="24"/>
+          <w:szCs w:val="24"/>
+        </w:rPr>
+        <w:t>In fact, non-technical solutions such as access to hand washing stations are also effective at improving</w:t>
+      </w:r>
+      <w:r>
+        <w:rPr>
+          <w:rFonts w:ascii="Times New Roman" w:hAnsi="Times New Roman"/>
+          <w:sz w:val="24"/>
+          <w:szCs w:val="24"/>
+        </w:rPr>
+        <w:t xml:space="preserve"> sanitation. </w:t>
+      </w:r>
+      <w:r>
+        <w:rPr>
+          <w:rFonts w:ascii="Times New Roman" w:hAnsi="Times New Roman"/>
+          <w:sz w:val="24"/>
+          <w:szCs w:val="24"/>
+        </w:rPr>
+        <w:fldChar w:fldCharType="begin" w:fldLock="1"/>
+      </w:r>
+      <w:r>
+        <w:rPr>
+          <w:rFonts w:ascii="Times New Roman" w:hAnsi="Times New Roman"/>
+          <w:sz w:val="24"/>
+          <w:szCs w:val="24"/>
+        </w:rPr>
+        <w:instrText>ADDIN CSL_CITATION { "citationItems" : [ { "id" : "ITEM-1", "itemData" : { "DOI" : "10.1093/bjaceaccp/mki006", "ISBN" : "9780511842306", "ISSN" : "1743-1816", "PMID" : "4891129", "abstract" : "Nosocomial infections can be defined as those occurring within 48 hours of hospital admission, 3 days of discharge or 30 days of an operation. They affect 1 in 10 patients admitted to hospital. Annually, this results in 5000 deaths with a cost to the National Health Service of a billion pounds. On average, a patient with hospital acquired infection spent 2.5-times longer in hospital, incurring additional costs of {pound}3000 more than an uninfected patient. Intensive care units (ICU) have the highest prevalence of hospital-acquired infections in the hospital setting. The European Prevalence of Infection in Intensive Care Study (EPIC), involving over 4500 patients, demonstrated that the nosocomial infection prevalence rate in ICU was 20.6%. 1 ICU patients are particularly at risk from nosocomial infections as a result of mechanical ventilation, use of invasive procedures and their immunocompromised status (Table 1).", "author" : [ { "dropping-particle" : "", "family" : "Inweregbu", "given" : "Ken", "non-dropping-particle" : "", "parse-names" : false, "suffix" : "" }, { "dropping-particle" : "", "family" : "Dave", "given" : "Jayshree", "non-dropping-particle" : "", "parse-names" : false, "suffix" : "" }, { "dropping-particle" : "", "family" : "Pittard", "given" : "Alison", "non-dropping-particle" : "", "parse-names" : false, "suffix" : "" } ], "container-title" : "Continuing Education in Anaesthesia, Critical Care &amp; Pain", "id" : "ITEM-1", "issue" : "1", "issued" : { "date-parts" : [ [ "2005" ] ] }, "page" : "14-17", "title" : "Nosocomial infections", "type" : "article-journal", "volume" : "5" }, "uris" : [ "http://www.mendeley.com/documents/?uuid=92d35924-0e03-456b-b214-6dd307f92c87" ] } ], "mendeley" : { "formattedCitation" : "(2)", "plainTextFormattedCitation" : "(2)", "previouslyFormattedCitation" : "(2)" }, "properties" : { "noteIndex" : 2 }, "schema" : "https://github.com/citation-style-language/schema/raw/master/csl-citation.json" }</w:instrText>
+      </w:r>
+      <w:r>
+        <w:rPr>
+          <w:rFonts w:ascii="Times New Roman" w:hAnsi="Times New Roman"/>
+          <w:sz w:val="24"/>
+          <w:szCs w:val="24"/>
+        </w:rPr>
+        <w:fldChar w:fldCharType="separate"/>
+      </w:r>
+      <w:r>
+        <w:rPr>
+          <w:rFonts w:ascii="Times New Roman" w:hAnsi="Times New Roman"/>
+          <w:noProof/>
+          <w:sz w:val="24"/>
+          <w:szCs w:val="24"/>
+        </w:rPr>
         <w:t>(2)</w:t>
       </w:r>
       <w:r>
@@ -1415,21 +2493,413 @@
           <w:szCs w:val="24"/>
         </w:rPr>
         <w:fldChar w:fldCharType="end"/>
+      </w:r>
+      <w:r>
+        <w:rPr>
+          <w:rFonts w:ascii="Times New Roman" w:hAnsi="Times New Roman"/>
+          <w:sz w:val="24"/>
+          <w:szCs w:val="24"/>
+        </w:rPr>
+        <w:t xml:space="preserve"> </w:t>
+      </w:r>
+      <w:r>
+        <w:rPr>
+          <w:rFonts w:ascii="Times New Roman" w:hAnsi="Times New Roman"/>
+          <w:sz w:val="24"/>
+          <w:szCs w:val="24"/>
+        </w:rPr>
+        <w:t>Another</w:t>
+      </w:r>
+      <w:r>
+        <w:rPr>
+          <w:rFonts w:ascii="Times New Roman" w:hAnsi="Times New Roman"/>
+          <w:sz w:val="24"/>
+          <w:szCs w:val="24"/>
+        </w:rPr>
+        <w:t xml:space="preserve"> non-technical </w:t>
+      </w:r>
+      <w:r>
+        <w:rPr>
+          <w:rFonts w:ascii="Times New Roman" w:hAnsi="Times New Roman"/>
+          <w:sz w:val="24"/>
+          <w:szCs w:val="24"/>
+        </w:rPr>
+        <w:t>solution that has been successful</w:t>
+      </w:r>
+      <w:r>
+        <w:rPr>
+          <w:rFonts w:ascii="Times New Roman" w:hAnsi="Times New Roman"/>
+          <w:sz w:val="24"/>
+          <w:szCs w:val="24"/>
+        </w:rPr>
+        <w:t xml:space="preserve"> </w:t>
+      </w:r>
+      <w:r>
+        <w:rPr>
+          <w:rFonts w:ascii="Times New Roman" w:hAnsi="Times New Roman"/>
+          <w:sz w:val="24"/>
+          <w:szCs w:val="24"/>
+        </w:rPr>
+        <w:t>was</w:t>
+      </w:r>
+      <w:r>
+        <w:rPr>
+          <w:rFonts w:ascii="Times New Roman" w:hAnsi="Times New Roman"/>
+          <w:sz w:val="24"/>
+          <w:szCs w:val="24"/>
+        </w:rPr>
+        <w:t xml:space="preserve"> the collection of</w:t>
+      </w:r>
+      <w:r>
+        <w:rPr>
+          <w:rFonts w:ascii="Times New Roman" w:hAnsi="Times New Roman"/>
+          <w:sz w:val="24"/>
+          <w:szCs w:val="24"/>
+        </w:rPr>
+        <w:t xml:space="preserve"> </w:t>
+      </w:r>
+      <w:r>
+        <w:rPr>
+          <w:rFonts w:ascii="Times New Roman" w:hAnsi="Times New Roman"/>
+          <w:sz w:val="24"/>
+          <w:szCs w:val="24"/>
+        </w:rPr>
+        <w:t xml:space="preserve">penalties </w:t>
+      </w:r>
+      <w:r>
+        <w:rPr>
+          <w:rFonts w:ascii="Times New Roman" w:hAnsi="Times New Roman"/>
+          <w:sz w:val="24"/>
+          <w:szCs w:val="24"/>
+        </w:rPr>
+        <w:t>from</w:t>
+      </w:r>
+      <w:r>
+        <w:rPr>
+          <w:rFonts w:ascii="Times New Roman" w:hAnsi="Times New Roman"/>
+          <w:sz w:val="24"/>
+          <w:szCs w:val="24"/>
+        </w:rPr>
+        <w:t xml:space="preserve"> hospitals that report </w:t>
+      </w:r>
+      <w:r>
+        <w:rPr>
+          <w:rFonts w:ascii="Times New Roman" w:hAnsi="Times New Roman"/>
+          <w:sz w:val="24"/>
+          <w:szCs w:val="24"/>
+        </w:rPr>
+        <w:t>“</w:t>
+      </w:r>
+      <w:r>
+        <w:rPr>
+          <w:rFonts w:ascii="Times New Roman" w:hAnsi="Times New Roman"/>
+          <w:sz w:val="24"/>
+          <w:szCs w:val="24"/>
+        </w:rPr>
+        <w:t>preventable HAI</w:t>
+      </w:r>
+      <w:r>
+        <w:rPr>
+          <w:rFonts w:ascii="Times New Roman" w:hAnsi="Times New Roman"/>
+          <w:sz w:val="24"/>
+          <w:szCs w:val="24"/>
+        </w:rPr>
+        <w:t xml:space="preserve"> and poor environmental hygiene.</w:t>
+      </w:r>
+      <w:r>
+        <w:rPr>
+          <w:rFonts w:ascii="Times New Roman" w:hAnsi="Times New Roman"/>
+          <w:sz w:val="24"/>
+          <w:szCs w:val="24"/>
+        </w:rPr>
+        <w:t xml:space="preserve">” </w:t>
+      </w:r>
+      <w:r>
+        <w:rPr>
+          <w:rFonts w:ascii="Times New Roman" w:hAnsi="Times New Roman"/>
+          <w:sz w:val="24"/>
+          <w:szCs w:val="24"/>
+        </w:rPr>
+        <w:fldChar w:fldCharType="begin" w:fldLock="1"/>
+      </w:r>
+      <w:r>
+        <w:rPr>
+          <w:rFonts w:ascii="Times New Roman" w:hAnsi="Times New Roman"/>
+          <w:sz w:val="24"/>
+          <w:szCs w:val="24"/>
+        </w:rPr>
+        <w:instrText>ADDIN CSL_CITATION { "citationItems" : [ { "id" : "ITEM-1", "itemData" : { "DOI" : "10.1128/CMR.00020-14", "ISBN" : "1098-6618 (Electronic)\\r0893-8512 (Linking)", "ISSN" : "10986618", "PMID" : "25278571", "abstract" : "SUMMARY: There is increasing interest in the role of cleaning for managing hospital-acquired infections (HAI). Pathogens such as vancomycin-resistant enterococci (VRE), methicillin-resistant Staphylococcus aureus (MRSA), multiresistant Gram-negative bacilli, norovirus, and Clostridium difficile persist in the health care environment for days. Both detergent- and disinfectant-based cleaning can help control these pathogens, although difficulties with measuring cleanliness have compromised the quality of published evidence. Traditional cleaning methods are notoriously inefficient for decontamination, and new approaches have been proposed, including disinfectants, steam, automated dispersal systems, and antimicrobial surfaces. These methods are difficult to evaluate for cost-effectiveness because environmental data are not usually modeled against patient outcome. Recent studies have reported the value of physically removing soil using detergent, compared with more expensive (and toxic) disinfectants. Simple cleaning methods should be evaluated against nonmanual disinfection using standardized sampling and surveillance. Given worldwide concern over escalating antimicrobial resistance, it is clear that more studies on health care decontamination are required. Cleaning schedules should be adapted to reflect clinical risk, location, type of site, and hand touch frequency and should be evaluated for cost versus benefit for both routine and outbreak situations. Forthcoming evidence on the role of antimicrobial surfaces could supplement infection prevention strategies for health care environments, including those targeting multidrug-resistant pathogens", "author" : [ { "dropping-particle" : "", "family" : "Dancer", "given" : "Stephanie J.", "non-dropping-particle" : "", "parse-names" : false, "suffix" : "" } ], "container-title" : "Clinical Microbiology Reviews", "id" : "ITEM-1", "issue" : "4", "issued" : { "date-parts" : [ [ "2014" ] ] }, "page" : "665-690", "title" : "Controlling hospital-acquired infection: Focus on the role of the environment and new technologies for decontamination", "type" : "article-journal", "volume" : "27" }, "uris" : [ "http://www.mendeley.com/documents/?uuid=49249400-f437-41a0-8865-0f014cb2a23f" ] } ], "mendeley" : { "formattedCitation" : "(10)", "plainTextFormattedCitation" : "(10)", "previouslyFormattedCitation" : "(10)" }, "properties" : { "noteIndex" : 3 }, "schema" : "https://github.com/citation-style-language/schema/raw/master/csl-citation.json" }</w:instrText>
+      </w:r>
+      <w:r>
+        <w:rPr>
+          <w:rFonts w:ascii="Times New Roman" w:hAnsi="Times New Roman"/>
+          <w:sz w:val="24"/>
+          <w:szCs w:val="24"/>
+        </w:rPr>
+        <w:fldChar w:fldCharType="separate"/>
+      </w:r>
+      <w:r>
+        <w:rPr>
+          <w:rFonts w:ascii="Times New Roman" w:hAnsi="Times New Roman"/>
+          <w:noProof/>
+          <w:sz w:val="24"/>
+          <w:szCs w:val="24"/>
+        </w:rPr>
+        <w:t>(10)</w:t>
+      </w:r>
+      <w:r>
+        <w:rPr>
+          <w:rFonts w:ascii="Times New Roman" w:hAnsi="Times New Roman"/>
+          <w:sz w:val="24"/>
+          <w:szCs w:val="24"/>
+        </w:rPr>
+        <w:fldChar w:fldCharType="end"/>
+      </w:r>
+      <w:r>
+        <w:rPr>
+          <w:rFonts w:ascii="Times New Roman" w:hAnsi="Times New Roman"/>
+          <w:sz w:val="24"/>
+          <w:szCs w:val="24"/>
+        </w:rPr>
+        <w:t xml:space="preserve"> </w:t>
+      </w:r>
+      <w:r>
+        <w:rPr>
+          <w:rFonts w:ascii="Times New Roman" w:hAnsi="Times New Roman"/>
+          <w:sz w:val="24"/>
+          <w:szCs w:val="24"/>
+        </w:rPr>
+        <w:t xml:space="preserve">Another approach to using technology could be to supplement the non-technical approaches. Shukla </w:t>
+      </w:r>
+      <w:r>
+        <w:rPr>
+          <w:rFonts w:ascii="Times New Roman" w:hAnsi="Times New Roman"/>
+          <w:i/>
+          <w:sz w:val="24"/>
+          <w:szCs w:val="24"/>
+        </w:rPr>
+        <w:t>et al</w:t>
+      </w:r>
+      <w:r>
+        <w:rPr>
+          <w:rFonts w:ascii="Times New Roman" w:hAnsi="Times New Roman"/>
+          <w:sz w:val="24"/>
+          <w:szCs w:val="24"/>
+        </w:rPr>
+        <w:t xml:space="preserve">. suggest “pressured mats near hand washing areas” that sound an alarm if not enough time was spend cleaning hands between patients. </w:t>
+      </w:r>
+      <w:r>
+        <w:rPr>
+          <w:rFonts w:ascii="Times New Roman" w:hAnsi="Times New Roman"/>
+          <w:sz w:val="24"/>
+          <w:szCs w:val="24"/>
+        </w:rPr>
+        <w:fldChar w:fldCharType="begin" w:fldLock="1"/>
+      </w:r>
+      <w:r>
+        <w:rPr>
+          <w:rFonts w:ascii="Times New Roman" w:hAnsi="Times New Roman"/>
+          <w:sz w:val="24"/>
+          <w:szCs w:val="24"/>
+        </w:rPr>
+        <w:instrText>ADDIN CSL_CITATION { "citationItems" : [ { "id" : "ITEM-1", "itemData" : { "DOI" : "10.1016/j.apme.2015.11.086", "ISSN" : "09760016", "abstract" : "Nosocomial infections are the most notorious of all the microbial infections. Apart from causing rise in the economic burden, it also leads to increase in the morbidity and mortality of the hospitalized patients. So far, the main armamentarium to combat these infections has remained the antibiotics. But with increase in the antibiotic-resistant microbes and a relatively slower rate of discovery of newer antibiotics, we have to look out for innovative ways to contain these infections. This is where role of innovative technologies come in to the picture. Technology can play a major role if applied judiciously and in time. Strategically used, it can be used to control nosocomial infections at the levels of detection of the disease as well as prophylaxis of the disease.", "author" : [ { "dropping-particle" : "", "family" : "Shukla", "given" : "Prashant", "non-dropping-particle" : "", "parse-names" : false, "suffix" : "" }, { "dropping-particle" : "", "family" : "Garg", "given" : "Rahul K.", "non-dropping-particle" : "", "parse-names" : false, "suffix" : "" }, { "dropping-particle" : "", "family" : "Dahiya", "given" : "Amit K.", "non-dropping-particle" : "", "parse-names" : false, "suffix" : "" } ], "container-title" : "Apollo Medicine", "id" : "ITEM-1", "issue" : "1", "issued" : { "date-parts" : [ [ "2016" ] ] }, "page" : "71-73", "publisher" : "Indraprastha Medical Corporation Ltd.", "title" : "Role of technology to combat nosocomial infections", "type" : "article-journal", "volume" : "13" }, "uris" : [ "http://www.mendeley.com/documents/?uuid=30682d38-e1c2-4381-b478-31a5e47eddba" ] } ], "mendeley" : { "formattedCitation" : "(9)", "plainTextFormattedCitation" : "(9)", "previouslyFormattedCitation" : "(9)" }, "properties" : { "noteIndex" : 3 }, "schema" : "https://github.com/citation-style-language/schema/raw/master/csl-citation.json" }</w:instrText>
+      </w:r>
+      <w:r>
+        <w:rPr>
+          <w:rFonts w:ascii="Times New Roman" w:hAnsi="Times New Roman"/>
+          <w:sz w:val="24"/>
+          <w:szCs w:val="24"/>
+        </w:rPr>
+        <w:fldChar w:fldCharType="separate"/>
+      </w:r>
+      <w:r>
+        <w:rPr>
+          <w:rFonts w:ascii="Times New Roman" w:hAnsi="Times New Roman"/>
+          <w:noProof/>
+          <w:sz w:val="24"/>
+          <w:szCs w:val="24"/>
+        </w:rPr>
+        <w:t>(9)</w:t>
+      </w:r>
+      <w:r>
+        <w:rPr>
+          <w:rFonts w:ascii="Times New Roman" w:hAnsi="Times New Roman"/>
+          <w:sz w:val="24"/>
+          <w:szCs w:val="24"/>
+        </w:rPr>
+        <w:fldChar w:fldCharType="end"/>
+      </w:r>
+      <w:r>
+        <w:rPr>
+          <w:rFonts w:ascii="Times New Roman" w:hAnsi="Times New Roman"/>
+          <w:sz w:val="24"/>
+          <w:szCs w:val="24"/>
+        </w:rPr>
+        <w:t xml:space="preserve"> </w:t>
+      </w:r>
+      <w:r>
+        <w:rPr>
+          <w:rFonts w:ascii="Times New Roman" w:hAnsi="Times New Roman"/>
+          <w:color w:val="FF0000"/>
+          <w:sz w:val="24"/>
+          <w:szCs w:val="24"/>
+        </w:rPr>
+        <w:t>conclusion/transition.</w:t>
+      </w:r>
+      <w:r>
+        <w:rPr>
+          <w:rFonts w:ascii="Times New Roman" w:hAnsi="Times New Roman"/>
+          <w:sz w:val="24"/>
+          <w:szCs w:val="24"/>
+        </w:rPr>
+        <w:t xml:space="preserve"> </w:t>
       </w:r>
     </w:p>
     <w:p>
       <w:pPr>
         <w:pStyle w:val="p1"/>
+        <w:spacing w:line="480" w:lineRule="auto"/>
+        <w:ind w:firstLine="720"/>
         <w:rPr>
           <w:rFonts w:ascii="Times New Roman" w:hAnsi="Times New Roman"/>
           <w:sz w:val="24"/>
           <w:szCs w:val="24"/>
         </w:rPr>
       </w:pPr>
+      <w:r>
+        <w:rPr>
+          <w:rFonts w:ascii="Times New Roman" w:hAnsi="Times New Roman"/>
+          <w:sz w:val="24"/>
+          <w:szCs w:val="24"/>
+        </w:rPr>
+        <w:t xml:space="preserve">No matter how technology is used to assist in hospital sanitation, </w:t>
+      </w:r>
+      <w:r>
+        <w:rPr>
+          <w:rFonts w:ascii="Times New Roman" w:hAnsi="Times New Roman"/>
+          <w:sz w:val="24"/>
+          <w:szCs w:val="24"/>
+        </w:rPr>
+        <w:t>all sanitizing</w:t>
+      </w:r>
+      <w:r>
+        <w:rPr>
+          <w:rFonts w:ascii="Times New Roman" w:hAnsi="Times New Roman"/>
+          <w:sz w:val="24"/>
+          <w:szCs w:val="24"/>
+        </w:rPr>
+        <w:t xml:space="preserve"> procedures should be reassessed on a timely basis to ensure their continued efficiency. </w:t>
+      </w:r>
+      <w:r>
+        <w:rPr>
+          <w:rFonts w:ascii="Times New Roman" w:hAnsi="Times New Roman"/>
+          <w:sz w:val="24"/>
+          <w:szCs w:val="24"/>
+        </w:rPr>
+        <w:t xml:space="preserve">In addition to the healthcare practitioners, the cleaning teams of facilities should be trained to identify high-risk areas due to hand touch frequency. Lesser-trained members and automated cleaning machines should be supervised by a microbiologist or trained doctor to make sure proper cleaning methods are used. </w:t>
+      </w:r>
+      <w:r>
+        <w:rPr>
+          <w:rFonts w:ascii="Times New Roman" w:hAnsi="Times New Roman"/>
+          <w:sz w:val="24"/>
+          <w:szCs w:val="24"/>
+        </w:rPr>
+        <w:fldChar w:fldCharType="begin" w:fldLock="1"/>
+      </w:r>
+      <w:r>
+        <w:rPr>
+          <w:rFonts w:ascii="Times New Roman" w:hAnsi="Times New Roman"/>
+          <w:sz w:val="24"/>
+          <w:szCs w:val="24"/>
+        </w:rPr>
+        <w:instrText>ADDIN CSL_CITATION { "citationItems" : [ { "id" : "ITEM-1", "itemData" : { "DOI" : "10.1128/CMR.00020-14", "ISBN" : "1098-6618 (Electronic)\\r0893-8512 (Linking)", "ISSN" : "10986618", "PMID" : "25278571", "abstract" : "SUMMARY: There is increasing interest in the role of cleaning for managing hospital-acquired infections (HAI). Pathogens such as vancomycin-resistant enterococci (VRE), methicillin-resistant Staphylococcus aureus (MRSA), multiresistant Gram-negative bacilli, norovirus, and Clostridium difficile persist in the health care environment for days. Both detergent- and disinfectant-based cleaning can help control these pathogens, although difficulties with measuring cleanliness have compromised the quality of published evidence. Traditional cleaning methods are notoriously inefficient for decontamination, and new approaches have been proposed, including disinfectants, steam, automated dispersal systems, and antimicrobial surfaces. These methods are difficult to evaluate for cost-effectiveness because environmental data are not usually modeled against patient outcome. Recent studies have reported the value of physically removing soil using detergent, compared with more expensive (and toxic) disinfectants. Simple cleaning methods should be evaluated against nonmanual disinfection using standardized sampling and surveillance. Given worldwide concern over escalating antimicrobial resistance, it is clear that more studies on health care decontamination are required. Cleaning schedules should be adapted to reflect clinical risk, location, type of site, and hand touch frequency and should be evaluated for cost versus benefit for both routine and outbreak situations. Forthcoming evidence on the role of antimicrobial surfaces could supplement infection prevention strategies for health care environments, including those targeting multidrug-resistant pathogens", "author" : [ { "dropping-particle" : "", "family" : "Dancer", "given" : "Stephanie J.", "non-dropping-particle" : "", "parse-names" : false, "suffix" : "" } ], "container-title" : "Clinical Microbiology Reviews", "id" : "ITEM-1", "issue" : "4", "issued" : { "date-parts" : [ [ "2014" ] ] }, "page" : "665-690", "title" : "Controlling hospital-acquired infection: Focus on the role of the environment and new technologies for decontamination", "type" : "article-journal", "volume" : "27" }, "uris" : [ "http://www.mendeley.com/documents/?uuid=49249400-f437-41a0-8865-0f014cb2a23f" ] } ], "mendeley" : { "formattedCitation" : "(10)", "plainTextFormattedCitation" : "(10)", "previouslyFormattedCitation" : "(10)" }, "properties" : { "noteIndex" : 3 }, "schema" : "https://github.com/citation-style-language/schema/raw/master/csl-citation.json" }</w:instrText>
+      </w:r>
+      <w:r>
+        <w:rPr>
+          <w:rFonts w:ascii="Times New Roman" w:hAnsi="Times New Roman"/>
+          <w:sz w:val="24"/>
+          <w:szCs w:val="24"/>
+        </w:rPr>
+        <w:fldChar w:fldCharType="separate"/>
+      </w:r>
+      <w:r>
+        <w:rPr>
+          <w:rFonts w:ascii="Times New Roman" w:hAnsi="Times New Roman"/>
+          <w:noProof/>
+          <w:sz w:val="24"/>
+          <w:szCs w:val="24"/>
+        </w:rPr>
+        <w:t>(10)</w:t>
+      </w:r>
+      <w:r>
+        <w:rPr>
+          <w:rFonts w:ascii="Times New Roman" w:hAnsi="Times New Roman"/>
+          <w:sz w:val="24"/>
+          <w:szCs w:val="24"/>
+        </w:rPr>
+        <w:fldChar w:fldCharType="end"/>
+      </w:r>
+      <w:r>
+        <w:rPr>
+          <w:rFonts w:ascii="Times New Roman" w:hAnsi="Times New Roman"/>
+          <w:sz w:val="24"/>
+          <w:szCs w:val="24"/>
+        </w:rPr>
+        <w:t xml:space="preserve"> </w:t>
+      </w:r>
+      <w:r>
+        <w:rPr>
+          <w:rFonts w:ascii="Times New Roman" w:hAnsi="Times New Roman"/>
+          <w:sz w:val="24"/>
+          <w:szCs w:val="24"/>
+        </w:rPr>
+        <w:t xml:space="preserve">For example, a room should be treated with a certain antibiotic that the patient’s strain is known to be sensitive to. </w:t>
+      </w:r>
+      <w:r>
+        <w:rPr>
+          <w:rFonts w:ascii="Times New Roman" w:hAnsi="Times New Roman"/>
+          <w:sz w:val="24"/>
+          <w:szCs w:val="24"/>
+        </w:rPr>
+        <w:t xml:space="preserve">The combination of technological and non-technical approaches as well as constant reassessment could serve </w:t>
+      </w:r>
+      <w:r>
+        <w:rPr>
+          <w:rFonts w:ascii="Times New Roman" w:hAnsi="Times New Roman"/>
+          <w:sz w:val="24"/>
+          <w:szCs w:val="24"/>
+        </w:rPr>
+        <w:t>to add</w:t>
+      </w:r>
+      <w:r>
+        <w:rPr>
+          <w:rFonts w:ascii="Times New Roman" w:hAnsi="Times New Roman"/>
+          <w:sz w:val="24"/>
+          <w:szCs w:val="24"/>
+        </w:rPr>
+        <w:t xml:space="preserve">ress some of the challenges of proper </w:t>
+      </w:r>
+      <w:r>
+        <w:rPr>
+          <w:rFonts w:ascii="Times New Roman" w:hAnsi="Times New Roman"/>
+          <w:sz w:val="24"/>
+          <w:szCs w:val="24"/>
+        </w:rPr>
+        <w:t>sanit</w:t>
+      </w:r>
+      <w:r>
+        <w:rPr>
+          <w:rFonts w:ascii="Times New Roman" w:hAnsi="Times New Roman"/>
+          <w:sz w:val="24"/>
+          <w:szCs w:val="24"/>
+        </w:rPr>
+        <w:t>ation.</w:t>
+      </w:r>
     </w:p>
     <w:p>
       <w:pPr>
         <w:pStyle w:val="p1"/>
+        <w:spacing w:line="480" w:lineRule="auto"/>
         <w:rPr>
           <w:rFonts w:ascii="Times New Roman" w:hAnsi="Times New Roman"/>
           <w:sz w:val="24"/>
@@ -1442,89 +2912,144 @@
           <w:sz w:val="24"/>
           <w:szCs w:val="24"/>
         </w:rPr>
-        <w:t xml:space="preserve">M.organisms will exploit an inadequately cleaned niche to exchange genetic material coding for antimicrobial resistance and other survival mechanisms. </w:t>
-      </w:r>
-      <w:bookmarkStart w:id="0" w:name="_GoBack"/>
-      <w:bookmarkEnd w:id="0"/>
-    </w:p>
-    <w:p>
-      <w:pPr>
-        <w:pStyle w:val="p1"/>
-        <w:rPr>
-          <w:rFonts w:ascii="Times New Roman" w:hAnsi="Times New Roman"/>
-          <w:sz w:val="24"/>
-          <w:szCs w:val="24"/>
-        </w:rPr>
-      </w:pPr>
-    </w:p>
-    <w:p>
-      <w:pPr>
-        <w:pStyle w:val="p1"/>
-        <w:rPr>
-          <w:rFonts w:ascii="Times New Roman" w:hAnsi="Times New Roman"/>
-          <w:sz w:val="24"/>
-          <w:szCs w:val="24"/>
-        </w:rPr>
-      </w:pPr>
-      <w:r>
-        <w:rPr>
-          <w:rFonts w:ascii="Times New Roman" w:hAnsi="Times New Roman"/>
-          <w:sz w:val="24"/>
-          <w:szCs w:val="24"/>
-        </w:rPr>
-        <w:t xml:space="preserve">Shorter treatment duration and correct dosage will reduce selection pressure for resistance. </w:t>
-      </w:r>
-      <w:r>
-        <w:rPr>
-          <w:rFonts w:ascii="Times New Roman" w:hAnsi="Times New Roman"/>
-          <w:sz w:val="24"/>
-          <w:szCs w:val="24"/>
-        </w:rPr>
-        <w:fldChar w:fldCharType="begin" w:fldLock="1"/>
-      </w:r>
-      <w:r>
-        <w:rPr>
-          <w:rFonts w:ascii="Times New Roman" w:hAnsi="Times New Roman"/>
-          <w:sz w:val="24"/>
-          <w:szCs w:val="24"/>
-        </w:rPr>
-        <w:instrText>ADDIN CSL_CITATION { "citationItems" : [ { "id" : "ITEM-1", "itemData" : { "DOI" : "10.1093/bjaceaccp/mki006", "ISBN" : "9780511842306", "ISSN" : "1743-1816", "PMID" : "4891129", "abstract" : "Nosocomial infections can be defined as those occurring within 48 hours of hospital admission, 3 days of discharge or 30 days of an operation. They affect 1 in 10 patients admitted to hospital. Annually, this results in 5000 deaths with a cost to the National Health Service of a billion pounds. On average, a patient with hospital acquired infection spent 2.5-times longer in hospital, incurring additional costs of {pound}3000 more than an uninfected patient. Intensive care units (ICU) have the highest prevalence of hospital-acquired infections in the hospital setting. The European Prevalence of Infection in Intensive Care Study (EPIC), involving over 4500 patients, demonstrated that the nosocomial infection prevalence rate in ICU was 20.6%. 1 ICU patients are particularly at risk from nosocomial infections as a result of mechanical ventilation, use of invasive procedures and their immunocompromised status (Table 1).", "author" : [ { "dropping-particle" : "", "family" : "Inweregbu", "given" : "Ken", "non-dropping-particle" : "", "parse-names" : false, "suffix" : "" }, { "dropping-particle" : "", "family" : "Dave", "given" : "Jayshree", "non-dropping-particle" : "", "parse-names" : false, "suffix" : "" }, { "dropping-particle" : "", "family" : "Pittard", "given" : "Alison", "non-dropping-particle" : "", "parse-names" : false, "suffix" : "" } ], "container-title" : "Continuing Education in Anaesthesia, Critical Care &amp; Pain", "id" : "ITEM-1", "issue" : "1", "issued" : { "date-parts" : [ [ "2005" ] ] }, "page" : "14-17", "title" : "Nosocomial infections", "type" : "article-journal", "volume" : "5" }, "uris" : [ "http://www.mendeley.com/documents/?uuid=92d35924-0e03-456b-b214-6dd307f92c87" ] } ], "mendeley" : { "formattedCitation" : "(9)", "plainTextFormattedCitation" : "(9)", "previouslyFormattedCitation" : "(9)" }, "properties" : { "noteIndex" : 2 }, "schema" : "https://github.com/citation-style-language/schema/raw/master/csl-citation.json" }</w:instrText>
-      </w:r>
-      <w:r>
-        <w:rPr>
-          <w:rFonts w:ascii="Times New Roman" w:hAnsi="Times New Roman"/>
-          <w:sz w:val="24"/>
-          <w:szCs w:val="24"/>
-        </w:rPr>
-        <w:fldChar w:fldCharType="separate"/>
-      </w:r>
-      <w:r>
-        <w:rPr>
-          <w:rFonts w:ascii="Times New Roman" w:hAnsi="Times New Roman"/>
-          <w:noProof/>
-          <w:sz w:val="24"/>
-          <w:szCs w:val="24"/>
-        </w:rPr>
-        <w:t>(9)</w:t>
-      </w:r>
-      <w:r>
-        <w:rPr>
-          <w:rFonts w:ascii="Times New Roman" w:hAnsi="Times New Roman"/>
-          <w:sz w:val="24"/>
-          <w:szCs w:val="24"/>
-        </w:rPr>
-        <w:fldChar w:fldCharType="end"/>
-      </w:r>
-    </w:p>
-    <w:p>
-      <w:pPr>
-        <w:pStyle w:val="p1"/>
-        <w:rPr>
-          <w:rFonts w:ascii="Times New Roman" w:hAnsi="Times New Roman"/>
-          <w:sz w:val="24"/>
-          <w:szCs w:val="24"/>
-        </w:rPr>
-      </w:pPr>
+        <w:tab/>
+      </w:r>
+      <w:r>
+        <w:rPr>
+          <w:rFonts w:ascii="Times New Roman" w:hAnsi="Times New Roman"/>
+          <w:sz w:val="24"/>
+          <w:szCs w:val="24"/>
+        </w:rPr>
+        <w:t xml:space="preserve">However, </w:t>
+      </w:r>
+      <w:r>
+        <w:rPr>
+          <w:rFonts w:ascii="Times New Roman" w:hAnsi="Times New Roman"/>
+          <w:sz w:val="24"/>
+          <w:szCs w:val="24"/>
+        </w:rPr>
+        <w:t>even the</w:t>
+      </w:r>
+      <w:r>
+        <w:rPr>
+          <w:rFonts w:ascii="Times New Roman" w:hAnsi="Times New Roman"/>
+          <w:sz w:val="24"/>
+          <w:szCs w:val="24"/>
+        </w:rPr>
+        <w:t xml:space="preserve"> </w:t>
+      </w:r>
+      <w:r>
+        <w:rPr>
+          <w:rFonts w:ascii="Times New Roman" w:hAnsi="Times New Roman"/>
+          <w:sz w:val="24"/>
+          <w:szCs w:val="24"/>
+        </w:rPr>
+        <w:t>best hospital cleaning protocols</w:t>
+      </w:r>
+      <w:r>
+        <w:rPr>
+          <w:rFonts w:ascii="Times New Roman" w:hAnsi="Times New Roman"/>
+          <w:sz w:val="24"/>
+          <w:szCs w:val="24"/>
+        </w:rPr>
+        <w:t xml:space="preserve"> </w:t>
+      </w:r>
+      <w:r>
+        <w:rPr>
+          <w:rFonts w:ascii="Times New Roman" w:hAnsi="Times New Roman"/>
+          <w:sz w:val="24"/>
+          <w:szCs w:val="24"/>
+        </w:rPr>
+        <w:t>are foolproof because of antibiotic resistance. Furt</w:t>
+      </w:r>
+      <w:r>
+        <w:rPr>
+          <w:rFonts w:ascii="Times New Roman" w:hAnsi="Times New Roman"/>
+          <w:sz w:val="24"/>
+          <w:szCs w:val="24"/>
+        </w:rPr>
+        <w:t>h</w:t>
+      </w:r>
+      <w:r>
+        <w:rPr>
+          <w:rFonts w:ascii="Times New Roman" w:hAnsi="Times New Roman"/>
+          <w:sz w:val="24"/>
+          <w:szCs w:val="24"/>
+        </w:rPr>
+        <w:t>ermore, i</w:t>
+      </w:r>
+      <w:r>
+        <w:rPr>
+          <w:rFonts w:ascii="Times New Roman" w:hAnsi="Times New Roman"/>
+          <w:sz w:val="24"/>
+          <w:szCs w:val="24"/>
+        </w:rPr>
+        <w:t xml:space="preserve">mproper cleaning might worsen the situation by </w:t>
+      </w:r>
+      <w:r>
+        <w:rPr>
+          <w:rFonts w:ascii="Times New Roman" w:hAnsi="Times New Roman"/>
+          <w:sz w:val="24"/>
+          <w:szCs w:val="24"/>
+        </w:rPr>
+        <w:t xml:space="preserve">providing sources of resistant genes or by </w:t>
+      </w:r>
+      <w:r>
+        <w:rPr>
+          <w:rFonts w:ascii="Times New Roman" w:hAnsi="Times New Roman"/>
+          <w:sz w:val="24"/>
+          <w:szCs w:val="24"/>
+        </w:rPr>
+        <w:t xml:space="preserve">excluding competition for the resistant strains. </w:t>
+      </w:r>
+      <w:r>
+        <w:rPr>
+          <w:rFonts w:ascii="Times New Roman" w:hAnsi="Times New Roman"/>
+          <w:sz w:val="24"/>
+          <w:szCs w:val="24"/>
+        </w:rPr>
+        <w:t xml:space="preserve">The transformation of genomes </w:t>
+      </w:r>
+      <w:r>
+        <w:rPr>
+          <w:rFonts w:ascii="Times New Roman" w:hAnsi="Times New Roman"/>
+          <w:sz w:val="24"/>
+          <w:szCs w:val="24"/>
+        </w:rPr>
+        <w:t xml:space="preserve">also complicates the </w:t>
+      </w:r>
+      <w:r>
+        <w:rPr>
+          <w:rFonts w:ascii="Times New Roman" w:hAnsi="Times New Roman"/>
+          <w:sz w:val="24"/>
+          <w:szCs w:val="24"/>
+        </w:rPr>
+        <w:t>identification of strains</w:t>
+      </w:r>
+      <w:r>
+        <w:rPr>
+          <w:rFonts w:ascii="Times New Roman" w:hAnsi="Times New Roman"/>
+          <w:sz w:val="24"/>
+          <w:szCs w:val="24"/>
+        </w:rPr>
+        <w:t xml:space="preserve"> and their treatment</w:t>
+      </w:r>
+      <w:r>
+        <w:rPr>
+          <w:rFonts w:ascii="Times New Roman" w:hAnsi="Times New Roman"/>
+          <w:sz w:val="24"/>
+          <w:szCs w:val="24"/>
+        </w:rPr>
+        <w:t xml:space="preserve"> more difficult. </w:t>
+      </w:r>
+      <w:r>
+        <w:rPr>
+          <w:rFonts w:ascii="Times New Roman" w:hAnsi="Times New Roman"/>
+          <w:sz w:val="24"/>
+          <w:szCs w:val="24"/>
+        </w:rPr>
+        <w:t>Therefore, while technological solutions to nosocomial disease diagnosis and prevention have much potential, they must be used with caution and efficiency to tackle this problem.</w:t>
+      </w:r>
     </w:p>
     <w:p>
       <w:pPr>
@@ -1532,6 +3057,7 @@
         <w:autoSpaceDE w:val="0"/>
         <w:autoSpaceDN w:val="0"/>
         <w:adjustRightInd w:val="0"/>
+        <w:spacing w:line="480" w:lineRule="auto"/>
         <w:ind w:left="640" w:hanging="640"/>
         <w:rPr>
           <w:rFonts w:ascii="Times New Roman" w:eastAsia="Times New Roman" w:hAnsi="Times New Roman" w:cs="Times New Roman"/>
@@ -1578,6 +3104,7 @@
         <w:autoSpaceDE w:val="0"/>
         <w:autoSpaceDN w:val="0"/>
         <w:adjustRightInd w:val="0"/>
+        <w:spacing w:line="480" w:lineRule="auto"/>
         <w:ind w:left="640" w:hanging="640"/>
         <w:rPr>
           <w:rFonts w:ascii="Times New Roman" w:eastAsia="Times New Roman" w:hAnsi="Times New Roman" w:cs="Times New Roman"/>
@@ -1597,7 +3124,7 @@
           <w:noProof/>
         </w:rPr>
         <w:tab/>
-        <w:t>Maltezou HC, Drancourt M. 2003. Nosocomial influenza in children. J Hosp Infect 55:83–91.</w:t>
+        <w:t>Inweregbu K, Dave J, Pittard A. 2005. Nosocomial infections. Contin Educ Anaesthesia, Crit Care Pain 5:14–17.</w:t>
       </w:r>
     </w:p>
     <w:p>
@@ -1606,6 +3133,7 @@
         <w:autoSpaceDE w:val="0"/>
         <w:autoSpaceDN w:val="0"/>
         <w:adjustRightInd w:val="0"/>
+        <w:spacing w:line="480" w:lineRule="auto"/>
         <w:ind w:left="640" w:hanging="640"/>
         <w:rPr>
           <w:rFonts w:ascii="Times New Roman" w:eastAsia="Times New Roman" w:hAnsi="Times New Roman" w:cs="Times New Roman"/>
@@ -1625,7 +3153,7 @@
           <w:noProof/>
         </w:rPr>
         <w:tab/>
-        <w:t>Singh A, Goering R V., Simjee S, Foley SL, Zervos MJ. 2006. Application of molecular techniques to the study of hospital infection. Clin Microbiol Rev 19:512–530.</w:t>
+        <w:t>Maltezou HC, Drancourt M. 2003. Nosocomial influenza in children. J Hosp Infect 55:83–91.</w:t>
       </w:r>
     </w:p>
     <w:p>
@@ -1634,6 +3162,7 @@
         <w:autoSpaceDE w:val="0"/>
         <w:autoSpaceDN w:val="0"/>
         <w:adjustRightInd w:val="0"/>
+        <w:spacing w:line="480" w:lineRule="auto"/>
         <w:ind w:left="640" w:hanging="640"/>
         <w:rPr>
           <w:rFonts w:ascii="Times New Roman" w:eastAsia="Times New Roman" w:hAnsi="Times New Roman" w:cs="Times New Roman"/>
@@ -1653,7 +3182,7 @@
           <w:noProof/>
         </w:rPr>
         <w:tab/>
-        <w:t>Chazalet V, Debeaupuis J-P, Sarfati J, Lortholary J, Ribaud P, Shah P, Thien HV, Gluckman E, Brücker G, Latgé J-P. 1998. Molecular Typing of Environmental and Patient Isolates of Aspergillus fumigatus from Various Hospital Settings Molecular Typing of Environmental and Patient Isolates of Aspergillus fumigatus from Various Hospital Settings. J Clin Microbiol 36:1494–1500.</w:t>
+        <w:t>Aitken C, Jeffries DJ. 2001. Nosocomial Spread of Viral Disease Nosocomial Spread of Viral Disease. Clin Microbiol Rev 14:528–546.</w:t>
       </w:r>
     </w:p>
     <w:p>
@@ -1662,6 +3191,7 @@
         <w:autoSpaceDE w:val="0"/>
         <w:autoSpaceDN w:val="0"/>
         <w:adjustRightInd w:val="0"/>
+        <w:spacing w:line="480" w:lineRule="auto"/>
         <w:ind w:left="640" w:hanging="640"/>
         <w:rPr>
           <w:rFonts w:ascii="Times New Roman" w:eastAsia="Times New Roman" w:hAnsi="Times New Roman" w:cs="Times New Roman"/>
@@ -1681,7 +3211,7 @@
           <w:noProof/>
         </w:rPr>
         <w:tab/>
-        <w:t>Laing RB. 2009. Nosocomial infections in patients with cancer. Lancet Oncol 10:589–597.</w:t>
+        <w:t>Singh A, Goering R V., Simjee S, Foley SL, Zervos MJ. 2006. Application of molecular techniques to the study of hospital infection. Clin Microbiol Rev 19:512–530.</w:t>
       </w:r>
     </w:p>
     <w:p>
@@ -1690,6 +3220,7 @@
         <w:autoSpaceDE w:val="0"/>
         <w:autoSpaceDN w:val="0"/>
         <w:adjustRightInd w:val="0"/>
+        <w:spacing w:line="480" w:lineRule="auto"/>
         <w:ind w:left="640" w:hanging="640"/>
         <w:rPr>
           <w:rFonts w:ascii="Times New Roman" w:eastAsia="Times New Roman" w:hAnsi="Times New Roman" w:cs="Times New Roman"/>
@@ -1709,7 +3240,7 @@
           <w:noProof/>
         </w:rPr>
         <w:tab/>
-        <w:t>Sabat AJ, Budimir A, Nashev D, Sá-Leão R, van Dijl J m, Laurent F, Grundmann H, Friedrich AW, ESCMID Study Group of Epidemiological Markers (ESGEM). 2013. Overview of molecular typing methods for outbreak detection and epidemiological surveillance. Eur Commun Dis Bull 18:20380.</w:t>
+        <w:t>Chazalet V, Debeaupuis J-P, Sarfati J, Lortholary J, Ribaud P, Shah P, Thien HV, Gluckman E, Brücker G, Latgé J-P. 1998. Molecular Typing of Environmental and Patient Isolates of Aspergillus fumigatus from Various Hospital Settings Molecular Typing of Environmental and Patient Isolates of Aspergillus fumigatus from Various Hospital Settings. J Clin Microbiol 36:1494–1500.</w:t>
       </w:r>
     </w:p>
     <w:p>
@@ -1718,6 +3249,7 @@
         <w:autoSpaceDE w:val="0"/>
         <w:autoSpaceDN w:val="0"/>
         <w:adjustRightInd w:val="0"/>
+        <w:spacing w:line="480" w:lineRule="auto"/>
         <w:ind w:left="640" w:hanging="640"/>
         <w:rPr>
           <w:rFonts w:ascii="Times New Roman" w:eastAsia="Times New Roman" w:hAnsi="Times New Roman" w:cs="Times New Roman"/>
@@ -1737,7 +3269,7 @@
           <w:noProof/>
         </w:rPr>
         <w:tab/>
-        <w:t>Shukla P, Garg RK, Dahiya AK. 2016. Role of technology to combat nosocomial infections. Apollo Med 13:71–73.</w:t>
+        <w:t>Laing RB. 2009. Nosocomial infections in patients with cancer. Lancet Oncol 10:589–597.</w:t>
       </w:r>
     </w:p>
     <w:p>
@@ -1746,6 +3278,7 @@
         <w:autoSpaceDE w:val="0"/>
         <w:autoSpaceDN w:val="0"/>
         <w:adjustRightInd w:val="0"/>
+        <w:spacing w:line="480" w:lineRule="auto"/>
         <w:ind w:left="640" w:hanging="640"/>
         <w:rPr>
           <w:rFonts w:ascii="Times New Roman" w:eastAsia="Times New Roman" w:hAnsi="Times New Roman" w:cs="Times New Roman"/>
@@ -1765,7 +3298,7 @@
           <w:noProof/>
         </w:rPr>
         <w:tab/>
-        <w:t>Dancer SJ. 2014. Controlling hospital-acquired infection: Focus on the role of the environment and new technologies for decontamination. Clin Microbiol Rev 27:665–690.</w:t>
+        <w:t>Sabat AJ, Budimir A, Nashev D, Sá-Leão R, van Dijl J m, Laurent F, Grundmann H, Friedrich AW, ESCMID Study Group of Epidemiological Markers (ESGEM). 2013. Overview of molecular typing methods for outbreak detection and epidemiological surveillance. Eur Commun Dis Bull 18:20380.</w:t>
       </w:r>
     </w:p>
     <w:p>
@@ -1774,6 +3307,7 @@
         <w:autoSpaceDE w:val="0"/>
         <w:autoSpaceDN w:val="0"/>
         <w:adjustRightInd w:val="0"/>
+        <w:spacing w:line="480" w:lineRule="auto"/>
         <w:ind w:left="640" w:hanging="640"/>
         <w:rPr>
           <w:rFonts w:ascii="Times New Roman" w:eastAsia="Times New Roman" w:hAnsi="Times New Roman" w:cs="Times New Roman"/>
@@ -1793,7 +3327,7 @@
           <w:noProof/>
         </w:rPr>
         <w:tab/>
-        <w:t>Inweregbu K, Dave J, Pittard A. 2005. Nosocomial infections. Contin Educ Anaesthesia, Crit Care Pain 5:14–17.</w:t>
+        <w:t>Shukla P, Garg RK, Dahiya AK. 2016. Role of technology to combat nosocomial infections. Apollo Med 13:71–73.</w:t>
       </w:r>
     </w:p>
     <w:p>
@@ -1802,9 +3336,10 @@
         <w:autoSpaceDE w:val="0"/>
         <w:autoSpaceDN w:val="0"/>
         <w:adjustRightInd w:val="0"/>
+        <w:spacing w:line="480" w:lineRule="auto"/>
         <w:ind w:left="640" w:hanging="640"/>
         <w:rPr>
-          <w:rFonts w:ascii="Times New Roman" w:hAnsi="Times New Roman" w:cs="Times New Roman"/>
+          <w:rFonts w:ascii="Times New Roman" w:eastAsia="Times New Roman" w:hAnsi="Times New Roman" w:cs="Times New Roman"/>
           <w:noProof/>
         </w:rPr>
       </w:pPr>
@@ -1821,7 +3356,7 @@
           <w:noProof/>
         </w:rPr>
         <w:tab/>
-        <w:t>Sukhrie FHA, Beersma MFC, Wong A, Van Der Veer B, Vennema H, Bogerman J, Koopmans M. 2011. Using molecular epidemiology to trace transmission of nosocomial norovirus infection. J Clin Microbiol 49:602–606.</w:t>
+        <w:t>Dancer SJ. 2014. Controlling hospital-acquired infection: Focus on the role of the environment and new technologies for decontamination. Clin Microbiol Rev 27:665–690.</w:t>
       </w:r>
     </w:p>
     <w:p>
@@ -1830,6 +3365,36 @@
         <w:autoSpaceDE w:val="0"/>
         <w:autoSpaceDN w:val="0"/>
         <w:adjustRightInd w:val="0"/>
+        <w:spacing w:line="480" w:lineRule="auto"/>
+        <w:ind w:left="640" w:hanging="640"/>
+        <w:rPr>
+          <w:rFonts w:ascii="Times New Roman" w:hAnsi="Times New Roman" w:cs="Times New Roman"/>
+          <w:noProof/>
+        </w:rPr>
+      </w:pPr>
+      <w:r>
+        <w:rPr>
+          <w:rFonts w:ascii="Times New Roman" w:eastAsia="Times New Roman" w:hAnsi="Times New Roman" w:cs="Times New Roman"/>
+          <w:noProof/>
+        </w:rPr>
+        <w:t xml:space="preserve">11. </w:t>
+      </w:r>
+      <w:r>
+        <w:rPr>
+          <w:rFonts w:ascii="Times New Roman" w:eastAsia="Times New Roman" w:hAnsi="Times New Roman" w:cs="Times New Roman"/>
+          <w:noProof/>
+        </w:rPr>
+        <w:tab/>
+        <w:t>Sukhrie FHA, Beersma MFC, Wong A, Van Der Veer B, Vennema H, Bogerman J, Koopmans M. 2011. Using molecular epidemiology to trace transmission of nosocomial norovirus infection. J Clin Microbiol 49:602–606.</w:t>
+      </w:r>
+    </w:p>
+    <w:p>
+      <w:pPr>
+        <w:widowControl w:val="0"/>
+        <w:autoSpaceDE w:val="0"/>
+        <w:autoSpaceDN w:val="0"/>
+        <w:adjustRightInd w:val="0"/>
+        <w:spacing w:line="480" w:lineRule="auto"/>
         <w:ind w:left="640" w:hanging="640"/>
         <w:rPr>
           <w:rFonts w:ascii="Times New Roman" w:hAnsi="Times New Roman"/>
@@ -2377,6 +3942,7 @@
   <w:style w:type="character" w:default="1" w:styleId="DefaultParagraphFont">
     <w:name w:val="Default Paragraph Font"/>
     <w:uiPriority w:val="1"/>
+    <w:semiHidden/>
     <w:unhideWhenUsed/>
   </w:style>
   <w:style w:type="table" w:default="1" w:styleId="TableNormal">
@@ -2444,6 +4010,92 @@
     </w:pPr>
     <w:rPr>
       <w:rFonts w:ascii="Times New Roman" w:hAnsi="Times New Roman" w:cs="Times New Roman"/>
+    </w:rPr>
+  </w:style>
+  <w:style w:type="character" w:styleId="CommentReference">
+    <w:name w:val="annotation reference"/>
+    <w:basedOn w:val="DefaultParagraphFont"/>
+    <w:uiPriority w:val="99"/>
+    <w:semiHidden/>
+    <w:unhideWhenUsed/>
+    <w:rsid w:val="00FA6FAC"/>
+    <w:rPr>
+      <w:sz w:val="18"/>
+      <w:szCs w:val="18"/>
+    </w:rPr>
+  </w:style>
+  <w:style w:type="paragraph" w:styleId="CommentText">
+    <w:name w:val="annotation text"/>
+    <w:basedOn w:val="Normal"/>
+    <w:link w:val="CommentTextChar"/>
+    <w:uiPriority w:val="99"/>
+    <w:semiHidden/>
+    <w:unhideWhenUsed/>
+    <w:rsid w:val="00FA6FAC"/>
+  </w:style>
+  <w:style w:type="character" w:customStyle="1" w:styleId="CommentTextChar">
+    <w:name w:val="Comment Text Char"/>
+    <w:basedOn w:val="DefaultParagraphFont"/>
+    <w:link w:val="CommentText"/>
+    <w:uiPriority w:val="99"/>
+    <w:semiHidden/>
+    <w:rsid w:val="00FA6FAC"/>
+  </w:style>
+  <w:style w:type="paragraph" w:styleId="CommentSubject">
+    <w:name w:val="annotation subject"/>
+    <w:basedOn w:val="CommentText"/>
+    <w:next w:val="CommentText"/>
+    <w:link w:val="CommentSubjectChar"/>
+    <w:uiPriority w:val="99"/>
+    <w:semiHidden/>
+    <w:unhideWhenUsed/>
+    <w:rsid w:val="00FA6FAC"/>
+    <w:rPr>
+      <w:b/>
+      <w:bCs/>
+      <w:sz w:val="20"/>
+      <w:szCs w:val="20"/>
+    </w:rPr>
+  </w:style>
+  <w:style w:type="character" w:customStyle="1" w:styleId="CommentSubjectChar">
+    <w:name w:val="Comment Subject Char"/>
+    <w:basedOn w:val="CommentTextChar"/>
+    <w:link w:val="CommentSubject"/>
+    <w:uiPriority w:val="99"/>
+    <w:semiHidden/>
+    <w:rsid w:val="00FA6FAC"/>
+    <w:rPr>
+      <w:b/>
+      <w:bCs/>
+      <w:sz w:val="20"/>
+      <w:szCs w:val="20"/>
+    </w:rPr>
+  </w:style>
+  <w:style w:type="paragraph" w:styleId="BalloonText">
+    <w:name w:val="Balloon Text"/>
+    <w:basedOn w:val="Normal"/>
+    <w:link w:val="BalloonTextChar"/>
+    <w:uiPriority w:val="99"/>
+    <w:semiHidden/>
+    <w:unhideWhenUsed/>
+    <w:rsid w:val="00FA6FAC"/>
+    <w:rPr>
+      <w:rFonts w:ascii="Times New Roman" w:hAnsi="Times New Roman" w:cs="Times New Roman"/>
+      <w:sz w:val="18"/>
+      <w:szCs w:val="18"/>
+    </w:rPr>
+  </w:style>
+  <w:style w:type="character" w:customStyle="1" w:styleId="BalloonTextChar">
+    <w:name w:val="Balloon Text Char"/>
+    <w:basedOn w:val="DefaultParagraphFont"/>
+    <w:link w:val="BalloonText"/>
+    <w:uiPriority w:val="99"/>
+    <w:semiHidden/>
+    <w:rsid w:val="00FA6FAC"/>
+    <w:rPr>
+      <w:rFonts w:ascii="Times New Roman" w:hAnsi="Times New Roman" w:cs="Times New Roman"/>
+      <w:sz w:val="18"/>
+      <w:szCs w:val="18"/>
     </w:rPr>
   </w:style>
 </w:styles>
@@ -2715,7 +4367,7 @@
 </file>
 
 <file path=customXml/itemProps1.xml><?xml version="1.0" encoding="utf-8"?>
-<ds:datastoreItem xmlns:ds="http://schemas.openxmlformats.org/officeDocument/2006/customXml" ds:itemID="{6E6F10C9-4CD3-CB46-B3C3-AE74B5EB8363}">
+<ds:datastoreItem xmlns:ds="http://schemas.openxmlformats.org/officeDocument/2006/customXml" ds:itemID="{E7B15FBF-5200-B648-BD4A-E14D79B6E161}">
   <ds:schemaRefs>
     <ds:schemaRef ds:uri="http://schemas.openxmlformats.org/officeDocument/2006/bibliography"/>
   </ds:schemaRefs>

</xml_diff>